<commit_message>
Implementado el guardado a fichero y mostrado por consola y actualizado el manual
</commit_message>
<xml_diff>
--- a/documentation/manual.docx
+++ b/documentation/manual.docx
@@ -1,6 +1,6 @@
 
 <file path=word/document.xml><?xml version="1.0" encoding="utf-8"?>
-<w:document xmlns:wpc="http://schemas.microsoft.com/office/word/2010/wordprocessingCanvas" xmlns:mc="http://schemas.openxmlformats.org/markup-compatibility/2006" xmlns:o="urn:schemas-microsoft-com:office:office" xmlns:r="http://schemas.openxmlformats.org/officeDocument/2006/relationships" xmlns:m="http://schemas.openxmlformats.org/officeDocument/2006/math" xmlns:v="urn:schemas-microsoft-com:vml" xmlns:wp14="http://schemas.microsoft.com/office/word/2010/wordprocessingDrawing" xmlns:wp="http://schemas.openxmlformats.org/drawingml/2006/wordprocessingDrawing" xmlns:w10="urn:schemas-microsoft-com:office:word" xmlns:w="http://schemas.openxmlformats.org/wordprocessingml/2006/main" xmlns:w14="http://schemas.microsoft.com/office/word/2010/wordml" xmlns:wpg="http://schemas.microsoft.com/office/word/2010/wordprocessingGroup" xmlns:wpi="http://schemas.microsoft.com/office/word/2010/wordprocessingInk" xmlns:wne="http://schemas.microsoft.com/office/word/2006/wordml" xmlns:wps="http://schemas.microsoft.com/office/word/2010/wordprocessingShape" mc:Ignorable="w14 wp14">
+<w:document xmlns:wpc="http://schemas.microsoft.com/office/word/2010/wordprocessingCanvas" xmlns:mc="http://schemas.openxmlformats.org/markup-compatibility/2006" xmlns:o="urn:schemas-microsoft-com:office:office" xmlns:r="http://schemas.openxmlformats.org/officeDocument/2006/relationships" xmlns:m="http://schemas.openxmlformats.org/officeDocument/2006/math" xmlns:v="urn:schemas-microsoft-com:vml" xmlns:wp14="http://schemas.microsoft.com/office/word/2010/wordprocessingDrawing" xmlns:wp="http://schemas.openxmlformats.org/drawingml/2006/wordprocessingDrawing" xmlns:w10="urn:schemas-microsoft-com:office:word" xmlns:w="http://schemas.openxmlformats.org/wordprocessingml/2006/main" xmlns:w14="http://schemas.microsoft.com/office/word/2010/wordml" xmlns:w15="http://schemas.microsoft.com/office/word/2012/wordml" xmlns:wpg="http://schemas.microsoft.com/office/word/2010/wordprocessingGroup" xmlns:wpi="http://schemas.microsoft.com/office/word/2010/wordprocessingInk" xmlns:wne="http://schemas.microsoft.com/office/word/2006/wordml" xmlns:wps="http://schemas.microsoft.com/office/word/2010/wordprocessingShape" mc:Ignorable="w14 w15 wp14">
   <w:body>
     <w:p>
       <w:pPr>
@@ -64,7 +64,7 @@
           <w:rFonts w:ascii="Arial" w:hAnsi="Arial" w:cs="Arial"/>
           <w:sz w:val="24"/>
         </w:rPr>
-        <w:t>.</w:t>
+        <w:t xml:space="preserve"> o un fichero de salida.</w:t>
       </w:r>
     </w:p>
     <w:p>
@@ -159,7 +159,21 @@
           <w:rFonts w:ascii="Arial" w:hAnsi="Arial" w:cs="Arial"/>
           <w:sz w:val="24"/>
         </w:rPr>
-        <w:t>Sistema operativo Windows.</w:t>
+        <w:t xml:space="preserve">Sistema operativo </w:t>
+      </w:r>
+      <w:r>
+        <w:rPr>
+          <w:rFonts w:ascii="Arial" w:hAnsi="Arial" w:cs="Arial"/>
+          <w:sz w:val="24"/>
+        </w:rPr>
+        <w:t>con Java 1.7+</w:t>
+      </w:r>
+      <w:r>
+        <w:rPr>
+          <w:rFonts w:ascii="Arial" w:hAnsi="Arial" w:cs="Arial"/>
+          <w:sz w:val="24"/>
+        </w:rPr>
+        <w:t>.</w:t>
       </w:r>
     </w:p>
     <w:p>
@@ -179,7 +193,7 @@
           <w:rFonts w:ascii="Arial" w:hAnsi="Arial" w:cs="Arial"/>
           <w:sz w:val="24"/>
         </w:rPr>
-        <w:t xml:space="preserve">Tener instalado </w:t>
+        <w:t xml:space="preserve">Una base </w:t>
       </w:r>
       <w:proofErr w:type="spellStart"/>
       <w:r>
@@ -195,7 +209,7 @@
           <w:rFonts w:ascii="Arial" w:hAnsi="Arial" w:cs="Arial"/>
           <w:sz w:val="24"/>
         </w:rPr>
-        <w:t>.</w:t>
+        <w:t xml:space="preserve"> en local (Para usar el guardado en base de datos)</w:t>
       </w:r>
     </w:p>
     <w:p>
@@ -225,7 +239,35 @@
           <w:rFonts w:ascii="Arial" w:hAnsi="Arial" w:cs="Arial"/>
           <w:sz w:val="24"/>
         </w:rPr>
-        <w:t xml:space="preserve">Ejecuta la aplicación Trivial3b.bat, con doble </w:t>
+        <w:t>Ejecuta la aplicación t</w:t>
+      </w:r>
+      <w:r>
+        <w:rPr>
+          <w:rFonts w:ascii="Arial" w:hAnsi="Arial" w:cs="Arial"/>
+          <w:sz w:val="24"/>
+        </w:rPr>
+        <w:t>rivial3b.</w:t>
+      </w:r>
+      <w:r>
+        <w:rPr>
+          <w:rFonts w:ascii="Arial" w:hAnsi="Arial" w:cs="Arial"/>
+          <w:sz w:val="24"/>
+        </w:rPr>
+        <w:t>jar</w:t>
+      </w:r>
+      <w:r>
+        <w:rPr>
+          <w:rFonts w:ascii="Arial" w:hAnsi="Arial" w:cs="Arial"/>
+          <w:sz w:val="24"/>
+        </w:rPr>
+        <w:t xml:space="preserve">, través de la ventana de comandos con la orden </w:t>
+      </w:r>
+      <w:r>
+        <w:rPr>
+          <w:rFonts w:ascii="Arial" w:hAnsi="Arial" w:cs="Arial"/>
+          <w:sz w:val="24"/>
+        </w:rPr>
+        <w:t>java –</w:t>
       </w:r>
       <w:proofErr w:type="spellStart"/>
       <w:r>
@@ -233,7 +275,7 @@
           <w:rFonts w:ascii="Arial" w:hAnsi="Arial" w:cs="Arial"/>
           <w:sz w:val="24"/>
         </w:rPr>
-        <w:t>click</w:t>
+        <w:t>jar</w:t>
       </w:r>
       <w:proofErr w:type="spellEnd"/>
       <w:r>
@@ -241,8 +283,17 @@
           <w:rFonts w:ascii="Arial" w:hAnsi="Arial" w:cs="Arial"/>
           <w:sz w:val="24"/>
         </w:rPr>
-        <w:t xml:space="preserve"> o a través de la ventana de comandos con la orden Trivial3b. Se le abrirá una ventana de comandos con la aplicación. </w:t>
-      </w:r>
+        <w:t xml:space="preserve"> trivial3b.jar [parámetros]</w:t>
+      </w:r>
+      <w:r>
+        <w:rPr>
+          <w:rFonts w:ascii="Arial" w:hAnsi="Arial" w:cs="Arial"/>
+          <w:sz w:val="24"/>
+        </w:rPr>
+        <w:t xml:space="preserve">. Se le abrirá una ventana de comandos con la aplicación. </w:t>
+      </w:r>
+      <w:bookmarkStart w:id="0" w:name="_GoBack"/>
+      <w:bookmarkEnd w:id="0"/>
     </w:p>
     <w:p>
       <w:pPr>
@@ -287,21 +338,21 @@
           <w:rFonts w:ascii="Arial" w:hAnsi="Arial" w:cs="Arial"/>
           <w:sz w:val="24"/>
         </w:rPr>
-        <w:t xml:space="preserve">, ésta, en concreto, precisa de tres parámetros para funcionar correctamente, si no </w:t>
-      </w:r>
-      <w:r>
-        <w:rPr>
-          <w:rFonts w:ascii="Arial" w:hAnsi="Arial" w:cs="Arial"/>
-          <w:sz w:val="24"/>
-        </w:rPr>
-        <w:t>los volverá a pedir</w:t>
-      </w:r>
-      <w:r>
-        <w:rPr>
-          <w:rFonts w:ascii="Arial" w:hAnsi="Arial" w:cs="Arial"/>
-          <w:sz w:val="24"/>
-        </w:rPr>
-        <w:t xml:space="preserve">. El formato de entrada de dichos parámetros sería: </w:t>
+        <w:t xml:space="preserve">, ésta, en concreto, precisa de </w:t>
+      </w:r>
+      <w:r>
+        <w:rPr>
+          <w:rFonts w:ascii="Arial" w:hAnsi="Arial" w:cs="Arial"/>
+          <w:sz w:val="24"/>
+        </w:rPr>
+        <w:t>al menos cuatro</w:t>
+      </w:r>
+      <w:r>
+        <w:rPr>
+          <w:rFonts w:ascii="Arial" w:hAnsi="Arial" w:cs="Arial"/>
+          <w:sz w:val="24"/>
+        </w:rPr>
+        <w:t xml:space="preserve"> parámetros para funcionar correctamente. El formato de entrada de dichos parámetros sería: </w:t>
       </w:r>
     </w:p>
     <w:p>
@@ -312,20 +363,29 @@
           <w:sz w:val="24"/>
         </w:rPr>
       </w:pPr>
+      <w:proofErr w:type="spellStart"/>
       <w:proofErr w:type="gramStart"/>
       <w:r>
         <w:rPr>
           <w:rFonts w:ascii="Arial" w:hAnsi="Arial" w:cs="Arial"/>
           <w:sz w:val="24"/>
         </w:rPr>
-        <w:t>nombre</w:t>
-      </w:r>
+        <w:t>formatoEntrada</w:t>
+      </w:r>
+      <w:proofErr w:type="spellEnd"/>
       <w:proofErr w:type="gramEnd"/>
       <w:r>
         <w:rPr>
           <w:rFonts w:ascii="Arial" w:hAnsi="Arial" w:cs="Arial"/>
           <w:sz w:val="24"/>
         </w:rPr>
+        <w:t xml:space="preserve"> nombre</w:t>
+      </w:r>
+      <w:r>
+        <w:rPr>
+          <w:rFonts w:ascii="Arial" w:hAnsi="Arial" w:cs="Arial"/>
+          <w:sz w:val="24"/>
+        </w:rPr>
         <w:t xml:space="preserve"> </w:t>
       </w:r>
       <w:proofErr w:type="spellStart"/>
@@ -334,7 +394,7 @@
           <w:rFonts w:ascii="Arial" w:hAnsi="Arial" w:cs="Arial"/>
           <w:sz w:val="24"/>
         </w:rPr>
-        <w:t>formatoEntrada</w:t>
+        <w:t>formatoSalida</w:t>
       </w:r>
       <w:proofErr w:type="spellEnd"/>
       <w:r>
@@ -350,9 +410,32 @@
           <w:rFonts w:ascii="Arial" w:hAnsi="Arial" w:cs="Arial"/>
           <w:sz w:val="24"/>
         </w:rPr>
-        <w:t>formatoSalida</w:t>
+        <w:t>tipoSalida</w:t>
       </w:r>
       <w:proofErr w:type="spellEnd"/>
+      <w:r>
+        <w:rPr>
+          <w:rFonts w:ascii="Arial" w:hAnsi="Arial" w:cs="Arial"/>
+          <w:sz w:val="24"/>
+        </w:rPr>
+        <w:t xml:space="preserve"> [</w:t>
+      </w:r>
+      <w:proofErr w:type="spellStart"/>
+      <w:r>
+        <w:rPr>
+          <w:rFonts w:ascii="Arial" w:hAnsi="Arial" w:cs="Arial"/>
+          <w:sz w:val="24"/>
+        </w:rPr>
+        <w:t>ficheroSalida</w:t>
+      </w:r>
+      <w:proofErr w:type="spellEnd"/>
+      <w:r>
+        <w:rPr>
+          <w:rFonts w:ascii="Arial" w:hAnsi="Arial" w:cs="Arial"/>
+          <w:sz w:val="24"/>
+        </w:rPr>
+        <w:t>]</w:t>
+      </w:r>
     </w:p>
     <w:p>
       <w:pPr>
@@ -366,12 +449,21 @@
           <w:sz w:val="24"/>
         </w:rPr>
       </w:pPr>
-      <w:r>
-        <w:rPr>
-          <w:rFonts w:ascii="Arial" w:hAnsi="Arial" w:cs="Arial"/>
-          <w:sz w:val="24"/>
-        </w:rPr>
-        <w:t>Nombre: nombre del fichero en el cuás se encuentran las preguntas a guardar.</w:t>
+      <w:proofErr w:type="spellStart"/>
+      <w:r>
+        <w:rPr>
+          <w:rFonts w:ascii="Arial" w:hAnsi="Arial" w:cs="Arial"/>
+          <w:sz w:val="24"/>
+        </w:rPr>
+        <w:t>formatoEntrada</w:t>
+      </w:r>
+      <w:proofErr w:type="spellEnd"/>
+      <w:r>
+        <w:rPr>
+          <w:rFonts w:ascii="Arial" w:hAnsi="Arial" w:cs="Arial"/>
+          <w:sz w:val="24"/>
+        </w:rPr>
+        <w:t>: formato del fichero nombre.</w:t>
       </w:r>
     </w:p>
     <w:p>
@@ -386,21 +478,12 @@
           <w:sz w:val="24"/>
         </w:rPr>
       </w:pPr>
-      <w:proofErr w:type="spellStart"/>
-      <w:r>
-        <w:rPr>
-          <w:rFonts w:ascii="Arial" w:hAnsi="Arial" w:cs="Arial"/>
-          <w:sz w:val="24"/>
-        </w:rPr>
-        <w:t>formatoEntrada</w:t>
-      </w:r>
-      <w:proofErr w:type="spellEnd"/>
-      <w:r>
-        <w:rPr>
-          <w:rFonts w:ascii="Arial" w:hAnsi="Arial" w:cs="Arial"/>
-          <w:sz w:val="24"/>
-        </w:rPr>
-        <w:t>: formato del fichero nombre.</w:t>
+      <w:r>
+        <w:rPr>
+          <w:rFonts w:ascii="Arial" w:hAnsi="Arial" w:cs="Arial"/>
+          <w:sz w:val="24"/>
+        </w:rPr>
+        <w:t>Nombre: nombre del fichero en el cuás se encuentran las preguntas a guardar.</w:t>
       </w:r>
     </w:p>
     <w:p>
@@ -448,24 +531,38 @@
     </w:p>
     <w:p>
       <w:pPr>
-        <w:rPr>
-          <w:rFonts w:ascii="Arial" w:hAnsi="Arial" w:cs="Arial"/>
-          <w:sz w:val="24"/>
-        </w:rPr>
-      </w:pPr>
-      <w:r>
-        <w:rPr>
-          <w:rFonts w:ascii="Arial" w:hAnsi="Arial" w:cs="Arial"/>
-          <w:sz w:val="24"/>
-        </w:rPr>
-        <w:t xml:space="preserve">Una vez ejecutado dicho comando el programa se encarga de generar el fichero de salida con el formato correspondiente y de guardarlo en la base de datos </w:t>
-      </w:r>
+        <w:pStyle w:val="Prrafodelista"/>
+        <w:numPr>
+          <w:ilvl w:val="0"/>
+          <w:numId w:val="2"/>
+        </w:numPr>
+        <w:rPr>
+          <w:rFonts w:ascii="Arial" w:hAnsi="Arial" w:cs="Arial"/>
+          <w:sz w:val="24"/>
+        </w:rPr>
+      </w:pPr>
       <w:proofErr w:type="spellStart"/>
       <w:r>
         <w:rPr>
           <w:rFonts w:ascii="Arial" w:hAnsi="Arial" w:cs="Arial"/>
           <w:sz w:val="24"/>
         </w:rPr>
+        <w:t>tipoSalida</w:t>
+      </w:r>
+      <w:proofErr w:type="spellEnd"/>
+      <w:r>
+        <w:rPr>
+          <w:rFonts w:ascii="Arial" w:hAnsi="Arial" w:cs="Arial"/>
+          <w:sz w:val="24"/>
+        </w:rPr>
+        <w:t xml:space="preserve">: La salida a usar, puede ser por consola, a un fichero o a una base de datos </w:t>
+      </w:r>
+      <w:proofErr w:type="spellStart"/>
+      <w:r>
+        <w:rPr>
+          <w:rFonts w:ascii="Arial" w:hAnsi="Arial" w:cs="Arial"/>
+          <w:sz w:val="24"/>
+        </w:rPr>
         <w:t>MongoDB</w:t>
       </w:r>
       <w:proofErr w:type="spellEnd"/>
@@ -474,30 +571,176 @@
           <w:rFonts w:ascii="Arial" w:hAnsi="Arial" w:cs="Arial"/>
           <w:sz w:val="24"/>
         </w:rPr>
-        <w:t xml:space="preserve"> en formato JSON.</w:t>
-      </w:r>
-    </w:p>
-    <w:p>
-      <w:pPr>
-        <w:rPr>
-          <w:rFonts w:ascii="Arial" w:hAnsi="Arial" w:cs="Arial"/>
-          <w:sz w:val="24"/>
-        </w:rPr>
-      </w:pPr>
-      <w:r>
-        <w:rPr>
-          <w:rFonts w:ascii="Arial" w:hAnsi="Arial" w:cs="Arial"/>
-          <w:sz w:val="24"/>
-        </w:rPr>
+        <w:t>.</w:t>
+      </w:r>
+    </w:p>
+    <w:p>
+      <w:pPr>
+        <w:pStyle w:val="Prrafodelista"/>
+        <w:numPr>
+          <w:ilvl w:val="0"/>
+          <w:numId w:val="2"/>
+        </w:numPr>
+        <w:rPr>
+          <w:rFonts w:ascii="Arial" w:hAnsi="Arial" w:cs="Arial"/>
+          <w:sz w:val="24"/>
+        </w:rPr>
+      </w:pPr>
+      <w:proofErr w:type="spellStart"/>
+      <w:r>
+        <w:rPr>
+          <w:rFonts w:ascii="Arial" w:hAnsi="Arial" w:cs="Arial"/>
+          <w:sz w:val="24"/>
+        </w:rPr>
+        <w:t>ficheroSalida</w:t>
+      </w:r>
+      <w:proofErr w:type="spellEnd"/>
+      <w:r>
+        <w:rPr>
+          <w:rFonts w:ascii="Arial" w:hAnsi="Arial" w:cs="Arial"/>
+          <w:sz w:val="24"/>
+        </w:rPr>
+        <w:t>: En caso se salida a fichero, para indicar la ruta del fichero de salida.</w:t>
+      </w:r>
+    </w:p>
+    <w:p>
+      <w:pPr>
+        <w:rPr>
+          <w:rFonts w:ascii="Arial" w:hAnsi="Arial" w:cs="Arial"/>
+          <w:sz w:val="24"/>
+        </w:rPr>
+      </w:pPr>
+      <w:r>
+        <w:rPr>
+          <w:rFonts w:ascii="Arial" w:hAnsi="Arial" w:cs="Arial"/>
+          <w:sz w:val="24"/>
+        </w:rPr>
+        <w:t>Una vez ejecutado dicho comando el programa se encarga de generar</w:t>
+      </w:r>
+      <w:r>
+        <w:rPr>
+          <w:rFonts w:ascii="Arial" w:hAnsi="Arial" w:cs="Arial"/>
+          <w:sz w:val="24"/>
+        </w:rPr>
+        <w:t xml:space="preserve"> la </w:t>
+      </w:r>
+      <w:r>
+        <w:rPr>
+          <w:rFonts w:ascii="Arial" w:hAnsi="Arial" w:cs="Arial"/>
+          <w:sz w:val="24"/>
+        </w:rPr>
+        <w:t>salida con el format</w:t>
+      </w:r>
+      <w:r>
+        <w:rPr>
+          <w:rFonts w:ascii="Arial" w:hAnsi="Arial" w:cs="Arial"/>
+          <w:sz w:val="24"/>
+        </w:rPr>
+        <w:t>o correspondiente y de guardarla en un fichero o en una</w:t>
+      </w:r>
+      <w:r>
+        <w:rPr>
+          <w:rFonts w:ascii="Arial" w:hAnsi="Arial" w:cs="Arial"/>
+          <w:sz w:val="24"/>
+        </w:rPr>
+        <w:t xml:space="preserve"> base de datos </w:t>
+      </w:r>
+      <w:proofErr w:type="spellStart"/>
+      <w:r>
+        <w:rPr>
+          <w:rFonts w:ascii="Arial" w:hAnsi="Arial" w:cs="Arial"/>
+          <w:sz w:val="24"/>
+        </w:rPr>
+        <w:t>MongoDB</w:t>
+      </w:r>
+      <w:proofErr w:type="spellEnd"/>
+      <w:r>
+        <w:rPr>
+          <w:rFonts w:ascii="Arial" w:hAnsi="Arial" w:cs="Arial"/>
+          <w:sz w:val="24"/>
+        </w:rPr>
+        <w:t xml:space="preserve"> en formato JSON</w:t>
+      </w:r>
+      <w:r>
+        <w:rPr>
+          <w:rFonts w:ascii="Arial" w:hAnsi="Arial" w:cs="Arial"/>
+          <w:sz w:val="24"/>
+        </w:rPr>
+        <w:t>, en función de la elección del cliente</w:t>
+      </w:r>
+      <w:r>
+        <w:rPr>
+          <w:rFonts w:ascii="Arial" w:hAnsi="Arial" w:cs="Arial"/>
+          <w:sz w:val="24"/>
+        </w:rPr>
+        <w:t>.</w:t>
+      </w:r>
+    </w:p>
+    <w:p>
+      <w:pPr>
+        <w:rPr>
+          <w:rFonts w:ascii="Arial" w:hAnsi="Arial" w:cs="Arial"/>
+          <w:sz w:val="24"/>
+        </w:rPr>
+      </w:pPr>
+      <w:r>
+        <w:rPr>
+          <w:rFonts w:ascii="Arial" w:hAnsi="Arial" w:cs="Arial"/>
+          <w:sz w:val="24"/>
+        </w:rPr>
+        <w:lastRenderedPageBreak/>
         <w:t xml:space="preserve">Si alguna de las preguntas procesadas tiene un formato incorrecto o algún fallo (p </w:t>
       </w:r>
+      <w:r>
+        <w:rPr>
+          <w:rFonts w:ascii="Arial" w:hAnsi="Arial" w:cs="Arial"/>
+          <w:sz w:val="24"/>
+        </w:rPr>
+        <w:t>ej.</w:t>
+      </w:r>
+      <w:r>
+        <w:rPr>
+          <w:rFonts w:ascii="Arial" w:hAnsi="Arial" w:cs="Arial"/>
+          <w:sz w:val="24"/>
+        </w:rPr>
+        <w:t xml:space="preserve">: no tiene respuesta correcta) la aplicación generará un mensaje de error </w:t>
+      </w:r>
+      <w:r>
+        <w:rPr>
+          <w:rFonts w:ascii="Arial" w:hAnsi="Arial" w:cs="Arial"/>
+          <w:sz w:val="24"/>
+        </w:rPr>
+        <w:t xml:space="preserve">e ignorará la pregunta, </w:t>
+      </w:r>
+      <w:r>
+        <w:rPr>
+          <w:rFonts w:ascii="Arial" w:hAnsi="Arial" w:cs="Arial"/>
+          <w:sz w:val="24"/>
+        </w:rPr>
+        <w:t xml:space="preserve">pero seguirá con el procesamiento del resto de preguntas. </w:t>
+      </w:r>
+    </w:p>
+    <w:p>
+      <w:pPr>
+        <w:rPr>
+          <w:rFonts w:ascii="Arial" w:hAnsi="Arial" w:cs="Arial"/>
+          <w:sz w:val="24"/>
+        </w:rPr>
+      </w:pPr>
+      <w:r>
+        <w:rPr>
+          <w:rFonts w:ascii="Arial" w:hAnsi="Arial" w:cs="Arial"/>
+          <w:sz w:val="24"/>
+        </w:rPr>
+        <w:t xml:space="preserve">Para salir de la aplicación se puede utilizar el comando </w:t>
+      </w:r>
       <w:proofErr w:type="spellStart"/>
       <w:r>
         <w:rPr>
           <w:rFonts w:ascii="Arial" w:hAnsi="Arial" w:cs="Arial"/>
           <w:sz w:val="24"/>
         </w:rPr>
-        <w:t>ej</w:t>
+        <w:t>exit</w:t>
       </w:r>
       <w:proofErr w:type="spellEnd"/>
       <w:r>
@@ -505,37 +748,6 @@
           <w:rFonts w:ascii="Arial" w:hAnsi="Arial" w:cs="Arial"/>
           <w:sz w:val="24"/>
         </w:rPr>
-        <w:t xml:space="preserve">: no tiene respuesta correcta) la aplicación generará un mensaje de error pero seguirá con el procesamiento del resto de preguntas. </w:t>
-      </w:r>
-    </w:p>
-    <w:p>
-      <w:pPr>
-        <w:rPr>
-          <w:rFonts w:ascii="Arial" w:hAnsi="Arial" w:cs="Arial"/>
-          <w:sz w:val="24"/>
-        </w:rPr>
-      </w:pPr>
-      <w:r>
-        <w:rPr>
-          <w:rFonts w:ascii="Arial" w:hAnsi="Arial" w:cs="Arial"/>
-          <w:sz w:val="24"/>
-        </w:rPr>
-        <w:t xml:space="preserve">Para salir de la aplicación se puede utilizar el comando </w:t>
-      </w:r>
-      <w:proofErr w:type="spellStart"/>
-      <w:r>
-        <w:rPr>
-          <w:rFonts w:ascii="Arial" w:hAnsi="Arial" w:cs="Arial"/>
-          <w:sz w:val="24"/>
-        </w:rPr>
-        <w:t>exit</w:t>
-      </w:r>
-      <w:proofErr w:type="spellEnd"/>
-      <w:r>
-        <w:rPr>
-          <w:rFonts w:ascii="Arial" w:hAnsi="Arial" w:cs="Arial"/>
-          <w:sz w:val="24"/>
-        </w:rPr>
         <w:t xml:space="preserve"> y la aplicación procederá a su cierre. </w:t>
       </w:r>
     </w:p>
@@ -546,8 +758,6 @@
           <w:sz w:val="24"/>
         </w:rPr>
       </w:pPr>
-      <w:bookmarkStart w:id="0" w:name="_GoBack"/>
-      <w:bookmarkEnd w:id="0"/>
     </w:p>
     <w:sectPr>
       <w:pgSz w:w="11906" w:h="16838"/>
@@ -560,7 +770,7 @@
 </file>
 
 <file path=word/numbering.xml><?xml version="1.0" encoding="utf-8"?>
-<w:numbering xmlns:wpc="http://schemas.microsoft.com/office/word/2010/wordprocessingCanvas" xmlns:mc="http://schemas.openxmlformats.org/markup-compatibility/2006" xmlns:o="urn:schemas-microsoft-com:office:office" xmlns:r="http://schemas.openxmlformats.org/officeDocument/2006/relationships" xmlns:m="http://schemas.openxmlformats.org/officeDocument/2006/math" xmlns:v="urn:schemas-microsoft-com:vml" xmlns:wp14="http://schemas.microsoft.com/office/word/2010/wordprocessingDrawing" xmlns:wp="http://schemas.openxmlformats.org/drawingml/2006/wordprocessingDrawing" xmlns:w10="urn:schemas-microsoft-com:office:word" xmlns:w="http://schemas.openxmlformats.org/wordprocessingml/2006/main" xmlns:w14="http://schemas.microsoft.com/office/word/2010/wordml" xmlns:wpg="http://schemas.microsoft.com/office/word/2010/wordprocessingGroup" xmlns:wpi="http://schemas.microsoft.com/office/word/2010/wordprocessingInk" xmlns:wne="http://schemas.microsoft.com/office/word/2006/wordml" xmlns:wps="http://schemas.microsoft.com/office/word/2010/wordprocessingShape" mc:Ignorable="w14 wp14">
+<w:numbering xmlns:wpc="http://schemas.microsoft.com/office/word/2010/wordprocessingCanvas" xmlns:mc="http://schemas.openxmlformats.org/markup-compatibility/2006" xmlns:o="urn:schemas-microsoft-com:office:office" xmlns:r="http://schemas.openxmlformats.org/officeDocument/2006/relationships" xmlns:m="http://schemas.openxmlformats.org/officeDocument/2006/math" xmlns:v="urn:schemas-microsoft-com:vml" xmlns:wp14="http://schemas.microsoft.com/office/word/2010/wordprocessingDrawing" xmlns:wp="http://schemas.openxmlformats.org/drawingml/2006/wordprocessingDrawing" xmlns:w10="urn:schemas-microsoft-com:office:word" xmlns:w="http://schemas.openxmlformats.org/wordprocessingml/2006/main" xmlns:w14="http://schemas.microsoft.com/office/word/2010/wordml" xmlns:w15="http://schemas.microsoft.com/office/word/2012/wordml" xmlns:wpg="http://schemas.microsoft.com/office/word/2010/wordprocessingGroup" xmlns:wpi="http://schemas.microsoft.com/office/word/2010/wordprocessingInk" xmlns:wne="http://schemas.microsoft.com/office/word/2006/wordml" xmlns:wps="http://schemas.microsoft.com/office/word/2010/wordprocessingShape" mc:Ignorable="w14 w15 wp14">
   <w:abstractNum w:abstractNumId="0">
     <w:nsid w:val="348515F2"/>
     <w:multiLevelType w:val="hybridMultilevel"/>
@@ -865,7 +1075,7 @@
 </file>
 
 <file path=word/styles.xml><?xml version="1.0" encoding="utf-8"?>
-<w:styles xmlns:mc="http://schemas.openxmlformats.org/markup-compatibility/2006" xmlns:r="http://schemas.openxmlformats.org/officeDocument/2006/relationships" xmlns:w="http://schemas.openxmlformats.org/wordprocessingml/2006/main" xmlns:w14="http://schemas.microsoft.com/office/word/2010/wordml" mc:Ignorable="w14">
+<w:styles xmlns:mc="http://schemas.openxmlformats.org/markup-compatibility/2006" xmlns:r="http://schemas.openxmlformats.org/officeDocument/2006/relationships" xmlns:w="http://schemas.openxmlformats.org/wordprocessingml/2006/main" xmlns:w14="http://schemas.microsoft.com/office/word/2010/wordml" xmlns:w15="http://schemas.microsoft.com/office/word/2012/wordml" mc:Ignorable="w14 w15">
   <w:docDefaults>
     <w:rPrDefault>
       <w:rPr>
@@ -881,345 +1091,378 @@
       </w:pPr>
     </w:pPrDefault>
   </w:docDefaults>
-  <w:latentStyles w:defLockedState="0" w:defUIPriority="99" w:defSemiHidden="1" w:defUnhideWhenUsed="1" w:defQFormat="0" w:count="267">
-    <w:lsdException w:name="Normal" w:semiHidden="0" w:uiPriority="0" w:unhideWhenUsed="0" w:qFormat="1"/>
-    <w:lsdException w:name="heading 1" w:semiHidden="0" w:uiPriority="9" w:unhideWhenUsed="0" w:qFormat="1"/>
-    <w:lsdException w:name="heading 2" w:uiPriority="9" w:qFormat="1"/>
-    <w:lsdException w:name="heading 3" w:uiPriority="9" w:qFormat="1"/>
-    <w:lsdException w:name="heading 4" w:uiPriority="9" w:qFormat="1"/>
-    <w:lsdException w:name="heading 5" w:uiPriority="9" w:qFormat="1"/>
-    <w:lsdException w:name="heading 6" w:uiPriority="9" w:qFormat="1"/>
-    <w:lsdException w:name="heading 7" w:uiPriority="9" w:qFormat="1"/>
-    <w:lsdException w:name="heading 8" w:uiPriority="9" w:qFormat="1"/>
-    <w:lsdException w:name="heading 9" w:uiPriority="9" w:qFormat="1"/>
-    <w:lsdException w:name="toc 1" w:uiPriority="39"/>
-    <w:lsdException w:name="toc 2" w:uiPriority="39"/>
-    <w:lsdException w:name="toc 3" w:uiPriority="39"/>
-    <w:lsdException w:name="toc 4" w:uiPriority="39"/>
-    <w:lsdException w:name="toc 5" w:uiPriority="39"/>
-    <w:lsdException w:name="toc 6" w:uiPriority="39"/>
-    <w:lsdException w:name="toc 7" w:uiPriority="39"/>
-    <w:lsdException w:name="toc 8" w:uiPriority="39"/>
-    <w:lsdException w:name="toc 9" w:uiPriority="39"/>
-    <w:lsdException w:name="caption" w:uiPriority="35" w:qFormat="1"/>
-    <w:lsdException w:name="Title" w:semiHidden="0" w:uiPriority="10" w:unhideWhenUsed="0" w:qFormat="1"/>
-    <w:lsdException w:name="Default Paragraph Font" w:uiPriority="1"/>
-    <w:lsdException w:name="Subtitle" w:semiHidden="0" w:uiPriority="11" w:unhideWhenUsed="0" w:qFormat="1"/>
-    <w:lsdException w:name="Strong" w:semiHidden="0" w:uiPriority="22" w:unhideWhenUsed="0" w:qFormat="1"/>
-    <w:lsdException w:name="Emphasis" w:semiHidden="0" w:uiPriority="20" w:unhideWhenUsed="0" w:qFormat="1"/>
-    <w:lsdException w:name="Table Grid" w:semiHidden="0" w:uiPriority="59" w:unhideWhenUsed="0"/>
-    <w:lsdException w:name="Placeholder Text" w:unhideWhenUsed="0"/>
-    <w:lsdException w:name="No Spacing" w:semiHidden="0" w:uiPriority="1" w:unhideWhenUsed="0" w:qFormat="1"/>
-    <w:lsdException w:name="Light Shading" w:semiHidden="0" w:uiPriority="60" w:unhideWhenUsed="0"/>
-    <w:lsdException w:name="Light List" w:semiHidden="0" w:uiPriority="61" w:unhideWhenUsed="0"/>
-    <w:lsdException w:name="Light Grid" w:semiHidden="0" w:uiPriority="62" w:unhideWhenUsed="0"/>
-    <w:lsdException w:name="Medium Shading 1" w:semiHidden="0" w:uiPriority="63" w:unhideWhenUsed="0"/>
-    <w:lsdException w:name="Medium Shading 2" w:semiHidden="0" w:uiPriority="64" w:unhideWhenUsed="0"/>
-    <w:lsdException w:name="Medium List 1" w:semiHidden="0" w:uiPriority="65" w:unhideWhenUsed="0"/>
-    <w:lsdException w:name="Medium List 2" w:semiHidden="0" w:uiPriority="66" w:unhideWhenUsed="0"/>
-    <w:lsdException w:name="Medium Grid 1" w:semiHidden="0" w:uiPriority="67" w:unhideWhenUsed="0"/>
-    <w:lsdException w:name="Medium Grid 2" w:semiHidden="0" w:uiPriority="68" w:unhideWhenUsed="0"/>
-    <w:lsdException w:name="Medium Grid 3" w:semiHidden="0" w:uiPriority="69" w:unhideWhenUsed="0"/>
-    <w:lsdException w:name="Dark List" w:semiHidden="0" w:uiPriority="70" w:unhideWhenUsed="0"/>
-    <w:lsdException w:name="Colorful Shading" w:semiHidden="0" w:uiPriority="71" w:unhideWhenUsed="0"/>
-    <w:lsdException w:name="Colorful List" w:semiHidden="0" w:uiPriority="72" w:unhideWhenUsed="0"/>
-    <w:lsdException w:name="Colorful Grid" w:semiHidden="0" w:uiPriority="73" w:unhideWhenUsed="0"/>
-    <w:lsdException w:name="Light Shading Accent 1" w:semiHidden="0" w:uiPriority="60" w:unhideWhenUsed="0"/>
-    <w:lsdException w:name="Light List Accent 1" w:semiHidden="0" w:uiPriority="61" w:unhideWhenUsed="0"/>
-    <w:lsdException w:name="Light Grid Accent 1" w:semiHidden="0" w:uiPriority="62" w:unhideWhenUsed="0"/>
-    <w:lsdException w:name="Medium Shading 1 Accent 1" w:semiHidden="0" w:uiPriority="63" w:unhideWhenUsed="0"/>
-    <w:lsdException w:name="Medium Shading 2 Accent 1" w:semiHidden="0" w:uiPriority="64" w:unhideWhenUsed="0"/>
-    <w:lsdException w:name="Medium List 1 Accent 1" w:semiHidden="0" w:uiPriority="65" w:unhideWhenUsed="0"/>
-    <w:lsdException w:name="Revision" w:unhideWhenUsed="0"/>
-    <w:lsdException w:name="List Paragraph" w:semiHidden="0" w:uiPriority="34" w:unhideWhenUsed="0" w:qFormat="1"/>
-    <w:lsdException w:name="Quote" w:semiHidden="0" w:uiPriority="29" w:unhideWhenUsed="0" w:qFormat="1"/>
-    <w:lsdException w:name="Intense Quote" w:semiHidden="0" w:uiPriority="30" w:unhideWhenUsed="0" w:qFormat="1"/>
-    <w:lsdException w:name="Medium List 2 Accent 1" w:semiHidden="0" w:uiPriority="66" w:unhideWhenUsed="0"/>
-    <w:lsdException w:name="Medium Grid 1 Accent 1" w:semiHidden="0" w:uiPriority="67" w:unhideWhenUsed="0"/>
-    <w:lsdException w:name="Medium Grid 2 Accent 1" w:semiHidden="0" w:uiPriority="68" w:unhideWhenUsed="0"/>
-    <w:lsdException w:name="Medium Grid 3 Accent 1" w:semiHidden="0" w:uiPriority="69" w:unhideWhenUsed="0"/>
-    <w:lsdException w:name="Dark List Accent 1" w:semiHidden="0" w:uiPriority="70" w:unhideWhenUsed="0"/>
-    <w:lsdException w:name="Colorful Shading Accent 1" w:semiHidden="0" w:uiPriority="71" w:unhideWhenUsed="0"/>
-    <w:lsdException w:name="Colorful List Accent 1" w:semiHidden="0" w:uiPriority="72" w:unhideWhenUsed="0"/>
-    <w:lsdException w:name="Colorful Grid Accent 1" w:semiHidden="0" w:uiPriority="73" w:unhideWhenUsed="0"/>
-    <w:lsdException w:name="Light Shading Accent 2" w:semiHidden="0" w:uiPriority="60" w:unhideWhenUsed="0"/>
-    <w:lsdException w:name="Light List Accent 2" w:semiHidden="0" w:uiPriority="61" w:unhideWhenUsed="0"/>
-    <w:lsdException w:name="Light Grid Accent 2" w:semiHidden="0" w:uiPriority="62" w:unhideWhenUsed="0"/>
-    <w:lsdException w:name="Medium Shading 1 Accent 2" w:semiHidden="0" w:uiPriority="63" w:unhideWhenUsed="0"/>
-    <w:lsdException w:name="Medium Shading 2 Accent 2" w:semiHidden="0" w:uiPriority="64" w:unhideWhenUsed="0"/>
-    <w:lsdException w:name="Medium List 1 Accent 2" w:semiHidden="0" w:uiPriority="65" w:unhideWhenUsed="0"/>
-    <w:lsdException w:name="Medium List 2 Accent 2" w:semiHidden="0" w:uiPriority="66" w:unhideWhenUsed="0"/>
-    <w:lsdException w:name="Medium Grid 1 Accent 2" w:semiHidden="0" w:uiPriority="67" w:unhideWhenUsed="0"/>
-    <w:lsdException w:name="Medium Grid 2 Accent 2" w:semiHidden="0" w:uiPriority="68" w:unhideWhenUsed="0"/>
-    <w:lsdException w:name="Medium Grid 3 Accent 2" w:semiHidden="0" w:uiPriority="69" w:unhideWhenUsed="0"/>
-    <w:lsdException w:name="Dark List Accent 2" w:semiHidden="0" w:uiPriority="70" w:unhideWhenUsed="0"/>
-    <w:lsdException w:name="Colorful Shading Accent 2" w:semiHidden="0" w:uiPriority="71" w:unhideWhenUsed="0"/>
-    <w:lsdException w:name="Colorful List Accent 2" w:semiHidden="0" w:uiPriority="72" w:unhideWhenUsed="0"/>
-    <w:lsdException w:name="Colorful Grid Accent 2" w:semiHidden="0" w:uiPriority="73" w:unhideWhenUsed="0"/>
-    <w:lsdException w:name="Light Shading Accent 3" w:semiHidden="0" w:uiPriority="60" w:unhideWhenUsed="0"/>
-    <w:lsdException w:name="Light List Accent 3" w:semiHidden="0" w:uiPriority="61" w:unhideWhenUsed="0"/>
-    <w:lsdException w:name="Light Grid Accent 3" w:semiHidden="0" w:uiPriority="62" w:unhideWhenUsed="0"/>
-    <w:lsdException w:name="Medium Shading 1 Accent 3" w:semiHidden="0" w:uiPriority="63" w:unhideWhenUsed="0"/>
-    <w:lsdException w:name="Medium Shading 2 Accent 3" w:semiHidden="0" w:uiPriority="64" w:unhideWhenUsed="0"/>
-    <w:lsdException w:name="Medium List 1 Accent 3" w:semiHidden="0" w:uiPriority="65" w:unhideWhenUsed="0"/>
-    <w:lsdException w:name="Medium List 2 Accent 3" w:semiHidden="0" w:uiPriority="66" w:unhideWhenUsed="0"/>
-    <w:lsdException w:name="Medium Grid 1 Accent 3" w:semiHidden="0" w:uiPriority="67" w:unhideWhenUsed="0"/>
-    <w:lsdException w:name="Medium Grid 2 Accent 3" w:semiHidden="0" w:uiPriority="68" w:unhideWhenUsed="0"/>
-    <w:lsdException w:name="Medium Grid 3 Accent 3" w:semiHidden="0" w:uiPriority="69" w:unhideWhenUsed="0"/>
-    <w:lsdException w:name="Dark List Accent 3" w:semiHidden="0" w:uiPriority="70" w:unhideWhenUsed="0"/>
-    <w:lsdException w:name="Colorful Shading Accent 3" w:semiHidden="0" w:uiPriority="71" w:unhideWhenUsed="0"/>
-    <w:lsdException w:name="Colorful List Accent 3" w:semiHidden="0" w:uiPriority="72" w:unhideWhenUsed="0"/>
-    <w:lsdException w:name="Colorful Grid Accent 3" w:semiHidden="0" w:uiPriority="73" w:unhideWhenUsed="0"/>
-    <w:lsdException w:name="Light Shading Accent 4" w:semiHidden="0" w:uiPriority="60" w:unhideWhenUsed="0"/>
-    <w:lsdException w:name="Light List Accent 4" w:semiHidden="0" w:uiPriority="61" w:unhideWhenUsed="0"/>
-    <w:lsdException w:name="Light Grid Accent 4" w:semiHidden="0" w:uiPriority="62" w:unhideWhenUsed="0"/>
-    <w:lsdException w:name="Medium Shading 1 Accent 4" w:semiHidden="0" w:uiPriority="63" w:unhideWhenUsed="0"/>
-    <w:lsdException w:name="Medium Shading 2 Accent 4" w:semiHidden="0" w:uiPriority="64" w:unhideWhenUsed="0"/>
-    <w:lsdException w:name="Medium List 1 Accent 4" w:semiHidden="0" w:uiPriority="65" w:unhideWhenUsed="0"/>
-    <w:lsdException w:name="Medium List 2 Accent 4" w:semiHidden="0" w:uiPriority="66" w:unhideWhenUsed="0"/>
-    <w:lsdException w:name="Medium Grid 1 Accent 4" w:semiHidden="0" w:uiPriority="67" w:unhideWhenUsed="0"/>
-    <w:lsdException w:name="Medium Grid 2 Accent 4" w:semiHidden="0" w:uiPriority="68" w:unhideWhenUsed="0"/>
-    <w:lsdException w:name="Medium Grid 3 Accent 4" w:semiHidden="0" w:uiPriority="69" w:unhideWhenUsed="0"/>
-    <w:lsdException w:name="Dark List Accent 4" w:semiHidden="0" w:uiPriority="70" w:unhideWhenUsed="0"/>
-    <w:lsdException w:name="Colorful Shading Accent 4" w:semiHidden="0" w:uiPriority="71" w:unhideWhenUsed="0"/>
-    <w:lsdException w:name="Colorful List Accent 4" w:semiHidden="0" w:uiPriority="72" w:unhideWhenUsed="0"/>
-    <w:lsdException w:name="Colorful Grid Accent 4" w:semiHidden="0" w:uiPriority="73" w:unhideWhenUsed="0"/>
-    <w:lsdException w:name="Light Shading Accent 5" w:semiHidden="0" w:uiPriority="60" w:unhideWhenUsed="0"/>
-    <w:lsdException w:name="Light List Accent 5" w:semiHidden="0" w:uiPriority="61" w:unhideWhenUsed="0"/>
-    <w:lsdException w:name="Light Grid Accent 5" w:semiHidden="0" w:uiPriority="62" w:unhideWhenUsed="0"/>
-    <w:lsdException w:name="Medium Shading 1 Accent 5" w:semiHidden="0" w:uiPriority="63" w:unhideWhenUsed="0"/>
-    <w:lsdException w:name="Medium Shading 2 Accent 5" w:semiHidden="0" w:uiPriority="64" w:unhideWhenUsed="0"/>
-    <w:lsdException w:name="Medium List 1 Accent 5" w:semiHidden="0" w:uiPriority="65" w:unhideWhenUsed="0"/>
-    <w:lsdException w:name="Medium List 2 Accent 5" w:semiHidden="0" w:uiPriority="66" w:unhideWhenUsed="0"/>
-    <w:lsdException w:name="Medium Grid 1 Accent 5" w:semiHidden="0" w:uiPriority="67" w:unhideWhenUsed="0"/>
-    <w:lsdException w:name="Medium Grid 2 Accent 5" w:semiHidden="0" w:uiPriority="68" w:unhideWhenUsed="0"/>
-    <w:lsdException w:name="Medium Grid 3 Accent 5" w:semiHidden="0" w:uiPriority="69" w:unhideWhenUsed="0"/>
-    <w:lsdException w:name="Dark List Accent 5" w:semiHidden="0" w:uiPriority="70" w:unhideWhenUsed="0"/>
-    <w:lsdException w:name="Colorful Shading Accent 5" w:semiHidden="0" w:uiPriority="71" w:unhideWhenUsed="0"/>
-    <w:lsdException w:name="Colorful List Accent 5" w:semiHidden="0" w:uiPriority="72" w:unhideWhenUsed="0"/>
-    <w:lsdException w:name="Colorful Grid Accent 5" w:semiHidden="0" w:uiPriority="73" w:unhideWhenUsed="0"/>
-    <w:lsdException w:name="Light Shading Accent 6" w:semiHidden="0" w:uiPriority="60" w:unhideWhenUsed="0"/>
-    <w:lsdException w:name="Light List Accent 6" w:semiHidden="0" w:uiPriority="61" w:unhideWhenUsed="0"/>
-    <w:lsdException w:name="Light Grid Accent 6" w:semiHidden="0" w:uiPriority="62" w:unhideWhenUsed="0"/>
-    <w:lsdException w:name="Medium Shading 1 Accent 6" w:semiHidden="0" w:uiPriority="63" w:unhideWhenUsed="0"/>
-    <w:lsdException w:name="Medium Shading 2 Accent 6" w:semiHidden="0" w:uiPriority="64" w:unhideWhenUsed="0"/>
-    <w:lsdException w:name="Medium List 1 Accent 6" w:semiHidden="0" w:uiPriority="65" w:unhideWhenUsed="0"/>
-    <w:lsdException w:name="Medium List 2 Accent 6" w:semiHidden="0" w:uiPriority="66" w:unhideWhenUsed="0"/>
-    <w:lsdException w:name="Medium Grid 1 Accent 6" w:semiHidden="0" w:uiPriority="67" w:unhideWhenUsed="0"/>
-    <w:lsdException w:name="Medium Grid 2 Accent 6" w:semiHidden="0" w:uiPriority="68" w:unhideWhenUsed="0"/>
-    <w:lsdException w:name="Medium Grid 3 Accent 6" w:semiHidden="0" w:uiPriority="69" w:unhideWhenUsed="0"/>
-    <w:lsdException w:name="Dark List Accent 6" w:semiHidden="0" w:uiPriority="70" w:unhideWhenUsed="0"/>
-    <w:lsdException w:name="Colorful Shading Accent 6" w:semiHidden="0" w:uiPriority="71" w:unhideWhenUsed="0"/>
-    <w:lsdException w:name="Colorful List Accent 6" w:semiHidden="0" w:uiPriority="72" w:unhideWhenUsed="0"/>
-    <w:lsdException w:name="Colorful Grid Accent 6" w:semiHidden="0" w:uiPriority="73" w:unhideWhenUsed="0"/>
-    <w:lsdException w:name="Subtle Emphasis" w:semiHidden="0" w:uiPriority="19" w:unhideWhenUsed="0" w:qFormat="1"/>
-    <w:lsdException w:name="Intense Emphasis" w:semiHidden="0" w:uiPriority="21" w:unhideWhenUsed="0" w:qFormat="1"/>
-    <w:lsdException w:name="Subtle Reference" w:semiHidden="0" w:uiPriority="31" w:unhideWhenUsed="0" w:qFormat="1"/>
-    <w:lsdException w:name="Intense Reference" w:semiHidden="0" w:uiPriority="32" w:unhideWhenUsed="0" w:qFormat="1"/>
-    <w:lsdException w:name="Book Title" w:semiHidden="0" w:uiPriority="33" w:unhideWhenUsed="0" w:qFormat="1"/>
-    <w:lsdException w:name="Bibliography" w:uiPriority="37"/>
-    <w:lsdException w:name="TOC Heading" w:uiPriority="39" w:qFormat="1"/>
-  </w:latentStyles>
-  <w:style w:type="paragraph" w:default="1" w:styleId="Normal">
-    <w:name w:val="Normal"/>
-    <w:qFormat/>
-  </w:style>
-  <w:style w:type="character" w:default="1" w:styleId="Fuentedeprrafopredeter">
-    <w:name w:val="Default Paragraph Font"/>
-    <w:uiPriority w:val="1"/>
-    <w:semiHidden/>
-    <w:unhideWhenUsed/>
-  </w:style>
-  <w:style w:type="table" w:default="1" w:styleId="Tablanormal">
-    <w:name w:val="Normal Table"/>
-    <w:uiPriority w:val="99"/>
-    <w:semiHidden/>
-    <w:unhideWhenUsed/>
-    <w:tblPr>
-      <w:tblInd w:w="0" w:type="dxa"/>
-      <w:tblCellMar>
-        <w:top w:w="0" w:type="dxa"/>
-        <w:left w:w="108" w:type="dxa"/>
-        <w:bottom w:w="0" w:type="dxa"/>
-        <w:right w:w="108" w:type="dxa"/>
-      </w:tblCellMar>
-    </w:tblPr>
-  </w:style>
-  <w:style w:type="numbering" w:default="1" w:styleId="Sinlista">
-    <w:name w:val="No List"/>
-    <w:uiPriority w:val="99"/>
-    <w:semiHidden/>
-    <w:unhideWhenUsed/>
-  </w:style>
-  <w:style w:type="paragraph" w:styleId="Prrafodelista">
-    <w:name w:val="List Paragraph"/>
-    <w:basedOn w:val="Normal"/>
-    <w:uiPriority w:val="34"/>
-    <w:qFormat/>
-    <w:rsid w:val="007322A9"/>
-    <w:pPr>
-      <w:ind w:left="720"/>
-      <w:contextualSpacing/>
-    </w:pPr>
-  </w:style>
-</w:styles>
-</file>
-
-<file path=word/stylesWithEffects.xml><?xml version="1.0" encoding="utf-8"?>
-<w:styles xmlns:wpc="http://schemas.microsoft.com/office/word/2010/wordprocessingCanvas" xmlns:mc="http://schemas.openxmlformats.org/markup-compatibility/2006" xmlns:o="urn:schemas-microsoft-com:office:office" xmlns:r="http://schemas.openxmlformats.org/officeDocument/2006/relationships" xmlns:m="http://schemas.openxmlformats.org/officeDocument/2006/math" xmlns:v="urn:schemas-microsoft-com:vml" xmlns:wp14="http://schemas.microsoft.com/office/word/2010/wordprocessingDrawing" xmlns:wp="http://schemas.openxmlformats.org/drawingml/2006/wordprocessingDrawing" xmlns:w10="urn:schemas-microsoft-com:office:word" xmlns:w="http://schemas.openxmlformats.org/wordprocessingml/2006/main" xmlns:w14="http://schemas.microsoft.com/office/word/2010/wordml" xmlns:wpg="http://schemas.microsoft.com/office/word/2010/wordprocessingGroup" xmlns:wpi="http://schemas.microsoft.com/office/word/2010/wordprocessingInk" xmlns:wne="http://schemas.microsoft.com/office/word/2006/wordml" xmlns:wps="http://schemas.microsoft.com/office/word/2010/wordprocessingShape" mc:Ignorable="w14 wp14">
-  <w:docDefaults>
-    <w:rPrDefault>
-      <w:rPr>
-        <w:rFonts w:asciiTheme="minorHAnsi" w:eastAsiaTheme="minorHAnsi" w:hAnsiTheme="minorHAnsi" w:cstheme="minorBidi"/>
-        <w:sz w:val="22"/>
-        <w:szCs w:val="22"/>
-        <w:lang w:val="es-ES" w:eastAsia="en-US" w:bidi="ar-SA"/>
-      </w:rPr>
-    </w:rPrDefault>
-    <w:pPrDefault>
-      <w:pPr>
-        <w:spacing w:after="200" w:line="276" w:lineRule="auto"/>
-      </w:pPr>
-    </w:pPrDefault>
-  </w:docDefaults>
-  <w:latentStyles w:defLockedState="0" w:defUIPriority="99" w:defSemiHidden="1" w:defUnhideWhenUsed="1" w:defQFormat="0" w:count="267">
-    <w:lsdException w:name="Normal" w:semiHidden="0" w:uiPriority="0" w:unhideWhenUsed="0" w:qFormat="1"/>
-    <w:lsdException w:name="heading 1" w:semiHidden="0" w:uiPriority="9" w:unhideWhenUsed="0" w:qFormat="1"/>
-    <w:lsdException w:name="heading 2" w:uiPriority="9" w:qFormat="1"/>
-    <w:lsdException w:name="heading 3" w:uiPriority="9" w:qFormat="1"/>
-    <w:lsdException w:name="heading 4" w:uiPriority="9" w:qFormat="1"/>
-    <w:lsdException w:name="heading 5" w:uiPriority="9" w:qFormat="1"/>
-    <w:lsdException w:name="heading 6" w:uiPriority="9" w:qFormat="1"/>
-    <w:lsdException w:name="heading 7" w:uiPriority="9" w:qFormat="1"/>
-    <w:lsdException w:name="heading 8" w:uiPriority="9" w:qFormat="1"/>
-    <w:lsdException w:name="heading 9" w:uiPriority="9" w:qFormat="1"/>
-    <w:lsdException w:name="toc 1" w:uiPriority="39"/>
-    <w:lsdException w:name="toc 2" w:uiPriority="39"/>
-    <w:lsdException w:name="toc 3" w:uiPriority="39"/>
-    <w:lsdException w:name="toc 4" w:uiPriority="39"/>
-    <w:lsdException w:name="toc 5" w:uiPriority="39"/>
-    <w:lsdException w:name="toc 6" w:uiPriority="39"/>
-    <w:lsdException w:name="toc 7" w:uiPriority="39"/>
-    <w:lsdException w:name="toc 8" w:uiPriority="39"/>
-    <w:lsdException w:name="toc 9" w:uiPriority="39"/>
-    <w:lsdException w:name="caption" w:uiPriority="35" w:qFormat="1"/>
-    <w:lsdException w:name="Title" w:semiHidden="0" w:uiPriority="10" w:unhideWhenUsed="0" w:qFormat="1"/>
-    <w:lsdException w:name="Default Paragraph Font" w:uiPriority="1"/>
-    <w:lsdException w:name="Subtitle" w:semiHidden="0" w:uiPriority="11" w:unhideWhenUsed="0" w:qFormat="1"/>
-    <w:lsdException w:name="Strong" w:semiHidden="0" w:uiPriority="22" w:unhideWhenUsed="0" w:qFormat="1"/>
-    <w:lsdException w:name="Emphasis" w:semiHidden="0" w:uiPriority="20" w:unhideWhenUsed="0" w:qFormat="1"/>
-    <w:lsdException w:name="Table Grid" w:semiHidden="0" w:uiPriority="59" w:unhideWhenUsed="0"/>
-    <w:lsdException w:name="Placeholder Text" w:unhideWhenUsed="0"/>
-    <w:lsdException w:name="No Spacing" w:semiHidden="0" w:uiPriority="1" w:unhideWhenUsed="0" w:qFormat="1"/>
-    <w:lsdException w:name="Light Shading" w:semiHidden="0" w:uiPriority="60" w:unhideWhenUsed="0"/>
-    <w:lsdException w:name="Light List" w:semiHidden="0" w:uiPriority="61" w:unhideWhenUsed="0"/>
-    <w:lsdException w:name="Light Grid" w:semiHidden="0" w:uiPriority="62" w:unhideWhenUsed="0"/>
-    <w:lsdException w:name="Medium Shading 1" w:semiHidden="0" w:uiPriority="63" w:unhideWhenUsed="0"/>
-    <w:lsdException w:name="Medium Shading 2" w:semiHidden="0" w:uiPriority="64" w:unhideWhenUsed="0"/>
-    <w:lsdException w:name="Medium List 1" w:semiHidden="0" w:uiPriority="65" w:unhideWhenUsed="0"/>
-    <w:lsdException w:name="Medium List 2" w:semiHidden="0" w:uiPriority="66" w:unhideWhenUsed="0"/>
-    <w:lsdException w:name="Medium Grid 1" w:semiHidden="0" w:uiPriority="67" w:unhideWhenUsed="0"/>
-    <w:lsdException w:name="Medium Grid 2" w:semiHidden="0" w:uiPriority="68" w:unhideWhenUsed="0"/>
-    <w:lsdException w:name="Medium Grid 3" w:semiHidden="0" w:uiPriority="69" w:unhideWhenUsed="0"/>
-    <w:lsdException w:name="Dark List" w:semiHidden="0" w:uiPriority="70" w:unhideWhenUsed="0"/>
-    <w:lsdException w:name="Colorful Shading" w:semiHidden="0" w:uiPriority="71" w:unhideWhenUsed="0"/>
-    <w:lsdException w:name="Colorful List" w:semiHidden="0" w:uiPriority="72" w:unhideWhenUsed="0"/>
-    <w:lsdException w:name="Colorful Grid" w:semiHidden="0" w:uiPriority="73" w:unhideWhenUsed="0"/>
-    <w:lsdException w:name="Light Shading Accent 1" w:semiHidden="0" w:uiPriority="60" w:unhideWhenUsed="0"/>
-    <w:lsdException w:name="Light List Accent 1" w:semiHidden="0" w:uiPriority="61" w:unhideWhenUsed="0"/>
-    <w:lsdException w:name="Light Grid Accent 1" w:semiHidden="0" w:uiPriority="62" w:unhideWhenUsed="0"/>
-    <w:lsdException w:name="Medium Shading 1 Accent 1" w:semiHidden="0" w:uiPriority="63" w:unhideWhenUsed="0"/>
-    <w:lsdException w:name="Medium Shading 2 Accent 1" w:semiHidden="0" w:uiPriority="64" w:unhideWhenUsed="0"/>
-    <w:lsdException w:name="Medium List 1 Accent 1" w:semiHidden="0" w:uiPriority="65" w:unhideWhenUsed="0"/>
-    <w:lsdException w:name="Revision" w:unhideWhenUsed="0"/>
-    <w:lsdException w:name="List Paragraph" w:semiHidden="0" w:uiPriority="34" w:unhideWhenUsed="0" w:qFormat="1"/>
-    <w:lsdException w:name="Quote" w:semiHidden="0" w:uiPriority="29" w:unhideWhenUsed="0" w:qFormat="1"/>
-    <w:lsdException w:name="Intense Quote" w:semiHidden="0" w:uiPriority="30" w:unhideWhenUsed="0" w:qFormat="1"/>
-    <w:lsdException w:name="Medium List 2 Accent 1" w:semiHidden="0" w:uiPriority="66" w:unhideWhenUsed="0"/>
-    <w:lsdException w:name="Medium Grid 1 Accent 1" w:semiHidden="0" w:uiPriority="67" w:unhideWhenUsed="0"/>
-    <w:lsdException w:name="Medium Grid 2 Accent 1" w:semiHidden="0" w:uiPriority="68" w:unhideWhenUsed="0"/>
-    <w:lsdException w:name="Medium Grid 3 Accent 1" w:semiHidden="0" w:uiPriority="69" w:unhideWhenUsed="0"/>
-    <w:lsdException w:name="Dark List Accent 1" w:semiHidden="0" w:uiPriority="70" w:unhideWhenUsed="0"/>
-    <w:lsdException w:name="Colorful Shading Accent 1" w:semiHidden="0" w:uiPriority="71" w:unhideWhenUsed="0"/>
-    <w:lsdException w:name="Colorful List Accent 1" w:semiHidden="0" w:uiPriority="72" w:unhideWhenUsed="0"/>
-    <w:lsdException w:name="Colorful Grid Accent 1" w:semiHidden="0" w:uiPriority="73" w:unhideWhenUsed="0"/>
-    <w:lsdException w:name="Light Shading Accent 2" w:semiHidden="0" w:uiPriority="60" w:unhideWhenUsed="0"/>
-    <w:lsdException w:name="Light List Accent 2" w:semiHidden="0" w:uiPriority="61" w:unhideWhenUsed="0"/>
-    <w:lsdException w:name="Light Grid Accent 2" w:semiHidden="0" w:uiPriority="62" w:unhideWhenUsed="0"/>
-    <w:lsdException w:name="Medium Shading 1 Accent 2" w:semiHidden="0" w:uiPriority="63" w:unhideWhenUsed="0"/>
-    <w:lsdException w:name="Medium Shading 2 Accent 2" w:semiHidden="0" w:uiPriority="64" w:unhideWhenUsed="0"/>
-    <w:lsdException w:name="Medium List 1 Accent 2" w:semiHidden="0" w:uiPriority="65" w:unhideWhenUsed="0"/>
-    <w:lsdException w:name="Medium List 2 Accent 2" w:semiHidden="0" w:uiPriority="66" w:unhideWhenUsed="0"/>
-    <w:lsdException w:name="Medium Grid 1 Accent 2" w:semiHidden="0" w:uiPriority="67" w:unhideWhenUsed="0"/>
-    <w:lsdException w:name="Medium Grid 2 Accent 2" w:semiHidden="0" w:uiPriority="68" w:unhideWhenUsed="0"/>
-    <w:lsdException w:name="Medium Grid 3 Accent 2" w:semiHidden="0" w:uiPriority="69" w:unhideWhenUsed="0"/>
-    <w:lsdException w:name="Dark List Accent 2" w:semiHidden="0" w:uiPriority="70" w:unhideWhenUsed="0"/>
-    <w:lsdException w:name="Colorful Shading Accent 2" w:semiHidden="0" w:uiPriority="71" w:unhideWhenUsed="0"/>
-    <w:lsdException w:name="Colorful List Accent 2" w:semiHidden="0" w:uiPriority="72" w:unhideWhenUsed="0"/>
-    <w:lsdException w:name="Colorful Grid Accent 2" w:semiHidden="0" w:uiPriority="73" w:unhideWhenUsed="0"/>
-    <w:lsdException w:name="Light Shading Accent 3" w:semiHidden="0" w:uiPriority="60" w:unhideWhenUsed="0"/>
-    <w:lsdException w:name="Light List Accent 3" w:semiHidden="0" w:uiPriority="61" w:unhideWhenUsed="0"/>
-    <w:lsdException w:name="Light Grid Accent 3" w:semiHidden="0" w:uiPriority="62" w:unhideWhenUsed="0"/>
-    <w:lsdException w:name="Medium Shading 1 Accent 3" w:semiHidden="0" w:uiPriority="63" w:unhideWhenUsed="0"/>
-    <w:lsdException w:name="Medium Shading 2 Accent 3" w:semiHidden="0" w:uiPriority="64" w:unhideWhenUsed="0"/>
-    <w:lsdException w:name="Medium List 1 Accent 3" w:semiHidden="0" w:uiPriority="65" w:unhideWhenUsed="0"/>
-    <w:lsdException w:name="Medium List 2 Accent 3" w:semiHidden="0" w:uiPriority="66" w:unhideWhenUsed="0"/>
-    <w:lsdException w:name="Medium Grid 1 Accent 3" w:semiHidden="0" w:uiPriority="67" w:unhideWhenUsed="0"/>
-    <w:lsdException w:name="Medium Grid 2 Accent 3" w:semiHidden="0" w:uiPriority="68" w:unhideWhenUsed="0"/>
-    <w:lsdException w:name="Medium Grid 3 Accent 3" w:semiHidden="0" w:uiPriority="69" w:unhideWhenUsed="0"/>
-    <w:lsdException w:name="Dark List Accent 3" w:semiHidden="0" w:uiPriority="70" w:unhideWhenUsed="0"/>
-    <w:lsdException w:name="Colorful Shading Accent 3" w:semiHidden="0" w:uiPriority="71" w:unhideWhenUsed="0"/>
-    <w:lsdException w:name="Colorful List Accent 3" w:semiHidden="0" w:uiPriority="72" w:unhideWhenUsed="0"/>
-    <w:lsdException w:name="Colorful Grid Accent 3" w:semiHidden="0" w:uiPriority="73" w:unhideWhenUsed="0"/>
-    <w:lsdException w:name="Light Shading Accent 4" w:semiHidden="0" w:uiPriority="60" w:unhideWhenUsed="0"/>
-    <w:lsdException w:name="Light List Accent 4" w:semiHidden="0" w:uiPriority="61" w:unhideWhenUsed="0"/>
-    <w:lsdException w:name="Light Grid Accent 4" w:semiHidden="0" w:uiPriority="62" w:unhideWhenUsed="0"/>
-    <w:lsdException w:name="Medium Shading 1 Accent 4" w:semiHidden="0" w:uiPriority="63" w:unhideWhenUsed="0"/>
-    <w:lsdException w:name="Medium Shading 2 Accent 4" w:semiHidden="0" w:uiPriority="64" w:unhideWhenUsed="0"/>
-    <w:lsdException w:name="Medium List 1 Accent 4" w:semiHidden="0" w:uiPriority="65" w:unhideWhenUsed="0"/>
-    <w:lsdException w:name="Medium List 2 Accent 4" w:semiHidden="0" w:uiPriority="66" w:unhideWhenUsed="0"/>
-    <w:lsdException w:name="Medium Grid 1 Accent 4" w:semiHidden="0" w:uiPriority="67" w:unhideWhenUsed="0"/>
-    <w:lsdException w:name="Medium Grid 2 Accent 4" w:semiHidden="0" w:uiPriority="68" w:unhideWhenUsed="0"/>
-    <w:lsdException w:name="Medium Grid 3 Accent 4" w:semiHidden="0" w:uiPriority="69" w:unhideWhenUsed="0"/>
-    <w:lsdException w:name="Dark List Accent 4" w:semiHidden="0" w:uiPriority="70" w:unhideWhenUsed="0"/>
-    <w:lsdException w:name="Colorful Shading Accent 4" w:semiHidden="0" w:uiPriority="71" w:unhideWhenUsed="0"/>
-    <w:lsdException w:name="Colorful List Accent 4" w:semiHidden="0" w:uiPriority="72" w:unhideWhenUsed="0"/>
-    <w:lsdException w:name="Colorful Grid Accent 4" w:semiHidden="0" w:uiPriority="73" w:unhideWhenUsed="0"/>
-    <w:lsdException w:name="Light Shading Accent 5" w:semiHidden="0" w:uiPriority="60" w:unhideWhenUsed="0"/>
-    <w:lsdException w:name="Light List Accent 5" w:semiHidden="0" w:uiPriority="61" w:unhideWhenUsed="0"/>
-    <w:lsdException w:name="Light Grid Accent 5" w:semiHidden="0" w:uiPriority="62" w:unhideWhenUsed="0"/>
-    <w:lsdException w:name="Medium Shading 1 Accent 5" w:semiHidden="0" w:uiPriority="63" w:unhideWhenUsed="0"/>
-    <w:lsdException w:name="Medium Shading 2 Accent 5" w:semiHidden="0" w:uiPriority="64" w:unhideWhenUsed="0"/>
-    <w:lsdException w:name="Medium List 1 Accent 5" w:semiHidden="0" w:uiPriority="65" w:unhideWhenUsed="0"/>
-    <w:lsdException w:name="Medium List 2 Accent 5" w:semiHidden="0" w:uiPriority="66" w:unhideWhenUsed="0"/>
-    <w:lsdException w:name="Medium Grid 1 Accent 5" w:semiHidden="0" w:uiPriority="67" w:unhideWhenUsed="0"/>
-    <w:lsdException w:name="Medium Grid 2 Accent 5" w:semiHidden="0" w:uiPriority="68" w:unhideWhenUsed="0"/>
-    <w:lsdException w:name="Medium Grid 3 Accent 5" w:semiHidden="0" w:uiPriority="69" w:unhideWhenUsed="0"/>
-    <w:lsdException w:name="Dark List Accent 5" w:semiHidden="0" w:uiPriority="70" w:unhideWhenUsed="0"/>
-    <w:lsdException w:name="Colorful Shading Accent 5" w:semiHidden="0" w:uiPriority="71" w:unhideWhenUsed="0"/>
-    <w:lsdException w:name="Colorful List Accent 5" w:semiHidden="0" w:uiPriority="72" w:unhideWhenUsed="0"/>
-    <w:lsdException w:name="Colorful Grid Accent 5" w:semiHidden="0" w:uiPriority="73" w:unhideWhenUsed="0"/>
-    <w:lsdException w:name="Light Shading Accent 6" w:semiHidden="0" w:uiPriority="60" w:unhideWhenUsed="0"/>
-    <w:lsdException w:name="Light List Accent 6" w:semiHidden="0" w:uiPriority="61" w:unhideWhenUsed="0"/>
-    <w:lsdException w:name="Light Grid Accent 6" w:semiHidden="0" w:uiPriority="62" w:unhideWhenUsed="0"/>
-    <w:lsdException w:name="Medium Shading 1 Accent 6" w:semiHidden="0" w:uiPriority="63" w:unhideWhenUsed="0"/>
-    <w:lsdException w:name="Medium Shading 2 Accent 6" w:semiHidden="0" w:uiPriority="64" w:unhideWhenUsed="0"/>
-    <w:lsdException w:name="Medium List 1 Accent 6" w:semiHidden="0" w:uiPriority="65" w:unhideWhenUsed="0"/>
-    <w:lsdException w:name="Medium List 2 Accent 6" w:semiHidden="0" w:uiPriority="66" w:unhideWhenUsed="0"/>
-    <w:lsdException w:name="Medium Grid 1 Accent 6" w:semiHidden="0" w:uiPriority="67" w:unhideWhenUsed="0"/>
-    <w:lsdException w:name="Medium Grid 2 Accent 6" w:semiHidden="0" w:uiPriority="68" w:unhideWhenUsed="0"/>
-    <w:lsdException w:name="Medium Grid 3 Accent 6" w:semiHidden="0" w:uiPriority="69" w:unhideWhenUsed="0"/>
-    <w:lsdException w:name="Dark List Accent 6" w:semiHidden="0" w:uiPriority="70" w:unhideWhenUsed="0"/>
-    <w:lsdException w:name="Colorful Shading Accent 6" w:semiHidden="0" w:uiPriority="71" w:unhideWhenUsed="0"/>
-    <w:lsdException w:name="Colorful List Accent 6" w:semiHidden="0" w:uiPriority="72" w:unhideWhenUsed="0"/>
-    <w:lsdException w:name="Colorful Grid Accent 6" w:semiHidden="0" w:uiPriority="73" w:unhideWhenUsed="0"/>
-    <w:lsdException w:name="Subtle Emphasis" w:semiHidden="0" w:uiPriority="19" w:unhideWhenUsed="0" w:qFormat="1"/>
-    <w:lsdException w:name="Intense Emphasis" w:semiHidden="0" w:uiPriority="21" w:unhideWhenUsed="0" w:qFormat="1"/>
-    <w:lsdException w:name="Subtle Reference" w:semiHidden="0" w:uiPriority="31" w:unhideWhenUsed="0" w:qFormat="1"/>
-    <w:lsdException w:name="Intense Reference" w:semiHidden="0" w:uiPriority="32" w:unhideWhenUsed="0" w:qFormat="1"/>
-    <w:lsdException w:name="Book Title" w:semiHidden="0" w:uiPriority="33" w:unhideWhenUsed="0" w:qFormat="1"/>
-    <w:lsdException w:name="Bibliography" w:uiPriority="37"/>
-    <w:lsdException w:name="TOC Heading" w:uiPriority="39" w:qFormat="1"/>
+  <w:latentStyles w:defLockedState="0" w:defUIPriority="99" w:defSemiHidden="0" w:defUnhideWhenUsed="0" w:defQFormat="0" w:count="371">
+    <w:lsdException w:name="Normal" w:uiPriority="0" w:qFormat="1"/>
+    <w:lsdException w:name="heading 1" w:uiPriority="9" w:qFormat="1"/>
+    <w:lsdException w:name="heading 2" w:semiHidden="1" w:uiPriority="9" w:unhideWhenUsed="1" w:qFormat="1"/>
+    <w:lsdException w:name="heading 3" w:semiHidden="1" w:uiPriority="9" w:unhideWhenUsed="1" w:qFormat="1"/>
+    <w:lsdException w:name="heading 4" w:semiHidden="1" w:uiPriority="9" w:unhideWhenUsed="1" w:qFormat="1"/>
+    <w:lsdException w:name="heading 5" w:semiHidden="1" w:uiPriority="9" w:unhideWhenUsed="1" w:qFormat="1"/>
+    <w:lsdException w:name="heading 6" w:semiHidden="1" w:uiPriority="9" w:unhideWhenUsed="1" w:qFormat="1"/>
+    <w:lsdException w:name="heading 7" w:semiHidden="1" w:uiPriority="9" w:unhideWhenUsed="1" w:qFormat="1"/>
+    <w:lsdException w:name="heading 8" w:semiHidden="1" w:uiPriority="9" w:unhideWhenUsed="1" w:qFormat="1"/>
+    <w:lsdException w:name="heading 9" w:semiHidden="1" w:uiPriority="9" w:unhideWhenUsed="1" w:qFormat="1"/>
+    <w:lsdException w:name="index 1" w:semiHidden="1" w:unhideWhenUsed="1"/>
+    <w:lsdException w:name="index 2" w:semiHidden="1" w:unhideWhenUsed="1"/>
+    <w:lsdException w:name="index 3" w:semiHidden="1" w:unhideWhenUsed="1"/>
+    <w:lsdException w:name="index 4" w:semiHidden="1" w:unhideWhenUsed="1"/>
+    <w:lsdException w:name="index 5" w:semiHidden="1" w:unhideWhenUsed="1"/>
+    <w:lsdException w:name="index 6" w:semiHidden="1" w:unhideWhenUsed="1"/>
+    <w:lsdException w:name="index 7" w:semiHidden="1" w:unhideWhenUsed="1"/>
+    <w:lsdException w:name="index 8" w:semiHidden="1" w:unhideWhenUsed="1"/>
+    <w:lsdException w:name="index 9" w:semiHidden="1" w:unhideWhenUsed="1"/>
+    <w:lsdException w:name="toc 1" w:semiHidden="1" w:uiPriority="39" w:unhideWhenUsed="1"/>
+    <w:lsdException w:name="toc 2" w:semiHidden="1" w:uiPriority="39" w:unhideWhenUsed="1"/>
+    <w:lsdException w:name="toc 3" w:semiHidden="1" w:uiPriority="39" w:unhideWhenUsed="1"/>
+    <w:lsdException w:name="toc 4" w:semiHidden="1" w:uiPriority="39" w:unhideWhenUsed="1"/>
+    <w:lsdException w:name="toc 5" w:semiHidden="1" w:uiPriority="39" w:unhideWhenUsed="1"/>
+    <w:lsdException w:name="toc 6" w:semiHidden="1" w:uiPriority="39" w:unhideWhenUsed="1"/>
+    <w:lsdException w:name="toc 7" w:semiHidden="1" w:uiPriority="39" w:unhideWhenUsed="1"/>
+    <w:lsdException w:name="toc 8" w:semiHidden="1" w:uiPriority="39" w:unhideWhenUsed="1"/>
+    <w:lsdException w:name="toc 9" w:semiHidden="1" w:uiPriority="39" w:unhideWhenUsed="1"/>
+    <w:lsdException w:name="Normal Indent" w:semiHidden="1" w:unhideWhenUsed="1"/>
+    <w:lsdException w:name="footnote text" w:semiHidden="1" w:unhideWhenUsed="1"/>
+    <w:lsdException w:name="annotation text" w:semiHidden="1" w:unhideWhenUsed="1"/>
+    <w:lsdException w:name="header" w:semiHidden="1" w:unhideWhenUsed="1"/>
+    <w:lsdException w:name="footer" w:semiHidden="1" w:unhideWhenUsed="1"/>
+    <w:lsdException w:name="index heading" w:semiHidden="1" w:unhideWhenUsed="1"/>
+    <w:lsdException w:name="caption" w:semiHidden="1" w:uiPriority="35" w:unhideWhenUsed="1" w:qFormat="1"/>
+    <w:lsdException w:name="table of figures" w:semiHidden="1" w:unhideWhenUsed="1"/>
+    <w:lsdException w:name="envelope address" w:semiHidden="1" w:unhideWhenUsed="1"/>
+    <w:lsdException w:name="envelope return" w:semiHidden="1" w:unhideWhenUsed="1"/>
+    <w:lsdException w:name="footnote reference" w:semiHidden="1" w:unhideWhenUsed="1"/>
+    <w:lsdException w:name="annotation reference" w:semiHidden="1" w:unhideWhenUsed="1"/>
+    <w:lsdException w:name="line number" w:semiHidden="1" w:unhideWhenUsed="1"/>
+    <w:lsdException w:name="page number" w:semiHidden="1" w:unhideWhenUsed="1"/>
+    <w:lsdException w:name="endnote reference" w:semiHidden="1" w:unhideWhenUsed="1"/>
+    <w:lsdException w:name="endnote text" w:semiHidden="1" w:unhideWhenUsed="1"/>
+    <w:lsdException w:name="table of authorities" w:semiHidden="1" w:unhideWhenUsed="1"/>
+    <w:lsdException w:name="macro" w:semiHidden="1" w:unhideWhenUsed="1"/>
+    <w:lsdException w:name="toa heading" w:semiHidden="1" w:unhideWhenUsed="1"/>
+    <w:lsdException w:name="List" w:semiHidden="1" w:unhideWhenUsed="1"/>
+    <w:lsdException w:name="List Bullet" w:semiHidden="1" w:unhideWhenUsed="1"/>
+    <w:lsdException w:name="List Number" w:semiHidden="1" w:unhideWhenUsed="1"/>
+    <w:lsdException w:name="List 2" w:semiHidden="1" w:unhideWhenUsed="1"/>
+    <w:lsdException w:name="List 3" w:semiHidden="1" w:unhideWhenUsed="1"/>
+    <w:lsdException w:name="List 4" w:semiHidden="1" w:unhideWhenUsed="1"/>
+    <w:lsdException w:name="List 5" w:semiHidden="1" w:unhideWhenUsed="1"/>
+    <w:lsdException w:name="List Bullet 2" w:semiHidden="1" w:unhideWhenUsed="1"/>
+    <w:lsdException w:name="List Bullet 3" w:semiHidden="1" w:unhideWhenUsed="1"/>
+    <w:lsdException w:name="List Bullet 4" w:semiHidden="1" w:unhideWhenUsed="1"/>
+    <w:lsdException w:name="List Bullet 5" w:semiHidden="1" w:unhideWhenUsed="1"/>
+    <w:lsdException w:name="List Number 2" w:semiHidden="1" w:unhideWhenUsed="1"/>
+    <w:lsdException w:name="List Number 3" w:semiHidden="1" w:unhideWhenUsed="1"/>
+    <w:lsdException w:name="List Number 4" w:semiHidden="1" w:unhideWhenUsed="1"/>
+    <w:lsdException w:name="List Number 5" w:semiHidden="1" w:unhideWhenUsed="1"/>
+    <w:lsdException w:name="Title" w:uiPriority="10" w:qFormat="1"/>
+    <w:lsdException w:name="Closing" w:semiHidden="1" w:unhideWhenUsed="1"/>
+    <w:lsdException w:name="Signature" w:semiHidden="1" w:unhideWhenUsed="1"/>
+    <w:lsdException w:name="Default Paragraph Font" w:semiHidden="1" w:uiPriority="1" w:unhideWhenUsed="1"/>
+    <w:lsdException w:name="Body Text" w:semiHidden="1" w:unhideWhenUsed="1"/>
+    <w:lsdException w:name="Body Text Indent" w:semiHidden="1" w:unhideWhenUsed="1"/>
+    <w:lsdException w:name="List Continue" w:semiHidden="1" w:unhideWhenUsed="1"/>
+    <w:lsdException w:name="List Continue 2" w:semiHidden="1" w:unhideWhenUsed="1"/>
+    <w:lsdException w:name="List Continue 3" w:semiHidden="1" w:unhideWhenUsed="1"/>
+    <w:lsdException w:name="List Continue 4" w:semiHidden="1" w:unhideWhenUsed="1"/>
+    <w:lsdException w:name="List Continue 5" w:semiHidden="1" w:unhideWhenUsed="1"/>
+    <w:lsdException w:name="Message Header" w:semiHidden="1" w:unhideWhenUsed="1"/>
+    <w:lsdException w:name="Subtitle" w:uiPriority="11" w:qFormat="1"/>
+    <w:lsdException w:name="Salutation" w:semiHidden="1" w:unhideWhenUsed="1"/>
+    <w:lsdException w:name="Date" w:semiHidden="1" w:unhideWhenUsed="1"/>
+    <w:lsdException w:name="Body Text First Indent" w:semiHidden="1" w:unhideWhenUsed="1"/>
+    <w:lsdException w:name="Body Text First Indent 2" w:semiHidden="1" w:unhideWhenUsed="1"/>
+    <w:lsdException w:name="Note Heading" w:semiHidden="1" w:unhideWhenUsed="1"/>
+    <w:lsdException w:name="Body Text 2" w:semiHidden="1" w:unhideWhenUsed="1"/>
+    <w:lsdException w:name="Body Text 3" w:semiHidden="1" w:unhideWhenUsed="1"/>
+    <w:lsdException w:name="Body Text Indent 2" w:semiHidden="1" w:unhideWhenUsed="1"/>
+    <w:lsdException w:name="Body Text Indent 3" w:semiHidden="1" w:unhideWhenUsed="1"/>
+    <w:lsdException w:name="Block Text" w:semiHidden="1" w:unhideWhenUsed="1"/>
+    <w:lsdException w:name="Hyperlink" w:semiHidden="1" w:unhideWhenUsed="1"/>
+    <w:lsdException w:name="FollowedHyperlink" w:semiHidden="1" w:unhideWhenUsed="1"/>
+    <w:lsdException w:name="Strong" w:uiPriority="22" w:qFormat="1"/>
+    <w:lsdException w:name="Emphasis" w:uiPriority="20" w:qFormat="1"/>
+    <w:lsdException w:name="Document Map" w:semiHidden="1" w:unhideWhenUsed="1"/>
+    <w:lsdException w:name="Plain Text" w:semiHidden="1" w:unhideWhenUsed="1"/>
+    <w:lsdException w:name="E-mail Signature" w:semiHidden="1" w:unhideWhenUsed="1"/>
+    <w:lsdException w:name="HTML Top of Form" w:semiHidden="1" w:unhideWhenUsed="1"/>
+    <w:lsdException w:name="HTML Bottom of Form" w:semiHidden="1" w:unhideWhenUsed="1"/>
+    <w:lsdException w:name="Normal (Web)" w:semiHidden="1" w:unhideWhenUsed="1"/>
+    <w:lsdException w:name="HTML Acronym" w:semiHidden="1" w:unhideWhenUsed="1"/>
+    <w:lsdException w:name="HTML Address" w:semiHidden="1" w:unhideWhenUsed="1"/>
+    <w:lsdException w:name="HTML Cite" w:semiHidden="1" w:unhideWhenUsed="1"/>
+    <w:lsdException w:name="HTML Code" w:semiHidden="1" w:unhideWhenUsed="1"/>
+    <w:lsdException w:name="HTML Definition" w:semiHidden="1" w:unhideWhenUsed="1"/>
+    <w:lsdException w:name="HTML Keyboard" w:semiHidden="1" w:unhideWhenUsed="1"/>
+    <w:lsdException w:name="HTML Preformatted" w:semiHidden="1" w:unhideWhenUsed="1"/>
+    <w:lsdException w:name="HTML Sample" w:semiHidden="1" w:unhideWhenUsed="1"/>
+    <w:lsdException w:name="HTML Typewriter" w:semiHidden="1" w:unhideWhenUsed="1"/>
+    <w:lsdException w:name="HTML Variable" w:semiHidden="1" w:unhideWhenUsed="1"/>
+    <w:lsdException w:name="Normal Table" w:semiHidden="1" w:unhideWhenUsed="1"/>
+    <w:lsdException w:name="annotation subject" w:semiHidden="1" w:unhideWhenUsed="1"/>
+    <w:lsdException w:name="No List" w:semiHidden="1" w:unhideWhenUsed="1"/>
+    <w:lsdException w:name="Outline List 1" w:semiHidden="1" w:unhideWhenUsed="1"/>
+    <w:lsdException w:name="Outline List 2" w:semiHidden="1" w:unhideWhenUsed="1"/>
+    <w:lsdException w:name="Outline List 3" w:semiHidden="1" w:unhideWhenUsed="1"/>
+    <w:lsdException w:name="Table Simple 1" w:semiHidden="1" w:unhideWhenUsed="1"/>
+    <w:lsdException w:name="Table Simple 2" w:semiHidden="1" w:unhideWhenUsed="1"/>
+    <w:lsdException w:name="Table Simple 3" w:semiHidden="1" w:unhideWhenUsed="1"/>
+    <w:lsdException w:name="Table Classic 1" w:semiHidden="1" w:unhideWhenUsed="1"/>
+    <w:lsdException w:name="Table Classic 2" w:semiHidden="1" w:unhideWhenUsed="1"/>
+    <w:lsdException w:name="Table Classic 3" w:semiHidden="1" w:unhideWhenUsed="1"/>
+    <w:lsdException w:name="Table Classic 4" w:semiHidden="1" w:unhideWhenUsed="1"/>
+    <w:lsdException w:name="Table Colorful 1" w:semiHidden="1" w:unhideWhenUsed="1"/>
+    <w:lsdException w:name="Table Colorful 2" w:semiHidden="1" w:unhideWhenUsed="1"/>
+    <w:lsdException w:name="Table Colorful 3" w:semiHidden="1" w:unhideWhenUsed="1"/>
+    <w:lsdException w:name="Table Columns 1" w:semiHidden="1" w:unhideWhenUsed="1"/>
+    <w:lsdException w:name="Table Columns 2" w:semiHidden="1" w:unhideWhenUsed="1"/>
+    <w:lsdException w:name="Table Columns 3" w:semiHidden="1" w:unhideWhenUsed="1"/>
+    <w:lsdException w:name="Table Columns 4" w:semiHidden="1" w:unhideWhenUsed="1"/>
+    <w:lsdException w:name="Table Columns 5" w:semiHidden="1" w:unhideWhenUsed="1"/>
+    <w:lsdException w:name="Table Grid 1" w:semiHidden="1" w:unhideWhenUsed="1"/>
+    <w:lsdException w:name="Table Grid 2" w:semiHidden="1" w:unhideWhenUsed="1"/>
+    <w:lsdException w:name="Table Grid 3" w:semiHidden="1" w:unhideWhenUsed="1"/>
+    <w:lsdException w:name="Table Grid 4" w:semiHidden="1" w:unhideWhenUsed="1"/>
+    <w:lsdException w:name="Table Grid 5" w:semiHidden="1" w:unhideWhenUsed="1"/>
+    <w:lsdException w:name="Table Grid 6" w:semiHidden="1" w:unhideWhenUsed="1"/>
+    <w:lsdException w:name="Table Grid 7" w:semiHidden="1" w:unhideWhenUsed="1"/>
+    <w:lsdException w:name="Table Grid 8" w:semiHidden="1" w:unhideWhenUsed="1"/>
+    <w:lsdException w:name="Table List 1" w:semiHidden="1" w:unhideWhenUsed="1"/>
+    <w:lsdException w:name="Table List 2" w:semiHidden="1" w:unhideWhenUsed="1"/>
+    <w:lsdException w:name="Table List 3" w:semiHidden="1" w:unhideWhenUsed="1"/>
+    <w:lsdException w:name="Table List 4" w:semiHidden="1" w:unhideWhenUsed="1"/>
+    <w:lsdException w:name="Table List 5" w:semiHidden="1" w:unhideWhenUsed="1"/>
+    <w:lsdException w:name="Table List 6" w:semiHidden="1" w:unhideWhenUsed="1"/>
+    <w:lsdException w:name="Table List 7" w:semiHidden="1" w:unhideWhenUsed="1"/>
+    <w:lsdException w:name="Table List 8" w:semiHidden="1" w:unhideWhenUsed="1"/>
+    <w:lsdException w:name="Table 3D effects 1" w:semiHidden="1" w:unhideWhenUsed="1"/>
+    <w:lsdException w:name="Table 3D effects 2" w:semiHidden="1" w:unhideWhenUsed="1"/>
+    <w:lsdException w:name="Table 3D effects 3" w:semiHidden="1" w:unhideWhenUsed="1"/>
+    <w:lsdException w:name="Table Contemporary" w:semiHidden="1" w:unhideWhenUsed="1"/>
+    <w:lsdException w:name="Table Elegant" w:semiHidden="1" w:unhideWhenUsed="1"/>
+    <w:lsdException w:name="Table Professional" w:semiHidden="1" w:unhideWhenUsed="1"/>
+    <w:lsdException w:name="Table Subtle 1" w:semiHidden="1" w:unhideWhenUsed="1"/>
+    <w:lsdException w:name="Table Subtle 2" w:semiHidden="1" w:unhideWhenUsed="1"/>
+    <w:lsdException w:name="Table Web 1" w:semiHidden="1" w:unhideWhenUsed="1"/>
+    <w:lsdException w:name="Table Web 2" w:semiHidden="1" w:unhideWhenUsed="1"/>
+    <w:lsdException w:name="Table Web 3" w:semiHidden="1" w:unhideWhenUsed="1"/>
+    <w:lsdException w:name="Balloon Text" w:semiHidden="1" w:unhideWhenUsed="1"/>
+    <w:lsdException w:name="Table Grid" w:uiPriority="59"/>
+    <w:lsdException w:name="Table Theme" w:semiHidden="1" w:unhideWhenUsed="1"/>
+    <w:lsdException w:name="Placeholder Text" w:semiHidden="1"/>
+    <w:lsdException w:name="No Spacing" w:uiPriority="1" w:qFormat="1"/>
+    <w:lsdException w:name="Light Shading" w:uiPriority="60"/>
+    <w:lsdException w:name="Light List" w:uiPriority="61"/>
+    <w:lsdException w:name="Light Grid" w:uiPriority="62"/>
+    <w:lsdException w:name="Medium Shading 1" w:uiPriority="63"/>
+    <w:lsdException w:name="Medium Shading 2" w:uiPriority="64"/>
+    <w:lsdException w:name="Medium List 1" w:uiPriority="65"/>
+    <w:lsdException w:name="Medium List 2" w:uiPriority="66"/>
+    <w:lsdException w:name="Medium Grid 1" w:uiPriority="67"/>
+    <w:lsdException w:name="Medium Grid 2" w:uiPriority="68"/>
+    <w:lsdException w:name="Medium Grid 3" w:uiPriority="69"/>
+    <w:lsdException w:name="Dark List" w:uiPriority="70"/>
+    <w:lsdException w:name="Colorful Shading" w:uiPriority="71"/>
+    <w:lsdException w:name="Colorful List" w:uiPriority="72"/>
+    <w:lsdException w:name="Colorful Grid" w:uiPriority="73"/>
+    <w:lsdException w:name="Light Shading Accent 1" w:uiPriority="60"/>
+    <w:lsdException w:name="Light List Accent 1" w:uiPriority="61"/>
+    <w:lsdException w:name="Light Grid Accent 1" w:uiPriority="62"/>
+    <w:lsdException w:name="Medium Shading 1 Accent 1" w:uiPriority="63"/>
+    <w:lsdException w:name="Medium Shading 2 Accent 1" w:uiPriority="64"/>
+    <w:lsdException w:name="Medium List 1 Accent 1" w:uiPriority="65"/>
+    <w:lsdException w:name="Revision" w:semiHidden="1"/>
+    <w:lsdException w:name="List Paragraph" w:uiPriority="34" w:qFormat="1"/>
+    <w:lsdException w:name="Quote" w:uiPriority="29" w:qFormat="1"/>
+    <w:lsdException w:name="Intense Quote" w:uiPriority="30" w:qFormat="1"/>
+    <w:lsdException w:name="Medium List 2 Accent 1" w:uiPriority="66"/>
+    <w:lsdException w:name="Medium Grid 1 Accent 1" w:uiPriority="67"/>
+    <w:lsdException w:name="Medium Grid 2 Accent 1" w:uiPriority="68"/>
+    <w:lsdException w:name="Medium Grid 3 Accent 1" w:uiPriority="69"/>
+    <w:lsdException w:name="Dark List Accent 1" w:uiPriority="70"/>
+    <w:lsdException w:name="Colorful Shading Accent 1" w:uiPriority="71"/>
+    <w:lsdException w:name="Colorful List Accent 1" w:uiPriority="72"/>
+    <w:lsdException w:name="Colorful Grid Accent 1" w:uiPriority="73"/>
+    <w:lsdException w:name="Light Shading Accent 2" w:uiPriority="60"/>
+    <w:lsdException w:name="Light List Accent 2" w:uiPriority="61"/>
+    <w:lsdException w:name="Light Grid Accent 2" w:uiPriority="62"/>
+    <w:lsdException w:name="Medium Shading 1 Accent 2" w:uiPriority="63"/>
+    <w:lsdException w:name="Medium Shading 2 Accent 2" w:uiPriority="64"/>
+    <w:lsdException w:name="Medium List 1 Accent 2" w:uiPriority="65"/>
+    <w:lsdException w:name="Medium List 2 Accent 2" w:uiPriority="66"/>
+    <w:lsdException w:name="Medium Grid 1 Accent 2" w:uiPriority="67"/>
+    <w:lsdException w:name="Medium Grid 2 Accent 2" w:uiPriority="68"/>
+    <w:lsdException w:name="Medium Grid 3 Accent 2" w:uiPriority="69"/>
+    <w:lsdException w:name="Dark List Accent 2" w:uiPriority="70"/>
+    <w:lsdException w:name="Colorful Shading Accent 2" w:uiPriority="71"/>
+    <w:lsdException w:name="Colorful List Accent 2" w:uiPriority="72"/>
+    <w:lsdException w:name="Colorful Grid Accent 2" w:uiPriority="73"/>
+    <w:lsdException w:name="Light Shading Accent 3" w:uiPriority="60"/>
+    <w:lsdException w:name="Light List Accent 3" w:uiPriority="61"/>
+    <w:lsdException w:name="Light Grid Accent 3" w:uiPriority="62"/>
+    <w:lsdException w:name="Medium Shading 1 Accent 3" w:uiPriority="63"/>
+    <w:lsdException w:name="Medium Shading 2 Accent 3" w:uiPriority="64"/>
+    <w:lsdException w:name="Medium List 1 Accent 3" w:uiPriority="65"/>
+    <w:lsdException w:name="Medium List 2 Accent 3" w:uiPriority="66"/>
+    <w:lsdException w:name="Medium Grid 1 Accent 3" w:uiPriority="67"/>
+    <w:lsdException w:name="Medium Grid 2 Accent 3" w:uiPriority="68"/>
+    <w:lsdException w:name="Medium Grid 3 Accent 3" w:uiPriority="69"/>
+    <w:lsdException w:name="Dark List Accent 3" w:uiPriority="70"/>
+    <w:lsdException w:name="Colorful Shading Accent 3" w:uiPriority="71"/>
+    <w:lsdException w:name="Colorful List Accent 3" w:uiPriority="72"/>
+    <w:lsdException w:name="Colorful Grid Accent 3" w:uiPriority="73"/>
+    <w:lsdException w:name="Light Shading Accent 4" w:uiPriority="60"/>
+    <w:lsdException w:name="Light List Accent 4" w:uiPriority="61"/>
+    <w:lsdException w:name="Light Grid Accent 4" w:uiPriority="62"/>
+    <w:lsdException w:name="Medium Shading 1 Accent 4" w:uiPriority="63"/>
+    <w:lsdException w:name="Medium Shading 2 Accent 4" w:uiPriority="64"/>
+    <w:lsdException w:name="Medium List 1 Accent 4" w:uiPriority="65"/>
+    <w:lsdException w:name="Medium List 2 Accent 4" w:uiPriority="66"/>
+    <w:lsdException w:name="Medium Grid 1 Accent 4" w:uiPriority="67"/>
+    <w:lsdException w:name="Medium Grid 2 Accent 4" w:uiPriority="68"/>
+    <w:lsdException w:name="Medium Grid 3 Accent 4" w:uiPriority="69"/>
+    <w:lsdException w:name="Dark List Accent 4" w:uiPriority="70"/>
+    <w:lsdException w:name="Colorful Shading Accent 4" w:uiPriority="71"/>
+    <w:lsdException w:name="Colorful List Accent 4" w:uiPriority="72"/>
+    <w:lsdException w:name="Colorful Grid Accent 4" w:uiPriority="73"/>
+    <w:lsdException w:name="Light Shading Accent 5" w:uiPriority="60"/>
+    <w:lsdException w:name="Light List Accent 5" w:uiPriority="61"/>
+    <w:lsdException w:name="Light Grid Accent 5" w:uiPriority="62"/>
+    <w:lsdException w:name="Medium Shading 1 Accent 5" w:uiPriority="63"/>
+    <w:lsdException w:name="Medium Shading 2 Accent 5" w:uiPriority="64"/>
+    <w:lsdException w:name="Medium List 1 Accent 5" w:uiPriority="65"/>
+    <w:lsdException w:name="Medium List 2 Accent 5" w:uiPriority="66"/>
+    <w:lsdException w:name="Medium Grid 1 Accent 5" w:uiPriority="67"/>
+    <w:lsdException w:name="Medium Grid 2 Accent 5" w:uiPriority="68"/>
+    <w:lsdException w:name="Medium Grid 3 Accent 5" w:uiPriority="69"/>
+    <w:lsdException w:name="Dark List Accent 5" w:uiPriority="70"/>
+    <w:lsdException w:name="Colorful Shading Accent 5" w:uiPriority="71"/>
+    <w:lsdException w:name="Colorful List Accent 5" w:uiPriority="72"/>
+    <w:lsdException w:name="Colorful Grid Accent 5" w:uiPriority="73"/>
+    <w:lsdException w:name="Light Shading Accent 6" w:uiPriority="60"/>
+    <w:lsdException w:name="Light List Accent 6" w:uiPriority="61"/>
+    <w:lsdException w:name="Light Grid Accent 6" w:uiPriority="62"/>
+    <w:lsdException w:name="Medium Shading 1 Accent 6" w:uiPriority="63"/>
+    <w:lsdException w:name="Medium Shading 2 Accent 6" w:uiPriority="64"/>
+    <w:lsdException w:name="Medium List 1 Accent 6" w:uiPriority="65"/>
+    <w:lsdException w:name="Medium List 2 Accent 6" w:uiPriority="66"/>
+    <w:lsdException w:name="Medium Grid 1 Accent 6" w:uiPriority="67"/>
+    <w:lsdException w:name="Medium Grid 2 Accent 6" w:uiPriority="68"/>
+    <w:lsdException w:name="Medium Grid 3 Accent 6" w:uiPriority="69"/>
+    <w:lsdException w:name="Dark List Accent 6" w:uiPriority="70"/>
+    <w:lsdException w:name="Colorful Shading Accent 6" w:uiPriority="71"/>
+    <w:lsdException w:name="Colorful List Accent 6" w:uiPriority="72"/>
+    <w:lsdException w:name="Colorful Grid Accent 6" w:uiPriority="73"/>
+    <w:lsdException w:name="Subtle Emphasis" w:uiPriority="19" w:qFormat="1"/>
+    <w:lsdException w:name="Intense Emphasis" w:uiPriority="21" w:qFormat="1"/>
+    <w:lsdException w:name="Subtle Reference" w:uiPriority="31" w:qFormat="1"/>
+    <w:lsdException w:name="Intense Reference" w:uiPriority="32" w:qFormat="1"/>
+    <w:lsdException w:name="Book Title" w:uiPriority="33" w:qFormat="1"/>
+    <w:lsdException w:name="Bibliography" w:semiHidden="1" w:uiPriority="37" w:unhideWhenUsed="1"/>
+    <w:lsdException w:name="TOC Heading" w:semiHidden="1" w:uiPriority="39" w:unhideWhenUsed="1" w:qFormat="1"/>
+    <w:lsdException w:name="Plain Table 1" w:uiPriority="41"/>
+    <w:lsdException w:name="Plain Table 2" w:uiPriority="42"/>
+    <w:lsdException w:name="Plain Table 3" w:uiPriority="43"/>
+    <w:lsdException w:name="Plain Table 4" w:uiPriority="44"/>
+    <w:lsdException w:name="Plain Table 5" w:uiPriority="45"/>
+    <w:lsdException w:name="Grid Table Light" w:uiPriority="40"/>
+    <w:lsdException w:name="Grid Table 1 Light" w:uiPriority="46"/>
+    <w:lsdException w:name="Grid Table 2" w:uiPriority="47"/>
+    <w:lsdException w:name="Grid Table 3" w:uiPriority="48"/>
+    <w:lsdException w:name="Grid Table 4" w:uiPriority="49"/>
+    <w:lsdException w:name="Grid Table 5 Dark" w:uiPriority="50"/>
+    <w:lsdException w:name="Grid Table 6 Colorful" w:uiPriority="51"/>
+    <w:lsdException w:name="Grid Table 7 Colorful" w:uiPriority="52"/>
+    <w:lsdException w:name="Grid Table 1 Light Accent 1" w:uiPriority="46"/>
+    <w:lsdException w:name="Grid Table 2 Accent 1" w:uiPriority="47"/>
+    <w:lsdException w:name="Grid Table 3 Accent 1" w:uiPriority="48"/>
+    <w:lsdException w:name="Grid Table 4 Accent 1" w:uiPriority="49"/>
+    <w:lsdException w:name="Grid Table 5 Dark Accent 1" w:uiPriority="50"/>
+    <w:lsdException w:name="Grid Table 6 Colorful Accent 1" w:uiPriority="51"/>
+    <w:lsdException w:name="Grid Table 7 Colorful Accent 1" w:uiPriority="52"/>
+    <w:lsdException w:name="Grid Table 1 Light Accent 2" w:uiPriority="46"/>
+    <w:lsdException w:name="Grid Table 2 Accent 2" w:uiPriority="47"/>
+    <w:lsdException w:name="Grid Table 3 Accent 2" w:uiPriority="48"/>
+    <w:lsdException w:name="Grid Table 4 Accent 2" w:uiPriority="49"/>
+    <w:lsdException w:name="Grid Table 5 Dark Accent 2" w:uiPriority="50"/>
+    <w:lsdException w:name="Grid Table 6 Colorful Accent 2" w:uiPriority="51"/>
+    <w:lsdException w:name="Grid Table 7 Colorful Accent 2" w:uiPriority="52"/>
+    <w:lsdException w:name="Grid Table 1 Light Accent 3" w:uiPriority="46"/>
+    <w:lsdException w:name="Grid Table 2 Accent 3" w:uiPriority="47"/>
+    <w:lsdException w:name="Grid Table 3 Accent 3" w:uiPriority="48"/>
+    <w:lsdException w:name="Grid Table 4 Accent 3" w:uiPriority="49"/>
+    <w:lsdException w:name="Grid Table 5 Dark Accent 3" w:uiPriority="50"/>
+    <w:lsdException w:name="Grid Table 6 Colorful Accent 3" w:uiPriority="51"/>
+    <w:lsdException w:name="Grid Table 7 Colorful Accent 3" w:uiPriority="52"/>
+    <w:lsdException w:name="Grid Table 1 Light Accent 4" w:uiPriority="46"/>
+    <w:lsdException w:name="Grid Table 2 Accent 4" w:uiPriority="47"/>
+    <w:lsdException w:name="Grid Table 3 Accent 4" w:uiPriority="48"/>
+    <w:lsdException w:name="Grid Table 4 Accent 4" w:uiPriority="49"/>
+    <w:lsdException w:name="Grid Table 5 Dark Accent 4" w:uiPriority="50"/>
+    <w:lsdException w:name="Grid Table 6 Colorful Accent 4" w:uiPriority="51"/>
+    <w:lsdException w:name="Grid Table 7 Colorful Accent 4" w:uiPriority="52"/>
+    <w:lsdException w:name="Grid Table 1 Light Accent 5" w:uiPriority="46"/>
+    <w:lsdException w:name="Grid Table 2 Accent 5" w:uiPriority="47"/>
+    <w:lsdException w:name="Grid Table 3 Accent 5" w:uiPriority="48"/>
+    <w:lsdException w:name="Grid Table 4 Accent 5" w:uiPriority="49"/>
+    <w:lsdException w:name="Grid Table 5 Dark Accent 5" w:uiPriority="50"/>
+    <w:lsdException w:name="Grid Table 6 Colorful Accent 5" w:uiPriority="51"/>
+    <w:lsdException w:name="Grid Table 7 Colorful Accent 5" w:uiPriority="52"/>
+    <w:lsdException w:name="Grid Table 1 Light Accent 6" w:uiPriority="46"/>
+    <w:lsdException w:name="Grid Table 2 Accent 6" w:uiPriority="47"/>
+    <w:lsdException w:name="Grid Table 3 Accent 6" w:uiPriority="48"/>
+    <w:lsdException w:name="Grid Table 4 Accent 6" w:uiPriority="49"/>
+    <w:lsdException w:name="Grid Table 5 Dark Accent 6" w:uiPriority="50"/>
+    <w:lsdException w:name="Grid Table 6 Colorful Accent 6" w:uiPriority="51"/>
+    <w:lsdException w:name="Grid Table 7 Colorful Accent 6" w:uiPriority="52"/>
+    <w:lsdException w:name="List Table 1 Light" w:uiPriority="46"/>
+    <w:lsdException w:name="List Table 2" w:uiPriority="47"/>
+    <w:lsdException w:name="List Table 3" w:uiPriority="48"/>
+    <w:lsdException w:name="List Table 4" w:uiPriority="49"/>
+    <w:lsdException w:name="List Table 5 Dark" w:uiPriority="50"/>
+    <w:lsdException w:name="List Table 6 Colorful" w:uiPriority="51"/>
+    <w:lsdException w:name="List Table 7 Colorful" w:uiPriority="52"/>
+    <w:lsdException w:name="List Table 1 Light Accent 1" w:uiPriority="46"/>
+    <w:lsdException w:name="List Table 2 Accent 1" w:uiPriority="47"/>
+    <w:lsdException w:name="List Table 3 Accent 1" w:uiPriority="48"/>
+    <w:lsdException w:name="List Table 4 Accent 1" w:uiPriority="49"/>
+    <w:lsdException w:name="List Table 5 Dark Accent 1" w:uiPriority="50"/>
+    <w:lsdException w:name="List Table 6 Colorful Accent 1" w:uiPriority="51"/>
+    <w:lsdException w:name="List Table 7 Colorful Accent 1" w:uiPriority="52"/>
+    <w:lsdException w:name="List Table 1 Light Accent 2" w:uiPriority="46"/>
+    <w:lsdException w:name="List Table 2 Accent 2" w:uiPriority="47"/>
+    <w:lsdException w:name="List Table 3 Accent 2" w:uiPriority="48"/>
+    <w:lsdException w:name="List Table 4 Accent 2" w:uiPriority="49"/>
+    <w:lsdException w:name="List Table 5 Dark Accent 2" w:uiPriority="50"/>
+    <w:lsdException w:name="List Table 6 Colorful Accent 2" w:uiPriority="51"/>
+    <w:lsdException w:name="List Table 7 Colorful Accent 2" w:uiPriority="52"/>
+    <w:lsdException w:name="List Table 1 Light Accent 3" w:uiPriority="46"/>
+    <w:lsdException w:name="List Table 2 Accent 3" w:uiPriority="47"/>
+    <w:lsdException w:name="List Table 3 Accent 3" w:uiPriority="48"/>
+    <w:lsdException w:name="List Table 4 Accent 3" w:uiPriority="49"/>
+    <w:lsdException w:name="List Table 5 Dark Accent 3" w:uiPriority="50"/>
+    <w:lsdException w:name="List Table 6 Colorful Accent 3" w:uiPriority="51"/>
+    <w:lsdException w:name="List Table 7 Colorful Accent 3" w:uiPriority="52"/>
+    <w:lsdException w:name="List Table 1 Light Accent 4" w:uiPriority="46"/>
+    <w:lsdException w:name="List Table 2 Accent 4" w:uiPriority="47"/>
+    <w:lsdException w:name="List Table 3 Accent 4" w:uiPriority="48"/>
+    <w:lsdException w:name="List Table 4 Accent 4" w:uiPriority="49"/>
+    <w:lsdException w:name="List Table 5 Dark Accent 4" w:uiPriority="50"/>
+    <w:lsdException w:name="List Table 6 Colorful Accent 4" w:uiPriority="51"/>
+    <w:lsdException w:name="List Table 7 Colorful Accent 4" w:uiPriority="52"/>
+    <w:lsdException w:name="List Table 1 Light Accent 5" w:uiPriority="46"/>
+    <w:lsdException w:name="List Table 2 Accent 5" w:uiPriority="47"/>
+    <w:lsdException w:name="List Table 3 Accent 5" w:uiPriority="48"/>
+    <w:lsdException w:name="List Table 4 Accent 5" w:uiPriority="49"/>
+    <w:lsdException w:name="List Table 5 Dark Accent 5" w:uiPriority="50"/>
+    <w:lsdException w:name="List Table 6 Colorful Accent 5" w:uiPriority="51"/>
+    <w:lsdException w:name="List Table 7 Colorful Accent 5" w:uiPriority="52"/>
+    <w:lsdException w:name="List Table 1 Light Accent 6" w:uiPriority="46"/>
+    <w:lsdException w:name="List Table 2 Accent 6" w:uiPriority="47"/>
+    <w:lsdException w:name="List Table 3 Accent 6" w:uiPriority="48"/>
+    <w:lsdException w:name="List Table 4 Accent 6" w:uiPriority="49"/>
+    <w:lsdException w:name="List Table 5 Dark Accent 6" w:uiPriority="50"/>
+    <w:lsdException w:name="List Table 6 Colorful Accent 6" w:uiPriority="51"/>
+    <w:lsdException w:name="List Table 7 Colorful Accent 6" w:uiPriority="52"/>
   </w:latentStyles>
   <w:style w:type="paragraph" w:default="1" w:styleId="Normal">
     <w:name w:val="Normal"/>

</xml_diff>

<commit_message>
Add diagrama de paquetes
</commit_message>
<xml_diff>
--- a/documentation/manual.docx
+++ b/documentation/manual.docx
@@ -1,6 +1,6 @@
 
 <file path=word/document.xml><?xml version="1.0" encoding="utf-8"?>
-<w:document xmlns:wpc="http://schemas.microsoft.com/office/word/2010/wordprocessingCanvas" xmlns:mc="http://schemas.openxmlformats.org/markup-compatibility/2006" xmlns:o="urn:schemas-microsoft-com:office:office" xmlns:r="http://schemas.openxmlformats.org/officeDocument/2006/relationships" xmlns:m="http://schemas.openxmlformats.org/officeDocument/2006/math" xmlns:v="urn:schemas-microsoft-com:vml" xmlns:wp14="http://schemas.microsoft.com/office/word/2010/wordprocessingDrawing" xmlns:wp="http://schemas.openxmlformats.org/drawingml/2006/wordprocessingDrawing" xmlns:w10="urn:schemas-microsoft-com:office:word" xmlns:w="http://schemas.openxmlformats.org/wordprocessingml/2006/main" xmlns:w14="http://schemas.microsoft.com/office/word/2010/wordml" xmlns:w15="http://schemas.microsoft.com/office/word/2012/wordml" xmlns:wpg="http://schemas.microsoft.com/office/word/2010/wordprocessingGroup" xmlns:wpi="http://schemas.microsoft.com/office/word/2010/wordprocessingInk" xmlns:wne="http://schemas.microsoft.com/office/word/2006/wordml" xmlns:wps="http://schemas.microsoft.com/office/word/2010/wordprocessingShape" mc:Ignorable="w14 w15 wp14">
+<w:document xmlns:wpc="http://schemas.microsoft.com/office/word/2010/wordprocessingCanvas" xmlns:mc="http://schemas.openxmlformats.org/markup-compatibility/2006" xmlns:o="urn:schemas-microsoft-com:office:office" xmlns:r="http://schemas.openxmlformats.org/officeDocument/2006/relationships" xmlns:m="http://schemas.openxmlformats.org/officeDocument/2006/math" xmlns:v="urn:schemas-microsoft-com:vml" xmlns:wp14="http://schemas.microsoft.com/office/word/2010/wordprocessingDrawing" xmlns:wp="http://schemas.openxmlformats.org/drawingml/2006/wordprocessingDrawing" xmlns:w10="urn:schemas-microsoft-com:office:word" xmlns:w="http://schemas.openxmlformats.org/wordprocessingml/2006/main" xmlns:w14="http://schemas.microsoft.com/office/word/2010/wordml" xmlns:wpg="http://schemas.microsoft.com/office/word/2010/wordprocessingGroup" xmlns:wpi="http://schemas.microsoft.com/office/word/2010/wordprocessingInk" xmlns:wne="http://schemas.microsoft.com/office/word/2006/wordml" xmlns:wps="http://schemas.microsoft.com/office/word/2010/wordprocessingShape" mc:Ignorable="w14 wp14">
   <w:body>
     <w:p>
       <w:pPr>
@@ -64,7 +64,7 @@
           <w:rFonts w:ascii="Arial" w:hAnsi="Arial" w:cs="Arial"/>
           <w:sz w:val="24"/>
         </w:rPr>
-        <w:t xml:space="preserve"> o un fichero de salida.</w:t>
+        <w:t>.</w:t>
       </w:r>
     </w:p>
     <w:p>
@@ -159,21 +159,7 @@
           <w:rFonts w:ascii="Arial" w:hAnsi="Arial" w:cs="Arial"/>
           <w:sz w:val="24"/>
         </w:rPr>
-        <w:t xml:space="preserve">Sistema operativo </w:t>
-      </w:r>
-      <w:r>
-        <w:rPr>
-          <w:rFonts w:ascii="Arial" w:hAnsi="Arial" w:cs="Arial"/>
-          <w:sz w:val="24"/>
-        </w:rPr>
-        <w:t>con Java 1.7+</w:t>
-      </w:r>
-      <w:r>
-        <w:rPr>
-          <w:rFonts w:ascii="Arial" w:hAnsi="Arial" w:cs="Arial"/>
-          <w:sz w:val="24"/>
-        </w:rPr>
-        <w:t>.</w:t>
+        <w:t>Sistema operativo Windows.</w:t>
       </w:r>
     </w:p>
     <w:p>
@@ -193,7 +179,7 @@
           <w:rFonts w:ascii="Arial" w:hAnsi="Arial" w:cs="Arial"/>
           <w:sz w:val="24"/>
         </w:rPr>
-        <w:t xml:space="preserve">Una base </w:t>
+        <w:t xml:space="preserve">Tener instalado </w:t>
       </w:r>
       <w:proofErr w:type="spellStart"/>
       <w:r>
@@ -209,7 +195,7 @@
           <w:rFonts w:ascii="Arial" w:hAnsi="Arial" w:cs="Arial"/>
           <w:sz w:val="24"/>
         </w:rPr>
-        <w:t xml:space="preserve"> en local (Para usar el guardado en base de datos)</w:t>
+        <w:t>.</w:t>
       </w:r>
     </w:p>
     <w:p>
@@ -239,35 +225,7 @@
           <w:rFonts w:ascii="Arial" w:hAnsi="Arial" w:cs="Arial"/>
           <w:sz w:val="24"/>
         </w:rPr>
-        <w:t>Ejecuta la aplicación t</w:t>
-      </w:r>
-      <w:r>
-        <w:rPr>
-          <w:rFonts w:ascii="Arial" w:hAnsi="Arial" w:cs="Arial"/>
-          <w:sz w:val="24"/>
-        </w:rPr>
-        <w:t>rivial3b.</w:t>
-      </w:r>
-      <w:r>
-        <w:rPr>
-          <w:rFonts w:ascii="Arial" w:hAnsi="Arial" w:cs="Arial"/>
-          <w:sz w:val="24"/>
-        </w:rPr>
-        <w:t>jar</w:t>
-      </w:r>
-      <w:r>
-        <w:rPr>
-          <w:rFonts w:ascii="Arial" w:hAnsi="Arial" w:cs="Arial"/>
-          <w:sz w:val="24"/>
-        </w:rPr>
-        <w:t xml:space="preserve">, través de la ventana de comandos con la orden </w:t>
-      </w:r>
-      <w:r>
-        <w:rPr>
-          <w:rFonts w:ascii="Arial" w:hAnsi="Arial" w:cs="Arial"/>
-          <w:sz w:val="24"/>
-        </w:rPr>
-        <w:t>java –</w:t>
+        <w:t xml:space="preserve">Ejecuta la aplicación Trivial3b.bat, con doble </w:t>
       </w:r>
       <w:proofErr w:type="spellStart"/>
       <w:r>
@@ -275,7 +233,7 @@
           <w:rFonts w:ascii="Arial" w:hAnsi="Arial" w:cs="Arial"/>
           <w:sz w:val="24"/>
         </w:rPr>
-        <w:t>jar</w:t>
+        <w:t>click</w:t>
       </w:r>
       <w:proofErr w:type="spellEnd"/>
       <w:r>
@@ -283,17 +241,8 @@
           <w:rFonts w:ascii="Arial" w:hAnsi="Arial" w:cs="Arial"/>
           <w:sz w:val="24"/>
         </w:rPr>
-        <w:t xml:space="preserve"> trivial3b.jar [parámetros]</w:t>
-      </w:r>
-      <w:r>
-        <w:rPr>
-          <w:rFonts w:ascii="Arial" w:hAnsi="Arial" w:cs="Arial"/>
-          <w:sz w:val="24"/>
-        </w:rPr>
-        <w:t xml:space="preserve">. Se le abrirá una ventana de comandos con la aplicación. </w:t>
-      </w:r>
-      <w:bookmarkStart w:id="0" w:name="_GoBack"/>
-      <w:bookmarkEnd w:id="0"/>
+        <w:t xml:space="preserve"> o a través de la ventana de comandos con la orden Trivial3b. Se le abrirá una ventana de comandos con la aplicación. </w:t>
+      </w:r>
     </w:p>
     <w:p>
       <w:pPr>
@@ -338,21 +287,21 @@
           <w:rFonts w:ascii="Arial" w:hAnsi="Arial" w:cs="Arial"/>
           <w:sz w:val="24"/>
         </w:rPr>
-        <w:t xml:space="preserve">, ésta, en concreto, precisa de </w:t>
-      </w:r>
-      <w:r>
-        <w:rPr>
-          <w:rFonts w:ascii="Arial" w:hAnsi="Arial" w:cs="Arial"/>
-          <w:sz w:val="24"/>
-        </w:rPr>
-        <w:t>al menos cuatro</w:t>
-      </w:r>
-      <w:r>
-        <w:rPr>
-          <w:rFonts w:ascii="Arial" w:hAnsi="Arial" w:cs="Arial"/>
-          <w:sz w:val="24"/>
-        </w:rPr>
-        <w:t xml:space="preserve"> parámetros para funcionar correctamente. El formato de entrada de dichos parámetros sería: </w:t>
+        <w:t xml:space="preserve">, ésta, en concreto, precisa de tres parámetros para funcionar correctamente, si no </w:t>
+      </w:r>
+      <w:r>
+        <w:rPr>
+          <w:rFonts w:ascii="Arial" w:hAnsi="Arial" w:cs="Arial"/>
+          <w:sz w:val="24"/>
+        </w:rPr>
+        <w:t>los volverá a pedir</w:t>
+      </w:r>
+      <w:r>
+        <w:rPr>
+          <w:rFonts w:ascii="Arial" w:hAnsi="Arial" w:cs="Arial"/>
+          <w:sz w:val="24"/>
+        </w:rPr>
+        <w:t xml:space="preserve">. El formato de entrada de dichos parámetros sería: </w:t>
       </w:r>
     </w:p>
     <w:p>
@@ -363,8 +312,23 @@
           <w:sz w:val="24"/>
         </w:rPr>
       </w:pPr>
+      <w:proofErr w:type="gramStart"/>
+      <w:r>
+        <w:rPr>
+          <w:rFonts w:ascii="Arial" w:hAnsi="Arial" w:cs="Arial"/>
+          <w:sz w:val="24"/>
+        </w:rPr>
+        <w:t>nombre</w:t>
+      </w:r>
+      <w:proofErr w:type="gramEnd"/>
+      <w:r>
+        <w:rPr>
+          <w:rFonts w:ascii="Arial" w:hAnsi="Arial" w:cs="Arial"/>
+          <w:sz w:val="24"/>
+        </w:rPr>
+        <w:t xml:space="preserve"> </w:t>
+      </w:r>
       <w:proofErr w:type="spellStart"/>
-      <w:proofErr w:type="gramStart"/>
       <w:r>
         <w:rPr>
           <w:rFonts w:ascii="Arial" w:hAnsi="Arial" w:cs="Arial"/>
@@ -373,14 +337,6 @@
         <w:t>formatoEntrada</w:t>
       </w:r>
       <w:proofErr w:type="spellEnd"/>
-      <w:proofErr w:type="gramEnd"/>
-      <w:r>
-        <w:rPr>
-          <w:rFonts w:ascii="Arial" w:hAnsi="Arial" w:cs="Arial"/>
-          <w:sz w:val="24"/>
-        </w:rPr>
-        <w:t xml:space="preserve"> nombre</w:t>
-      </w:r>
       <w:r>
         <w:rPr>
           <w:rFonts w:ascii="Arial" w:hAnsi="Arial" w:cs="Arial"/>
@@ -397,45 +353,6 @@
         <w:t>formatoSalida</w:t>
       </w:r>
       <w:proofErr w:type="spellEnd"/>
-      <w:r>
-        <w:rPr>
-          <w:rFonts w:ascii="Arial" w:hAnsi="Arial" w:cs="Arial"/>
-          <w:sz w:val="24"/>
-        </w:rPr>
-        <w:t xml:space="preserve"> </w:t>
-      </w:r>
-      <w:proofErr w:type="spellStart"/>
-      <w:r>
-        <w:rPr>
-          <w:rFonts w:ascii="Arial" w:hAnsi="Arial" w:cs="Arial"/>
-          <w:sz w:val="24"/>
-        </w:rPr>
-        <w:t>tipoSalida</w:t>
-      </w:r>
-      <w:proofErr w:type="spellEnd"/>
-      <w:r>
-        <w:rPr>
-          <w:rFonts w:ascii="Arial" w:hAnsi="Arial" w:cs="Arial"/>
-          <w:sz w:val="24"/>
-        </w:rPr>
-        <w:t xml:space="preserve"> [</w:t>
-      </w:r>
-      <w:proofErr w:type="spellStart"/>
-      <w:r>
-        <w:rPr>
-          <w:rFonts w:ascii="Arial" w:hAnsi="Arial" w:cs="Arial"/>
-          <w:sz w:val="24"/>
-        </w:rPr>
-        <w:t>ficheroSalida</w:t>
-      </w:r>
-      <w:proofErr w:type="spellEnd"/>
-      <w:r>
-        <w:rPr>
-          <w:rFonts w:ascii="Arial" w:hAnsi="Arial" w:cs="Arial"/>
-          <w:sz w:val="24"/>
-        </w:rPr>
-        <w:t>]</w:t>
-      </w:r>
     </w:p>
     <w:p>
       <w:pPr>
@@ -449,21 +366,12 @@
           <w:sz w:val="24"/>
         </w:rPr>
       </w:pPr>
-      <w:proofErr w:type="spellStart"/>
-      <w:r>
-        <w:rPr>
-          <w:rFonts w:ascii="Arial" w:hAnsi="Arial" w:cs="Arial"/>
-          <w:sz w:val="24"/>
-        </w:rPr>
-        <w:t>formatoEntrada</w:t>
-      </w:r>
-      <w:proofErr w:type="spellEnd"/>
-      <w:r>
-        <w:rPr>
-          <w:rFonts w:ascii="Arial" w:hAnsi="Arial" w:cs="Arial"/>
-          <w:sz w:val="24"/>
-        </w:rPr>
-        <w:t>: formato del fichero nombre.</w:t>
+      <w:r>
+        <w:rPr>
+          <w:rFonts w:ascii="Arial" w:hAnsi="Arial" w:cs="Arial"/>
+          <w:sz w:val="24"/>
+        </w:rPr>
+        <w:t>Nombre: nombre del fichero en el cuás se encuentran las preguntas a guardar.</w:t>
       </w:r>
     </w:p>
     <w:p>
@@ -478,12 +386,21 @@
           <w:sz w:val="24"/>
         </w:rPr>
       </w:pPr>
-      <w:r>
-        <w:rPr>
-          <w:rFonts w:ascii="Arial" w:hAnsi="Arial" w:cs="Arial"/>
-          <w:sz w:val="24"/>
-        </w:rPr>
-        <w:t>Nombre: nombre del fichero en el cuás se encuentran las preguntas a guardar.</w:t>
+      <w:proofErr w:type="spellStart"/>
+      <w:r>
+        <w:rPr>
+          <w:rFonts w:ascii="Arial" w:hAnsi="Arial" w:cs="Arial"/>
+          <w:sz w:val="24"/>
+        </w:rPr>
+        <w:t>formatoEntrada</w:t>
+      </w:r>
+      <w:proofErr w:type="spellEnd"/>
+      <w:r>
+        <w:rPr>
+          <w:rFonts w:ascii="Arial" w:hAnsi="Arial" w:cs="Arial"/>
+          <w:sz w:val="24"/>
+        </w:rPr>
+        <w:t>: formato del fichero nombre.</w:t>
       </w:r>
     </w:p>
     <w:p>
@@ -531,23 +448,25 @@
     </w:p>
     <w:p>
       <w:pPr>
-        <w:pStyle w:val="Prrafodelista"/>
-        <w:numPr>
-          <w:ilvl w:val="0"/>
-          <w:numId w:val="2"/>
-        </w:numPr>
-        <w:rPr>
-          <w:rFonts w:ascii="Arial" w:hAnsi="Arial" w:cs="Arial"/>
-          <w:sz w:val="24"/>
-        </w:rPr>
-      </w:pPr>
+        <w:rPr>
+          <w:rFonts w:ascii="Arial" w:hAnsi="Arial" w:cs="Arial"/>
+          <w:sz w:val="24"/>
+        </w:rPr>
+      </w:pPr>
+      <w:r>
+        <w:rPr>
+          <w:rFonts w:ascii="Arial" w:hAnsi="Arial" w:cs="Arial"/>
+          <w:sz w:val="24"/>
+        </w:rPr>
+        <w:t xml:space="preserve">Una vez ejecutado dicho comando el programa se encarga de generar el fichero de salida con el formato correspondiente y de guardarlo en la base de datos </w:t>
+      </w:r>
       <w:proofErr w:type="spellStart"/>
       <w:r>
         <w:rPr>
           <w:rFonts w:ascii="Arial" w:hAnsi="Arial" w:cs="Arial"/>
           <w:sz w:val="24"/>
         </w:rPr>
-        <w:t>tipoSalida</w:t>
+        <w:t>MongoDB</w:t>
       </w:r>
       <w:proofErr w:type="spellEnd"/>
       <w:r>
@@ -555,7 +474,22 @@
           <w:rFonts w:ascii="Arial" w:hAnsi="Arial" w:cs="Arial"/>
           <w:sz w:val="24"/>
         </w:rPr>
-        <w:t xml:space="preserve">: La salida a usar, puede ser por consola, a un fichero o a una base de datos </w:t>
+        <w:t xml:space="preserve"> en formato JSON.</w:t>
+      </w:r>
+    </w:p>
+    <w:p>
+      <w:pPr>
+        <w:rPr>
+          <w:rFonts w:ascii="Arial" w:hAnsi="Arial" w:cs="Arial"/>
+          <w:sz w:val="24"/>
+        </w:rPr>
+      </w:pPr>
+      <w:r>
+        <w:rPr>
+          <w:rFonts w:ascii="Arial" w:hAnsi="Arial" w:cs="Arial"/>
+          <w:sz w:val="24"/>
+        </w:rPr>
+        <w:t xml:space="preserve">Si alguna de las preguntas procesadas tiene un formato incorrecto o algún fallo (p </w:t>
       </w:r>
       <w:proofErr w:type="spellStart"/>
       <w:r>
@@ -563,7 +497,7 @@
           <w:rFonts w:ascii="Arial" w:hAnsi="Arial" w:cs="Arial"/>
           <w:sz w:val="24"/>
         </w:rPr>
-        <w:t>MongoDB</w:t>
+        <w:t>ej</w:t>
       </w:r>
       <w:proofErr w:type="spellEnd"/>
       <w:r>
@@ -571,28 +505,30 @@
           <w:rFonts w:ascii="Arial" w:hAnsi="Arial" w:cs="Arial"/>
           <w:sz w:val="24"/>
         </w:rPr>
-        <w:t>.</w:t>
-      </w:r>
-    </w:p>
-    <w:p>
-      <w:pPr>
-        <w:pStyle w:val="Prrafodelista"/>
-        <w:numPr>
-          <w:ilvl w:val="0"/>
-          <w:numId w:val="2"/>
-        </w:numPr>
-        <w:rPr>
-          <w:rFonts w:ascii="Arial" w:hAnsi="Arial" w:cs="Arial"/>
-          <w:sz w:val="24"/>
-        </w:rPr>
-      </w:pPr>
+        <w:t xml:space="preserve">: no tiene respuesta correcta) la aplicación generará un mensaje de error pero seguirá con el procesamiento del resto de preguntas. </w:t>
+      </w:r>
+    </w:p>
+    <w:p>
+      <w:pPr>
+        <w:rPr>
+          <w:rFonts w:ascii="Arial" w:hAnsi="Arial" w:cs="Arial"/>
+          <w:sz w:val="24"/>
+        </w:rPr>
+      </w:pPr>
+      <w:r>
+        <w:rPr>
+          <w:rFonts w:ascii="Arial" w:hAnsi="Arial" w:cs="Arial"/>
+          <w:sz w:val="24"/>
+        </w:rPr>
+        <w:t xml:space="preserve">Para salir de la aplicación se puede utilizar el comando </w:t>
+      </w:r>
       <w:proofErr w:type="spellStart"/>
       <w:r>
         <w:rPr>
           <w:rFonts w:ascii="Arial" w:hAnsi="Arial" w:cs="Arial"/>
           <w:sz w:val="24"/>
         </w:rPr>
-        <w:t>ficheroSalida</w:t>
+        <w:t>exit</w:t>
       </w:r>
       <w:proofErr w:type="spellEnd"/>
       <w:r>
@@ -600,154 +536,6 @@
           <w:rFonts w:ascii="Arial" w:hAnsi="Arial" w:cs="Arial"/>
           <w:sz w:val="24"/>
         </w:rPr>
-        <w:t>: En caso se salida a fichero, para indicar la ruta del fichero de salida.</w:t>
-      </w:r>
-    </w:p>
-    <w:p>
-      <w:pPr>
-        <w:rPr>
-          <w:rFonts w:ascii="Arial" w:hAnsi="Arial" w:cs="Arial"/>
-          <w:sz w:val="24"/>
-        </w:rPr>
-      </w:pPr>
-      <w:r>
-        <w:rPr>
-          <w:rFonts w:ascii="Arial" w:hAnsi="Arial" w:cs="Arial"/>
-          <w:sz w:val="24"/>
-        </w:rPr>
-        <w:t>Una vez ejecutado dicho comando el programa se encarga de generar</w:t>
-      </w:r>
-      <w:r>
-        <w:rPr>
-          <w:rFonts w:ascii="Arial" w:hAnsi="Arial" w:cs="Arial"/>
-          <w:sz w:val="24"/>
-        </w:rPr>
-        <w:t xml:space="preserve"> la </w:t>
-      </w:r>
-      <w:r>
-        <w:rPr>
-          <w:rFonts w:ascii="Arial" w:hAnsi="Arial" w:cs="Arial"/>
-          <w:sz w:val="24"/>
-        </w:rPr>
-        <w:t>salida con el format</w:t>
-      </w:r>
-      <w:r>
-        <w:rPr>
-          <w:rFonts w:ascii="Arial" w:hAnsi="Arial" w:cs="Arial"/>
-          <w:sz w:val="24"/>
-        </w:rPr>
-        <w:t>o correspondiente y de guardarla en un fichero o en una</w:t>
-      </w:r>
-      <w:r>
-        <w:rPr>
-          <w:rFonts w:ascii="Arial" w:hAnsi="Arial" w:cs="Arial"/>
-          <w:sz w:val="24"/>
-        </w:rPr>
-        <w:t xml:space="preserve"> base de datos </w:t>
-      </w:r>
-      <w:proofErr w:type="spellStart"/>
-      <w:r>
-        <w:rPr>
-          <w:rFonts w:ascii="Arial" w:hAnsi="Arial" w:cs="Arial"/>
-          <w:sz w:val="24"/>
-        </w:rPr>
-        <w:t>MongoDB</w:t>
-      </w:r>
-      <w:proofErr w:type="spellEnd"/>
-      <w:r>
-        <w:rPr>
-          <w:rFonts w:ascii="Arial" w:hAnsi="Arial" w:cs="Arial"/>
-          <w:sz w:val="24"/>
-        </w:rPr>
-        <w:t xml:space="preserve"> en formato JSON</w:t>
-      </w:r>
-      <w:r>
-        <w:rPr>
-          <w:rFonts w:ascii="Arial" w:hAnsi="Arial" w:cs="Arial"/>
-          <w:sz w:val="24"/>
-        </w:rPr>
-        <w:t>, en función de la elección del cliente</w:t>
-      </w:r>
-      <w:r>
-        <w:rPr>
-          <w:rFonts w:ascii="Arial" w:hAnsi="Arial" w:cs="Arial"/>
-          <w:sz w:val="24"/>
-        </w:rPr>
-        <w:t>.</w:t>
-      </w:r>
-    </w:p>
-    <w:p>
-      <w:pPr>
-        <w:rPr>
-          <w:rFonts w:ascii="Arial" w:hAnsi="Arial" w:cs="Arial"/>
-          <w:sz w:val="24"/>
-        </w:rPr>
-      </w:pPr>
-      <w:r>
-        <w:rPr>
-          <w:rFonts w:ascii="Arial" w:hAnsi="Arial" w:cs="Arial"/>
-          <w:sz w:val="24"/>
-        </w:rPr>
-        <w:lastRenderedPageBreak/>
-        <w:t xml:space="preserve">Si alguna de las preguntas procesadas tiene un formato incorrecto o algún fallo (p </w:t>
-      </w:r>
-      <w:r>
-        <w:rPr>
-          <w:rFonts w:ascii="Arial" w:hAnsi="Arial" w:cs="Arial"/>
-          <w:sz w:val="24"/>
-        </w:rPr>
-        <w:t>ej.</w:t>
-      </w:r>
-      <w:r>
-        <w:rPr>
-          <w:rFonts w:ascii="Arial" w:hAnsi="Arial" w:cs="Arial"/>
-          <w:sz w:val="24"/>
-        </w:rPr>
-        <w:t xml:space="preserve">: no tiene respuesta correcta) la aplicación generará un mensaje de error </w:t>
-      </w:r>
-      <w:r>
-        <w:rPr>
-          <w:rFonts w:ascii="Arial" w:hAnsi="Arial" w:cs="Arial"/>
-          <w:sz w:val="24"/>
-        </w:rPr>
-        <w:t xml:space="preserve">e ignorará la pregunta, </w:t>
-      </w:r>
-      <w:r>
-        <w:rPr>
-          <w:rFonts w:ascii="Arial" w:hAnsi="Arial" w:cs="Arial"/>
-          <w:sz w:val="24"/>
-        </w:rPr>
-        <w:t xml:space="preserve">pero seguirá con el procesamiento del resto de preguntas. </w:t>
-      </w:r>
-    </w:p>
-    <w:p>
-      <w:pPr>
-        <w:rPr>
-          <w:rFonts w:ascii="Arial" w:hAnsi="Arial" w:cs="Arial"/>
-          <w:sz w:val="24"/>
-        </w:rPr>
-      </w:pPr>
-      <w:r>
-        <w:rPr>
-          <w:rFonts w:ascii="Arial" w:hAnsi="Arial" w:cs="Arial"/>
-          <w:sz w:val="24"/>
-        </w:rPr>
-        <w:t xml:space="preserve">Para salir de la aplicación se puede utilizar el comando </w:t>
-      </w:r>
-      <w:proofErr w:type="spellStart"/>
-      <w:r>
-        <w:rPr>
-          <w:rFonts w:ascii="Arial" w:hAnsi="Arial" w:cs="Arial"/>
-          <w:sz w:val="24"/>
-        </w:rPr>
-        <w:t>exit</w:t>
-      </w:r>
-      <w:proofErr w:type="spellEnd"/>
-      <w:r>
-        <w:rPr>
-          <w:rFonts w:ascii="Arial" w:hAnsi="Arial" w:cs="Arial"/>
-          <w:sz w:val="24"/>
-        </w:rPr>
         <w:t xml:space="preserve"> y la aplicación procederá a su cierre. </w:t>
       </w:r>
     </w:p>
@@ -758,6 +546,8 @@
           <w:sz w:val="24"/>
         </w:rPr>
       </w:pPr>
+      <w:bookmarkStart w:id="0" w:name="_GoBack"/>
+      <w:bookmarkEnd w:id="0"/>
     </w:p>
     <w:sectPr>
       <w:pgSz w:w="11906" w:h="16838"/>
@@ -770,7 +560,7 @@
 </file>
 
 <file path=word/numbering.xml><?xml version="1.0" encoding="utf-8"?>
-<w:numbering xmlns:wpc="http://schemas.microsoft.com/office/word/2010/wordprocessingCanvas" xmlns:mc="http://schemas.openxmlformats.org/markup-compatibility/2006" xmlns:o="urn:schemas-microsoft-com:office:office" xmlns:r="http://schemas.openxmlformats.org/officeDocument/2006/relationships" xmlns:m="http://schemas.openxmlformats.org/officeDocument/2006/math" xmlns:v="urn:schemas-microsoft-com:vml" xmlns:wp14="http://schemas.microsoft.com/office/word/2010/wordprocessingDrawing" xmlns:wp="http://schemas.openxmlformats.org/drawingml/2006/wordprocessingDrawing" xmlns:w10="urn:schemas-microsoft-com:office:word" xmlns:w="http://schemas.openxmlformats.org/wordprocessingml/2006/main" xmlns:w14="http://schemas.microsoft.com/office/word/2010/wordml" xmlns:w15="http://schemas.microsoft.com/office/word/2012/wordml" xmlns:wpg="http://schemas.microsoft.com/office/word/2010/wordprocessingGroup" xmlns:wpi="http://schemas.microsoft.com/office/word/2010/wordprocessingInk" xmlns:wne="http://schemas.microsoft.com/office/word/2006/wordml" xmlns:wps="http://schemas.microsoft.com/office/word/2010/wordprocessingShape" mc:Ignorable="w14 w15 wp14">
+<w:numbering xmlns:wpc="http://schemas.microsoft.com/office/word/2010/wordprocessingCanvas" xmlns:mc="http://schemas.openxmlformats.org/markup-compatibility/2006" xmlns:o="urn:schemas-microsoft-com:office:office" xmlns:r="http://schemas.openxmlformats.org/officeDocument/2006/relationships" xmlns:m="http://schemas.openxmlformats.org/officeDocument/2006/math" xmlns:v="urn:schemas-microsoft-com:vml" xmlns:wp14="http://schemas.microsoft.com/office/word/2010/wordprocessingDrawing" xmlns:wp="http://schemas.openxmlformats.org/drawingml/2006/wordprocessingDrawing" xmlns:w10="urn:schemas-microsoft-com:office:word" xmlns:w="http://schemas.openxmlformats.org/wordprocessingml/2006/main" xmlns:w14="http://schemas.microsoft.com/office/word/2010/wordml" xmlns:wpg="http://schemas.microsoft.com/office/word/2010/wordprocessingGroup" xmlns:wpi="http://schemas.microsoft.com/office/word/2010/wordprocessingInk" xmlns:wne="http://schemas.microsoft.com/office/word/2006/wordml" xmlns:wps="http://schemas.microsoft.com/office/word/2010/wordprocessingShape" mc:Ignorable="w14 wp14">
   <w:abstractNum w:abstractNumId="0">
     <w:nsid w:val="348515F2"/>
     <w:multiLevelType w:val="hybridMultilevel"/>
@@ -1075,7 +865,7 @@
 </file>
 
 <file path=word/styles.xml><?xml version="1.0" encoding="utf-8"?>
-<w:styles xmlns:mc="http://schemas.openxmlformats.org/markup-compatibility/2006" xmlns:r="http://schemas.openxmlformats.org/officeDocument/2006/relationships" xmlns:w="http://schemas.openxmlformats.org/wordprocessingml/2006/main" xmlns:w14="http://schemas.microsoft.com/office/word/2010/wordml" xmlns:w15="http://schemas.microsoft.com/office/word/2012/wordml" mc:Ignorable="w14 w15">
+<w:styles xmlns:mc="http://schemas.openxmlformats.org/markup-compatibility/2006" xmlns:r="http://schemas.openxmlformats.org/officeDocument/2006/relationships" xmlns:w="http://schemas.openxmlformats.org/wordprocessingml/2006/main" xmlns:w14="http://schemas.microsoft.com/office/word/2010/wordml" mc:Ignorable="w14">
   <w:docDefaults>
     <w:rPrDefault>
       <w:rPr>
@@ -1091,378 +881,345 @@
       </w:pPr>
     </w:pPrDefault>
   </w:docDefaults>
-  <w:latentStyles w:defLockedState="0" w:defUIPriority="99" w:defSemiHidden="0" w:defUnhideWhenUsed="0" w:defQFormat="0" w:count="371">
-    <w:lsdException w:name="Normal" w:uiPriority="0" w:qFormat="1"/>
-    <w:lsdException w:name="heading 1" w:uiPriority="9" w:qFormat="1"/>
-    <w:lsdException w:name="heading 2" w:semiHidden="1" w:uiPriority="9" w:unhideWhenUsed="1" w:qFormat="1"/>
-    <w:lsdException w:name="heading 3" w:semiHidden="1" w:uiPriority="9" w:unhideWhenUsed="1" w:qFormat="1"/>
-    <w:lsdException w:name="heading 4" w:semiHidden="1" w:uiPriority="9" w:unhideWhenUsed="1" w:qFormat="1"/>
-    <w:lsdException w:name="heading 5" w:semiHidden="1" w:uiPriority="9" w:unhideWhenUsed="1" w:qFormat="1"/>
-    <w:lsdException w:name="heading 6" w:semiHidden="1" w:uiPriority="9" w:unhideWhenUsed="1" w:qFormat="1"/>
-    <w:lsdException w:name="heading 7" w:semiHidden="1" w:uiPriority="9" w:unhideWhenUsed="1" w:qFormat="1"/>
-    <w:lsdException w:name="heading 8" w:semiHidden="1" w:uiPriority="9" w:unhideWhenUsed="1" w:qFormat="1"/>
-    <w:lsdException w:name="heading 9" w:semiHidden="1" w:uiPriority="9" w:unhideWhenUsed="1" w:qFormat="1"/>
-    <w:lsdException w:name="index 1" w:semiHidden="1" w:unhideWhenUsed="1"/>
-    <w:lsdException w:name="index 2" w:semiHidden="1" w:unhideWhenUsed="1"/>
-    <w:lsdException w:name="index 3" w:semiHidden="1" w:unhideWhenUsed="1"/>
-    <w:lsdException w:name="index 4" w:semiHidden="1" w:unhideWhenUsed="1"/>
-    <w:lsdException w:name="index 5" w:semiHidden="1" w:unhideWhenUsed="1"/>
-    <w:lsdException w:name="index 6" w:semiHidden="1" w:unhideWhenUsed="1"/>
-    <w:lsdException w:name="index 7" w:semiHidden="1" w:unhideWhenUsed="1"/>
-    <w:lsdException w:name="index 8" w:semiHidden="1" w:unhideWhenUsed="1"/>
-    <w:lsdException w:name="index 9" w:semiHidden="1" w:unhideWhenUsed="1"/>
-    <w:lsdException w:name="toc 1" w:semiHidden="1" w:uiPriority="39" w:unhideWhenUsed="1"/>
-    <w:lsdException w:name="toc 2" w:semiHidden="1" w:uiPriority="39" w:unhideWhenUsed="1"/>
-    <w:lsdException w:name="toc 3" w:semiHidden="1" w:uiPriority="39" w:unhideWhenUsed="1"/>
-    <w:lsdException w:name="toc 4" w:semiHidden="1" w:uiPriority="39" w:unhideWhenUsed="1"/>
-    <w:lsdException w:name="toc 5" w:semiHidden="1" w:uiPriority="39" w:unhideWhenUsed="1"/>
-    <w:lsdException w:name="toc 6" w:semiHidden="1" w:uiPriority="39" w:unhideWhenUsed="1"/>
-    <w:lsdException w:name="toc 7" w:semiHidden="1" w:uiPriority="39" w:unhideWhenUsed="1"/>
-    <w:lsdException w:name="toc 8" w:semiHidden="1" w:uiPriority="39" w:unhideWhenUsed="1"/>
-    <w:lsdException w:name="toc 9" w:semiHidden="1" w:uiPriority="39" w:unhideWhenUsed="1"/>
-    <w:lsdException w:name="Normal Indent" w:semiHidden="1" w:unhideWhenUsed="1"/>
-    <w:lsdException w:name="footnote text" w:semiHidden="1" w:unhideWhenUsed="1"/>
-    <w:lsdException w:name="annotation text" w:semiHidden="1" w:unhideWhenUsed="1"/>
-    <w:lsdException w:name="header" w:semiHidden="1" w:unhideWhenUsed="1"/>
-    <w:lsdException w:name="footer" w:semiHidden="1" w:unhideWhenUsed="1"/>
-    <w:lsdException w:name="index heading" w:semiHidden="1" w:unhideWhenUsed="1"/>
-    <w:lsdException w:name="caption" w:semiHidden="1" w:uiPriority="35" w:unhideWhenUsed="1" w:qFormat="1"/>
-    <w:lsdException w:name="table of figures" w:semiHidden="1" w:unhideWhenUsed="1"/>
-    <w:lsdException w:name="envelope address" w:semiHidden="1" w:unhideWhenUsed="1"/>
-    <w:lsdException w:name="envelope return" w:semiHidden="1" w:unhideWhenUsed="1"/>
-    <w:lsdException w:name="footnote reference" w:semiHidden="1" w:unhideWhenUsed="1"/>
-    <w:lsdException w:name="annotation reference" w:semiHidden="1" w:unhideWhenUsed="1"/>
-    <w:lsdException w:name="line number" w:semiHidden="1" w:unhideWhenUsed="1"/>
-    <w:lsdException w:name="page number" w:semiHidden="1" w:unhideWhenUsed="1"/>
-    <w:lsdException w:name="endnote reference" w:semiHidden="1" w:unhideWhenUsed="1"/>
-    <w:lsdException w:name="endnote text" w:semiHidden="1" w:unhideWhenUsed="1"/>
-    <w:lsdException w:name="table of authorities" w:semiHidden="1" w:unhideWhenUsed="1"/>
-    <w:lsdException w:name="macro" w:semiHidden="1" w:unhideWhenUsed="1"/>
-    <w:lsdException w:name="toa heading" w:semiHidden="1" w:unhideWhenUsed="1"/>
-    <w:lsdException w:name="List" w:semiHidden="1" w:unhideWhenUsed="1"/>
-    <w:lsdException w:name="List Bullet" w:semiHidden="1" w:unhideWhenUsed="1"/>
-    <w:lsdException w:name="List Number" w:semiHidden="1" w:unhideWhenUsed="1"/>
-    <w:lsdException w:name="List 2" w:semiHidden="1" w:unhideWhenUsed="1"/>
-    <w:lsdException w:name="List 3" w:semiHidden="1" w:unhideWhenUsed="1"/>
-    <w:lsdException w:name="List 4" w:semiHidden="1" w:unhideWhenUsed="1"/>
-    <w:lsdException w:name="List 5" w:semiHidden="1" w:unhideWhenUsed="1"/>
-    <w:lsdException w:name="List Bullet 2" w:semiHidden="1" w:unhideWhenUsed="1"/>
-    <w:lsdException w:name="List Bullet 3" w:semiHidden="1" w:unhideWhenUsed="1"/>
-    <w:lsdException w:name="List Bullet 4" w:semiHidden="1" w:unhideWhenUsed="1"/>
-    <w:lsdException w:name="List Bullet 5" w:semiHidden="1" w:unhideWhenUsed="1"/>
-    <w:lsdException w:name="List Number 2" w:semiHidden="1" w:unhideWhenUsed="1"/>
-    <w:lsdException w:name="List Number 3" w:semiHidden="1" w:unhideWhenUsed="1"/>
-    <w:lsdException w:name="List Number 4" w:semiHidden="1" w:unhideWhenUsed="1"/>
-    <w:lsdException w:name="List Number 5" w:semiHidden="1" w:unhideWhenUsed="1"/>
-    <w:lsdException w:name="Title" w:uiPriority="10" w:qFormat="1"/>
-    <w:lsdException w:name="Closing" w:semiHidden="1" w:unhideWhenUsed="1"/>
-    <w:lsdException w:name="Signature" w:semiHidden="1" w:unhideWhenUsed="1"/>
-    <w:lsdException w:name="Default Paragraph Font" w:semiHidden="1" w:uiPriority="1" w:unhideWhenUsed="1"/>
-    <w:lsdException w:name="Body Text" w:semiHidden="1" w:unhideWhenUsed="1"/>
-    <w:lsdException w:name="Body Text Indent" w:semiHidden="1" w:unhideWhenUsed="1"/>
-    <w:lsdException w:name="List Continue" w:semiHidden="1" w:unhideWhenUsed="1"/>
-    <w:lsdException w:name="List Continue 2" w:semiHidden="1" w:unhideWhenUsed="1"/>
-    <w:lsdException w:name="List Continue 3" w:semiHidden="1" w:unhideWhenUsed="1"/>
-    <w:lsdException w:name="List Continue 4" w:semiHidden="1" w:unhideWhenUsed="1"/>
-    <w:lsdException w:name="List Continue 5" w:semiHidden="1" w:unhideWhenUsed="1"/>
-    <w:lsdException w:name="Message Header" w:semiHidden="1" w:unhideWhenUsed="1"/>
-    <w:lsdException w:name="Subtitle" w:uiPriority="11" w:qFormat="1"/>
-    <w:lsdException w:name="Salutation" w:semiHidden="1" w:unhideWhenUsed="1"/>
-    <w:lsdException w:name="Date" w:semiHidden="1" w:unhideWhenUsed="1"/>
-    <w:lsdException w:name="Body Text First Indent" w:semiHidden="1" w:unhideWhenUsed="1"/>
-    <w:lsdException w:name="Body Text First Indent 2" w:semiHidden="1" w:unhideWhenUsed="1"/>
-    <w:lsdException w:name="Note Heading" w:semiHidden="1" w:unhideWhenUsed="1"/>
-    <w:lsdException w:name="Body Text 2" w:semiHidden="1" w:unhideWhenUsed="1"/>
-    <w:lsdException w:name="Body Text 3" w:semiHidden="1" w:unhideWhenUsed="1"/>
-    <w:lsdException w:name="Body Text Indent 2" w:semiHidden="1" w:unhideWhenUsed="1"/>
-    <w:lsdException w:name="Body Text Indent 3" w:semiHidden="1" w:unhideWhenUsed="1"/>
-    <w:lsdException w:name="Block Text" w:semiHidden="1" w:unhideWhenUsed="1"/>
-    <w:lsdException w:name="Hyperlink" w:semiHidden="1" w:unhideWhenUsed="1"/>
-    <w:lsdException w:name="FollowedHyperlink" w:semiHidden="1" w:unhideWhenUsed="1"/>
-    <w:lsdException w:name="Strong" w:uiPriority="22" w:qFormat="1"/>
-    <w:lsdException w:name="Emphasis" w:uiPriority="20" w:qFormat="1"/>
-    <w:lsdException w:name="Document Map" w:semiHidden="1" w:unhideWhenUsed="1"/>
-    <w:lsdException w:name="Plain Text" w:semiHidden="1" w:unhideWhenUsed="1"/>
-    <w:lsdException w:name="E-mail Signature" w:semiHidden="1" w:unhideWhenUsed="1"/>
-    <w:lsdException w:name="HTML Top of Form" w:semiHidden="1" w:unhideWhenUsed="1"/>
-    <w:lsdException w:name="HTML Bottom of Form" w:semiHidden="1" w:unhideWhenUsed="1"/>
-    <w:lsdException w:name="Normal (Web)" w:semiHidden="1" w:unhideWhenUsed="1"/>
-    <w:lsdException w:name="HTML Acronym" w:semiHidden="1" w:unhideWhenUsed="1"/>
-    <w:lsdException w:name="HTML Address" w:semiHidden="1" w:unhideWhenUsed="1"/>
-    <w:lsdException w:name="HTML Cite" w:semiHidden="1" w:unhideWhenUsed="1"/>
-    <w:lsdException w:name="HTML Code" w:semiHidden="1" w:unhideWhenUsed="1"/>
-    <w:lsdException w:name="HTML Definition" w:semiHidden="1" w:unhideWhenUsed="1"/>
-    <w:lsdException w:name="HTML Keyboard" w:semiHidden="1" w:unhideWhenUsed="1"/>
-    <w:lsdException w:name="HTML Preformatted" w:semiHidden="1" w:unhideWhenUsed="1"/>
-    <w:lsdException w:name="HTML Sample" w:semiHidden="1" w:unhideWhenUsed="1"/>
-    <w:lsdException w:name="HTML Typewriter" w:semiHidden="1" w:unhideWhenUsed="1"/>
-    <w:lsdException w:name="HTML Variable" w:semiHidden="1" w:unhideWhenUsed="1"/>
-    <w:lsdException w:name="Normal Table" w:semiHidden="1" w:unhideWhenUsed="1"/>
-    <w:lsdException w:name="annotation subject" w:semiHidden="1" w:unhideWhenUsed="1"/>
-    <w:lsdException w:name="No List" w:semiHidden="1" w:unhideWhenUsed="1"/>
-    <w:lsdException w:name="Outline List 1" w:semiHidden="1" w:unhideWhenUsed="1"/>
-    <w:lsdException w:name="Outline List 2" w:semiHidden="1" w:unhideWhenUsed="1"/>
-    <w:lsdException w:name="Outline List 3" w:semiHidden="1" w:unhideWhenUsed="1"/>
-    <w:lsdException w:name="Table Simple 1" w:semiHidden="1" w:unhideWhenUsed="1"/>
-    <w:lsdException w:name="Table Simple 2" w:semiHidden="1" w:unhideWhenUsed="1"/>
-    <w:lsdException w:name="Table Simple 3" w:semiHidden="1" w:unhideWhenUsed="1"/>
-    <w:lsdException w:name="Table Classic 1" w:semiHidden="1" w:unhideWhenUsed="1"/>
-    <w:lsdException w:name="Table Classic 2" w:semiHidden="1" w:unhideWhenUsed="1"/>
-    <w:lsdException w:name="Table Classic 3" w:semiHidden="1" w:unhideWhenUsed="1"/>
-    <w:lsdException w:name="Table Classic 4" w:semiHidden="1" w:unhideWhenUsed="1"/>
-    <w:lsdException w:name="Table Colorful 1" w:semiHidden="1" w:unhideWhenUsed="1"/>
-    <w:lsdException w:name="Table Colorful 2" w:semiHidden="1" w:unhideWhenUsed="1"/>
-    <w:lsdException w:name="Table Colorful 3" w:semiHidden="1" w:unhideWhenUsed="1"/>
-    <w:lsdException w:name="Table Columns 1" w:semiHidden="1" w:unhideWhenUsed="1"/>
-    <w:lsdException w:name="Table Columns 2" w:semiHidden="1" w:unhideWhenUsed="1"/>
-    <w:lsdException w:name="Table Columns 3" w:semiHidden="1" w:unhideWhenUsed="1"/>
-    <w:lsdException w:name="Table Columns 4" w:semiHidden="1" w:unhideWhenUsed="1"/>
-    <w:lsdException w:name="Table Columns 5" w:semiHidden="1" w:unhideWhenUsed="1"/>
-    <w:lsdException w:name="Table Grid 1" w:semiHidden="1" w:unhideWhenUsed="1"/>
-    <w:lsdException w:name="Table Grid 2" w:semiHidden="1" w:unhideWhenUsed="1"/>
-    <w:lsdException w:name="Table Grid 3" w:semiHidden="1" w:unhideWhenUsed="1"/>
-    <w:lsdException w:name="Table Grid 4" w:semiHidden="1" w:unhideWhenUsed="1"/>
-    <w:lsdException w:name="Table Grid 5" w:semiHidden="1" w:unhideWhenUsed="1"/>
-    <w:lsdException w:name="Table Grid 6" w:semiHidden="1" w:unhideWhenUsed="1"/>
-    <w:lsdException w:name="Table Grid 7" w:semiHidden="1" w:unhideWhenUsed="1"/>
-    <w:lsdException w:name="Table Grid 8" w:semiHidden="1" w:unhideWhenUsed="1"/>
-    <w:lsdException w:name="Table List 1" w:semiHidden="1" w:unhideWhenUsed="1"/>
-    <w:lsdException w:name="Table List 2" w:semiHidden="1" w:unhideWhenUsed="1"/>
-    <w:lsdException w:name="Table List 3" w:semiHidden="1" w:unhideWhenUsed="1"/>
-    <w:lsdException w:name="Table List 4" w:semiHidden="1" w:unhideWhenUsed="1"/>
-    <w:lsdException w:name="Table List 5" w:semiHidden="1" w:unhideWhenUsed="1"/>
-    <w:lsdException w:name="Table List 6" w:semiHidden="1" w:unhideWhenUsed="1"/>
-    <w:lsdException w:name="Table List 7" w:semiHidden="1" w:unhideWhenUsed="1"/>
-    <w:lsdException w:name="Table List 8" w:semiHidden="1" w:unhideWhenUsed="1"/>
-    <w:lsdException w:name="Table 3D effects 1" w:semiHidden="1" w:unhideWhenUsed="1"/>
-    <w:lsdException w:name="Table 3D effects 2" w:semiHidden="1" w:unhideWhenUsed="1"/>
-    <w:lsdException w:name="Table 3D effects 3" w:semiHidden="1" w:unhideWhenUsed="1"/>
-    <w:lsdException w:name="Table Contemporary" w:semiHidden="1" w:unhideWhenUsed="1"/>
-    <w:lsdException w:name="Table Elegant" w:semiHidden="1" w:unhideWhenUsed="1"/>
-    <w:lsdException w:name="Table Professional" w:semiHidden="1" w:unhideWhenUsed="1"/>
-    <w:lsdException w:name="Table Subtle 1" w:semiHidden="1" w:unhideWhenUsed="1"/>
-    <w:lsdException w:name="Table Subtle 2" w:semiHidden="1" w:unhideWhenUsed="1"/>
-    <w:lsdException w:name="Table Web 1" w:semiHidden="1" w:unhideWhenUsed="1"/>
-    <w:lsdException w:name="Table Web 2" w:semiHidden="1" w:unhideWhenUsed="1"/>
-    <w:lsdException w:name="Table Web 3" w:semiHidden="1" w:unhideWhenUsed="1"/>
-    <w:lsdException w:name="Balloon Text" w:semiHidden="1" w:unhideWhenUsed="1"/>
-    <w:lsdException w:name="Table Grid" w:uiPriority="59"/>
-    <w:lsdException w:name="Table Theme" w:semiHidden="1" w:unhideWhenUsed="1"/>
-    <w:lsdException w:name="Placeholder Text" w:semiHidden="1"/>
-    <w:lsdException w:name="No Spacing" w:uiPriority="1" w:qFormat="1"/>
-    <w:lsdException w:name="Light Shading" w:uiPriority="60"/>
-    <w:lsdException w:name="Light List" w:uiPriority="61"/>
-    <w:lsdException w:name="Light Grid" w:uiPriority="62"/>
-    <w:lsdException w:name="Medium Shading 1" w:uiPriority="63"/>
-    <w:lsdException w:name="Medium Shading 2" w:uiPriority="64"/>
-    <w:lsdException w:name="Medium List 1" w:uiPriority="65"/>
-    <w:lsdException w:name="Medium List 2" w:uiPriority="66"/>
-    <w:lsdException w:name="Medium Grid 1" w:uiPriority="67"/>
-    <w:lsdException w:name="Medium Grid 2" w:uiPriority="68"/>
-    <w:lsdException w:name="Medium Grid 3" w:uiPriority="69"/>
-    <w:lsdException w:name="Dark List" w:uiPriority="70"/>
-    <w:lsdException w:name="Colorful Shading" w:uiPriority="71"/>
-    <w:lsdException w:name="Colorful List" w:uiPriority="72"/>
-    <w:lsdException w:name="Colorful Grid" w:uiPriority="73"/>
-    <w:lsdException w:name="Light Shading Accent 1" w:uiPriority="60"/>
-    <w:lsdException w:name="Light List Accent 1" w:uiPriority="61"/>
-    <w:lsdException w:name="Light Grid Accent 1" w:uiPriority="62"/>
-    <w:lsdException w:name="Medium Shading 1 Accent 1" w:uiPriority="63"/>
-    <w:lsdException w:name="Medium Shading 2 Accent 1" w:uiPriority="64"/>
-    <w:lsdException w:name="Medium List 1 Accent 1" w:uiPriority="65"/>
-    <w:lsdException w:name="Revision" w:semiHidden="1"/>
-    <w:lsdException w:name="List Paragraph" w:uiPriority="34" w:qFormat="1"/>
-    <w:lsdException w:name="Quote" w:uiPriority="29" w:qFormat="1"/>
-    <w:lsdException w:name="Intense Quote" w:uiPriority="30" w:qFormat="1"/>
-    <w:lsdException w:name="Medium List 2 Accent 1" w:uiPriority="66"/>
-    <w:lsdException w:name="Medium Grid 1 Accent 1" w:uiPriority="67"/>
-    <w:lsdException w:name="Medium Grid 2 Accent 1" w:uiPriority="68"/>
-    <w:lsdException w:name="Medium Grid 3 Accent 1" w:uiPriority="69"/>
-    <w:lsdException w:name="Dark List Accent 1" w:uiPriority="70"/>
-    <w:lsdException w:name="Colorful Shading Accent 1" w:uiPriority="71"/>
-    <w:lsdException w:name="Colorful List Accent 1" w:uiPriority="72"/>
-    <w:lsdException w:name="Colorful Grid Accent 1" w:uiPriority="73"/>
-    <w:lsdException w:name="Light Shading Accent 2" w:uiPriority="60"/>
-    <w:lsdException w:name="Light List Accent 2" w:uiPriority="61"/>
-    <w:lsdException w:name="Light Grid Accent 2" w:uiPriority="62"/>
-    <w:lsdException w:name="Medium Shading 1 Accent 2" w:uiPriority="63"/>
-    <w:lsdException w:name="Medium Shading 2 Accent 2" w:uiPriority="64"/>
-    <w:lsdException w:name="Medium List 1 Accent 2" w:uiPriority="65"/>
-    <w:lsdException w:name="Medium List 2 Accent 2" w:uiPriority="66"/>
-    <w:lsdException w:name="Medium Grid 1 Accent 2" w:uiPriority="67"/>
-    <w:lsdException w:name="Medium Grid 2 Accent 2" w:uiPriority="68"/>
-    <w:lsdException w:name="Medium Grid 3 Accent 2" w:uiPriority="69"/>
-    <w:lsdException w:name="Dark List Accent 2" w:uiPriority="70"/>
-    <w:lsdException w:name="Colorful Shading Accent 2" w:uiPriority="71"/>
-    <w:lsdException w:name="Colorful List Accent 2" w:uiPriority="72"/>
-    <w:lsdException w:name="Colorful Grid Accent 2" w:uiPriority="73"/>
-    <w:lsdException w:name="Light Shading Accent 3" w:uiPriority="60"/>
-    <w:lsdException w:name="Light List Accent 3" w:uiPriority="61"/>
-    <w:lsdException w:name="Light Grid Accent 3" w:uiPriority="62"/>
-    <w:lsdException w:name="Medium Shading 1 Accent 3" w:uiPriority="63"/>
-    <w:lsdException w:name="Medium Shading 2 Accent 3" w:uiPriority="64"/>
-    <w:lsdException w:name="Medium List 1 Accent 3" w:uiPriority="65"/>
-    <w:lsdException w:name="Medium List 2 Accent 3" w:uiPriority="66"/>
-    <w:lsdException w:name="Medium Grid 1 Accent 3" w:uiPriority="67"/>
-    <w:lsdException w:name="Medium Grid 2 Accent 3" w:uiPriority="68"/>
-    <w:lsdException w:name="Medium Grid 3 Accent 3" w:uiPriority="69"/>
-    <w:lsdException w:name="Dark List Accent 3" w:uiPriority="70"/>
-    <w:lsdException w:name="Colorful Shading Accent 3" w:uiPriority="71"/>
-    <w:lsdException w:name="Colorful List Accent 3" w:uiPriority="72"/>
-    <w:lsdException w:name="Colorful Grid Accent 3" w:uiPriority="73"/>
-    <w:lsdException w:name="Light Shading Accent 4" w:uiPriority="60"/>
-    <w:lsdException w:name="Light List Accent 4" w:uiPriority="61"/>
-    <w:lsdException w:name="Light Grid Accent 4" w:uiPriority="62"/>
-    <w:lsdException w:name="Medium Shading 1 Accent 4" w:uiPriority="63"/>
-    <w:lsdException w:name="Medium Shading 2 Accent 4" w:uiPriority="64"/>
-    <w:lsdException w:name="Medium List 1 Accent 4" w:uiPriority="65"/>
-    <w:lsdException w:name="Medium List 2 Accent 4" w:uiPriority="66"/>
-    <w:lsdException w:name="Medium Grid 1 Accent 4" w:uiPriority="67"/>
-    <w:lsdException w:name="Medium Grid 2 Accent 4" w:uiPriority="68"/>
-    <w:lsdException w:name="Medium Grid 3 Accent 4" w:uiPriority="69"/>
-    <w:lsdException w:name="Dark List Accent 4" w:uiPriority="70"/>
-    <w:lsdException w:name="Colorful Shading Accent 4" w:uiPriority="71"/>
-    <w:lsdException w:name="Colorful List Accent 4" w:uiPriority="72"/>
-    <w:lsdException w:name="Colorful Grid Accent 4" w:uiPriority="73"/>
-    <w:lsdException w:name="Light Shading Accent 5" w:uiPriority="60"/>
-    <w:lsdException w:name="Light List Accent 5" w:uiPriority="61"/>
-    <w:lsdException w:name="Light Grid Accent 5" w:uiPriority="62"/>
-    <w:lsdException w:name="Medium Shading 1 Accent 5" w:uiPriority="63"/>
-    <w:lsdException w:name="Medium Shading 2 Accent 5" w:uiPriority="64"/>
-    <w:lsdException w:name="Medium List 1 Accent 5" w:uiPriority="65"/>
-    <w:lsdException w:name="Medium List 2 Accent 5" w:uiPriority="66"/>
-    <w:lsdException w:name="Medium Grid 1 Accent 5" w:uiPriority="67"/>
-    <w:lsdException w:name="Medium Grid 2 Accent 5" w:uiPriority="68"/>
-    <w:lsdException w:name="Medium Grid 3 Accent 5" w:uiPriority="69"/>
-    <w:lsdException w:name="Dark List Accent 5" w:uiPriority="70"/>
-    <w:lsdException w:name="Colorful Shading Accent 5" w:uiPriority="71"/>
-    <w:lsdException w:name="Colorful List Accent 5" w:uiPriority="72"/>
-    <w:lsdException w:name="Colorful Grid Accent 5" w:uiPriority="73"/>
-    <w:lsdException w:name="Light Shading Accent 6" w:uiPriority="60"/>
-    <w:lsdException w:name="Light List Accent 6" w:uiPriority="61"/>
-    <w:lsdException w:name="Light Grid Accent 6" w:uiPriority="62"/>
-    <w:lsdException w:name="Medium Shading 1 Accent 6" w:uiPriority="63"/>
-    <w:lsdException w:name="Medium Shading 2 Accent 6" w:uiPriority="64"/>
-    <w:lsdException w:name="Medium List 1 Accent 6" w:uiPriority="65"/>
-    <w:lsdException w:name="Medium List 2 Accent 6" w:uiPriority="66"/>
-    <w:lsdException w:name="Medium Grid 1 Accent 6" w:uiPriority="67"/>
-    <w:lsdException w:name="Medium Grid 2 Accent 6" w:uiPriority="68"/>
-    <w:lsdException w:name="Medium Grid 3 Accent 6" w:uiPriority="69"/>
-    <w:lsdException w:name="Dark List Accent 6" w:uiPriority="70"/>
-    <w:lsdException w:name="Colorful Shading Accent 6" w:uiPriority="71"/>
-    <w:lsdException w:name="Colorful List Accent 6" w:uiPriority="72"/>
-    <w:lsdException w:name="Colorful Grid Accent 6" w:uiPriority="73"/>
-    <w:lsdException w:name="Subtle Emphasis" w:uiPriority="19" w:qFormat="1"/>
-    <w:lsdException w:name="Intense Emphasis" w:uiPriority="21" w:qFormat="1"/>
-    <w:lsdException w:name="Subtle Reference" w:uiPriority="31" w:qFormat="1"/>
-    <w:lsdException w:name="Intense Reference" w:uiPriority="32" w:qFormat="1"/>
-    <w:lsdException w:name="Book Title" w:uiPriority="33" w:qFormat="1"/>
-    <w:lsdException w:name="Bibliography" w:semiHidden="1" w:uiPriority="37" w:unhideWhenUsed="1"/>
-    <w:lsdException w:name="TOC Heading" w:semiHidden="1" w:uiPriority="39" w:unhideWhenUsed="1" w:qFormat="1"/>
-    <w:lsdException w:name="Plain Table 1" w:uiPriority="41"/>
-    <w:lsdException w:name="Plain Table 2" w:uiPriority="42"/>
-    <w:lsdException w:name="Plain Table 3" w:uiPriority="43"/>
-    <w:lsdException w:name="Plain Table 4" w:uiPriority="44"/>
-    <w:lsdException w:name="Plain Table 5" w:uiPriority="45"/>
-    <w:lsdException w:name="Grid Table Light" w:uiPriority="40"/>
-    <w:lsdException w:name="Grid Table 1 Light" w:uiPriority="46"/>
-    <w:lsdException w:name="Grid Table 2" w:uiPriority="47"/>
-    <w:lsdException w:name="Grid Table 3" w:uiPriority="48"/>
-    <w:lsdException w:name="Grid Table 4" w:uiPriority="49"/>
-    <w:lsdException w:name="Grid Table 5 Dark" w:uiPriority="50"/>
-    <w:lsdException w:name="Grid Table 6 Colorful" w:uiPriority="51"/>
-    <w:lsdException w:name="Grid Table 7 Colorful" w:uiPriority="52"/>
-    <w:lsdException w:name="Grid Table 1 Light Accent 1" w:uiPriority="46"/>
-    <w:lsdException w:name="Grid Table 2 Accent 1" w:uiPriority="47"/>
-    <w:lsdException w:name="Grid Table 3 Accent 1" w:uiPriority="48"/>
-    <w:lsdException w:name="Grid Table 4 Accent 1" w:uiPriority="49"/>
-    <w:lsdException w:name="Grid Table 5 Dark Accent 1" w:uiPriority="50"/>
-    <w:lsdException w:name="Grid Table 6 Colorful Accent 1" w:uiPriority="51"/>
-    <w:lsdException w:name="Grid Table 7 Colorful Accent 1" w:uiPriority="52"/>
-    <w:lsdException w:name="Grid Table 1 Light Accent 2" w:uiPriority="46"/>
-    <w:lsdException w:name="Grid Table 2 Accent 2" w:uiPriority="47"/>
-    <w:lsdException w:name="Grid Table 3 Accent 2" w:uiPriority="48"/>
-    <w:lsdException w:name="Grid Table 4 Accent 2" w:uiPriority="49"/>
-    <w:lsdException w:name="Grid Table 5 Dark Accent 2" w:uiPriority="50"/>
-    <w:lsdException w:name="Grid Table 6 Colorful Accent 2" w:uiPriority="51"/>
-    <w:lsdException w:name="Grid Table 7 Colorful Accent 2" w:uiPriority="52"/>
-    <w:lsdException w:name="Grid Table 1 Light Accent 3" w:uiPriority="46"/>
-    <w:lsdException w:name="Grid Table 2 Accent 3" w:uiPriority="47"/>
-    <w:lsdException w:name="Grid Table 3 Accent 3" w:uiPriority="48"/>
-    <w:lsdException w:name="Grid Table 4 Accent 3" w:uiPriority="49"/>
-    <w:lsdException w:name="Grid Table 5 Dark Accent 3" w:uiPriority="50"/>
-    <w:lsdException w:name="Grid Table 6 Colorful Accent 3" w:uiPriority="51"/>
-    <w:lsdException w:name="Grid Table 7 Colorful Accent 3" w:uiPriority="52"/>
-    <w:lsdException w:name="Grid Table 1 Light Accent 4" w:uiPriority="46"/>
-    <w:lsdException w:name="Grid Table 2 Accent 4" w:uiPriority="47"/>
-    <w:lsdException w:name="Grid Table 3 Accent 4" w:uiPriority="48"/>
-    <w:lsdException w:name="Grid Table 4 Accent 4" w:uiPriority="49"/>
-    <w:lsdException w:name="Grid Table 5 Dark Accent 4" w:uiPriority="50"/>
-    <w:lsdException w:name="Grid Table 6 Colorful Accent 4" w:uiPriority="51"/>
-    <w:lsdException w:name="Grid Table 7 Colorful Accent 4" w:uiPriority="52"/>
-    <w:lsdException w:name="Grid Table 1 Light Accent 5" w:uiPriority="46"/>
-    <w:lsdException w:name="Grid Table 2 Accent 5" w:uiPriority="47"/>
-    <w:lsdException w:name="Grid Table 3 Accent 5" w:uiPriority="48"/>
-    <w:lsdException w:name="Grid Table 4 Accent 5" w:uiPriority="49"/>
-    <w:lsdException w:name="Grid Table 5 Dark Accent 5" w:uiPriority="50"/>
-    <w:lsdException w:name="Grid Table 6 Colorful Accent 5" w:uiPriority="51"/>
-    <w:lsdException w:name="Grid Table 7 Colorful Accent 5" w:uiPriority="52"/>
-    <w:lsdException w:name="Grid Table 1 Light Accent 6" w:uiPriority="46"/>
-    <w:lsdException w:name="Grid Table 2 Accent 6" w:uiPriority="47"/>
-    <w:lsdException w:name="Grid Table 3 Accent 6" w:uiPriority="48"/>
-    <w:lsdException w:name="Grid Table 4 Accent 6" w:uiPriority="49"/>
-    <w:lsdException w:name="Grid Table 5 Dark Accent 6" w:uiPriority="50"/>
-    <w:lsdException w:name="Grid Table 6 Colorful Accent 6" w:uiPriority="51"/>
-    <w:lsdException w:name="Grid Table 7 Colorful Accent 6" w:uiPriority="52"/>
-    <w:lsdException w:name="List Table 1 Light" w:uiPriority="46"/>
-    <w:lsdException w:name="List Table 2" w:uiPriority="47"/>
-    <w:lsdException w:name="List Table 3" w:uiPriority="48"/>
-    <w:lsdException w:name="List Table 4" w:uiPriority="49"/>
-    <w:lsdException w:name="List Table 5 Dark" w:uiPriority="50"/>
-    <w:lsdException w:name="List Table 6 Colorful" w:uiPriority="51"/>
-    <w:lsdException w:name="List Table 7 Colorful" w:uiPriority="52"/>
-    <w:lsdException w:name="List Table 1 Light Accent 1" w:uiPriority="46"/>
-    <w:lsdException w:name="List Table 2 Accent 1" w:uiPriority="47"/>
-    <w:lsdException w:name="List Table 3 Accent 1" w:uiPriority="48"/>
-    <w:lsdException w:name="List Table 4 Accent 1" w:uiPriority="49"/>
-    <w:lsdException w:name="List Table 5 Dark Accent 1" w:uiPriority="50"/>
-    <w:lsdException w:name="List Table 6 Colorful Accent 1" w:uiPriority="51"/>
-    <w:lsdException w:name="List Table 7 Colorful Accent 1" w:uiPriority="52"/>
-    <w:lsdException w:name="List Table 1 Light Accent 2" w:uiPriority="46"/>
-    <w:lsdException w:name="List Table 2 Accent 2" w:uiPriority="47"/>
-    <w:lsdException w:name="List Table 3 Accent 2" w:uiPriority="48"/>
-    <w:lsdException w:name="List Table 4 Accent 2" w:uiPriority="49"/>
-    <w:lsdException w:name="List Table 5 Dark Accent 2" w:uiPriority="50"/>
-    <w:lsdException w:name="List Table 6 Colorful Accent 2" w:uiPriority="51"/>
-    <w:lsdException w:name="List Table 7 Colorful Accent 2" w:uiPriority="52"/>
-    <w:lsdException w:name="List Table 1 Light Accent 3" w:uiPriority="46"/>
-    <w:lsdException w:name="List Table 2 Accent 3" w:uiPriority="47"/>
-    <w:lsdException w:name="List Table 3 Accent 3" w:uiPriority="48"/>
-    <w:lsdException w:name="List Table 4 Accent 3" w:uiPriority="49"/>
-    <w:lsdException w:name="List Table 5 Dark Accent 3" w:uiPriority="50"/>
-    <w:lsdException w:name="List Table 6 Colorful Accent 3" w:uiPriority="51"/>
-    <w:lsdException w:name="List Table 7 Colorful Accent 3" w:uiPriority="52"/>
-    <w:lsdException w:name="List Table 1 Light Accent 4" w:uiPriority="46"/>
-    <w:lsdException w:name="List Table 2 Accent 4" w:uiPriority="47"/>
-    <w:lsdException w:name="List Table 3 Accent 4" w:uiPriority="48"/>
-    <w:lsdException w:name="List Table 4 Accent 4" w:uiPriority="49"/>
-    <w:lsdException w:name="List Table 5 Dark Accent 4" w:uiPriority="50"/>
-    <w:lsdException w:name="List Table 6 Colorful Accent 4" w:uiPriority="51"/>
-    <w:lsdException w:name="List Table 7 Colorful Accent 4" w:uiPriority="52"/>
-    <w:lsdException w:name="List Table 1 Light Accent 5" w:uiPriority="46"/>
-    <w:lsdException w:name="List Table 2 Accent 5" w:uiPriority="47"/>
-    <w:lsdException w:name="List Table 3 Accent 5" w:uiPriority="48"/>
-    <w:lsdException w:name="List Table 4 Accent 5" w:uiPriority="49"/>
-    <w:lsdException w:name="List Table 5 Dark Accent 5" w:uiPriority="50"/>
-    <w:lsdException w:name="List Table 6 Colorful Accent 5" w:uiPriority="51"/>
-    <w:lsdException w:name="List Table 7 Colorful Accent 5" w:uiPriority="52"/>
-    <w:lsdException w:name="List Table 1 Light Accent 6" w:uiPriority="46"/>
-    <w:lsdException w:name="List Table 2 Accent 6" w:uiPriority="47"/>
-    <w:lsdException w:name="List Table 3 Accent 6" w:uiPriority="48"/>
-    <w:lsdException w:name="List Table 4 Accent 6" w:uiPriority="49"/>
-    <w:lsdException w:name="List Table 5 Dark Accent 6" w:uiPriority="50"/>
-    <w:lsdException w:name="List Table 6 Colorful Accent 6" w:uiPriority="51"/>
-    <w:lsdException w:name="List Table 7 Colorful Accent 6" w:uiPriority="52"/>
+  <w:latentStyles w:defLockedState="0" w:defUIPriority="99" w:defSemiHidden="1" w:defUnhideWhenUsed="1" w:defQFormat="0" w:count="267">
+    <w:lsdException w:name="Normal" w:semiHidden="0" w:uiPriority="0" w:unhideWhenUsed="0" w:qFormat="1"/>
+    <w:lsdException w:name="heading 1" w:semiHidden="0" w:uiPriority="9" w:unhideWhenUsed="0" w:qFormat="1"/>
+    <w:lsdException w:name="heading 2" w:uiPriority="9" w:qFormat="1"/>
+    <w:lsdException w:name="heading 3" w:uiPriority="9" w:qFormat="1"/>
+    <w:lsdException w:name="heading 4" w:uiPriority="9" w:qFormat="1"/>
+    <w:lsdException w:name="heading 5" w:uiPriority="9" w:qFormat="1"/>
+    <w:lsdException w:name="heading 6" w:uiPriority="9" w:qFormat="1"/>
+    <w:lsdException w:name="heading 7" w:uiPriority="9" w:qFormat="1"/>
+    <w:lsdException w:name="heading 8" w:uiPriority="9" w:qFormat="1"/>
+    <w:lsdException w:name="heading 9" w:uiPriority="9" w:qFormat="1"/>
+    <w:lsdException w:name="toc 1" w:uiPriority="39"/>
+    <w:lsdException w:name="toc 2" w:uiPriority="39"/>
+    <w:lsdException w:name="toc 3" w:uiPriority="39"/>
+    <w:lsdException w:name="toc 4" w:uiPriority="39"/>
+    <w:lsdException w:name="toc 5" w:uiPriority="39"/>
+    <w:lsdException w:name="toc 6" w:uiPriority="39"/>
+    <w:lsdException w:name="toc 7" w:uiPriority="39"/>
+    <w:lsdException w:name="toc 8" w:uiPriority="39"/>
+    <w:lsdException w:name="toc 9" w:uiPriority="39"/>
+    <w:lsdException w:name="caption" w:uiPriority="35" w:qFormat="1"/>
+    <w:lsdException w:name="Title" w:semiHidden="0" w:uiPriority="10" w:unhideWhenUsed="0" w:qFormat="1"/>
+    <w:lsdException w:name="Default Paragraph Font" w:uiPriority="1"/>
+    <w:lsdException w:name="Subtitle" w:semiHidden="0" w:uiPriority="11" w:unhideWhenUsed="0" w:qFormat="1"/>
+    <w:lsdException w:name="Strong" w:semiHidden="0" w:uiPriority="22" w:unhideWhenUsed="0" w:qFormat="1"/>
+    <w:lsdException w:name="Emphasis" w:semiHidden="0" w:uiPriority="20" w:unhideWhenUsed="0" w:qFormat="1"/>
+    <w:lsdException w:name="Table Grid" w:semiHidden="0" w:uiPriority="59" w:unhideWhenUsed="0"/>
+    <w:lsdException w:name="Placeholder Text" w:unhideWhenUsed="0"/>
+    <w:lsdException w:name="No Spacing" w:semiHidden="0" w:uiPriority="1" w:unhideWhenUsed="0" w:qFormat="1"/>
+    <w:lsdException w:name="Light Shading" w:semiHidden="0" w:uiPriority="60" w:unhideWhenUsed="0"/>
+    <w:lsdException w:name="Light List" w:semiHidden="0" w:uiPriority="61" w:unhideWhenUsed="0"/>
+    <w:lsdException w:name="Light Grid" w:semiHidden="0" w:uiPriority="62" w:unhideWhenUsed="0"/>
+    <w:lsdException w:name="Medium Shading 1" w:semiHidden="0" w:uiPriority="63" w:unhideWhenUsed="0"/>
+    <w:lsdException w:name="Medium Shading 2" w:semiHidden="0" w:uiPriority="64" w:unhideWhenUsed="0"/>
+    <w:lsdException w:name="Medium List 1" w:semiHidden="0" w:uiPriority="65" w:unhideWhenUsed="0"/>
+    <w:lsdException w:name="Medium List 2" w:semiHidden="0" w:uiPriority="66" w:unhideWhenUsed="0"/>
+    <w:lsdException w:name="Medium Grid 1" w:semiHidden="0" w:uiPriority="67" w:unhideWhenUsed="0"/>
+    <w:lsdException w:name="Medium Grid 2" w:semiHidden="0" w:uiPriority="68" w:unhideWhenUsed="0"/>
+    <w:lsdException w:name="Medium Grid 3" w:semiHidden="0" w:uiPriority="69" w:unhideWhenUsed="0"/>
+    <w:lsdException w:name="Dark List" w:semiHidden="0" w:uiPriority="70" w:unhideWhenUsed="0"/>
+    <w:lsdException w:name="Colorful Shading" w:semiHidden="0" w:uiPriority="71" w:unhideWhenUsed="0"/>
+    <w:lsdException w:name="Colorful List" w:semiHidden="0" w:uiPriority="72" w:unhideWhenUsed="0"/>
+    <w:lsdException w:name="Colorful Grid" w:semiHidden="0" w:uiPriority="73" w:unhideWhenUsed="0"/>
+    <w:lsdException w:name="Light Shading Accent 1" w:semiHidden="0" w:uiPriority="60" w:unhideWhenUsed="0"/>
+    <w:lsdException w:name="Light List Accent 1" w:semiHidden="0" w:uiPriority="61" w:unhideWhenUsed="0"/>
+    <w:lsdException w:name="Light Grid Accent 1" w:semiHidden="0" w:uiPriority="62" w:unhideWhenUsed="0"/>
+    <w:lsdException w:name="Medium Shading 1 Accent 1" w:semiHidden="0" w:uiPriority="63" w:unhideWhenUsed="0"/>
+    <w:lsdException w:name="Medium Shading 2 Accent 1" w:semiHidden="0" w:uiPriority="64" w:unhideWhenUsed="0"/>
+    <w:lsdException w:name="Medium List 1 Accent 1" w:semiHidden="0" w:uiPriority="65" w:unhideWhenUsed="0"/>
+    <w:lsdException w:name="Revision" w:unhideWhenUsed="0"/>
+    <w:lsdException w:name="List Paragraph" w:semiHidden="0" w:uiPriority="34" w:unhideWhenUsed="0" w:qFormat="1"/>
+    <w:lsdException w:name="Quote" w:semiHidden="0" w:uiPriority="29" w:unhideWhenUsed="0" w:qFormat="1"/>
+    <w:lsdException w:name="Intense Quote" w:semiHidden="0" w:uiPriority="30" w:unhideWhenUsed="0" w:qFormat="1"/>
+    <w:lsdException w:name="Medium List 2 Accent 1" w:semiHidden="0" w:uiPriority="66" w:unhideWhenUsed="0"/>
+    <w:lsdException w:name="Medium Grid 1 Accent 1" w:semiHidden="0" w:uiPriority="67" w:unhideWhenUsed="0"/>
+    <w:lsdException w:name="Medium Grid 2 Accent 1" w:semiHidden="0" w:uiPriority="68" w:unhideWhenUsed="0"/>
+    <w:lsdException w:name="Medium Grid 3 Accent 1" w:semiHidden="0" w:uiPriority="69" w:unhideWhenUsed="0"/>
+    <w:lsdException w:name="Dark List Accent 1" w:semiHidden="0" w:uiPriority="70" w:unhideWhenUsed="0"/>
+    <w:lsdException w:name="Colorful Shading Accent 1" w:semiHidden="0" w:uiPriority="71" w:unhideWhenUsed="0"/>
+    <w:lsdException w:name="Colorful List Accent 1" w:semiHidden="0" w:uiPriority="72" w:unhideWhenUsed="0"/>
+    <w:lsdException w:name="Colorful Grid Accent 1" w:semiHidden="0" w:uiPriority="73" w:unhideWhenUsed="0"/>
+    <w:lsdException w:name="Light Shading Accent 2" w:semiHidden="0" w:uiPriority="60" w:unhideWhenUsed="0"/>
+    <w:lsdException w:name="Light List Accent 2" w:semiHidden="0" w:uiPriority="61" w:unhideWhenUsed="0"/>
+    <w:lsdException w:name="Light Grid Accent 2" w:semiHidden="0" w:uiPriority="62" w:unhideWhenUsed="0"/>
+    <w:lsdException w:name="Medium Shading 1 Accent 2" w:semiHidden="0" w:uiPriority="63" w:unhideWhenUsed="0"/>
+    <w:lsdException w:name="Medium Shading 2 Accent 2" w:semiHidden="0" w:uiPriority="64" w:unhideWhenUsed="0"/>
+    <w:lsdException w:name="Medium List 1 Accent 2" w:semiHidden="0" w:uiPriority="65" w:unhideWhenUsed="0"/>
+    <w:lsdException w:name="Medium List 2 Accent 2" w:semiHidden="0" w:uiPriority="66" w:unhideWhenUsed="0"/>
+    <w:lsdException w:name="Medium Grid 1 Accent 2" w:semiHidden="0" w:uiPriority="67" w:unhideWhenUsed="0"/>
+    <w:lsdException w:name="Medium Grid 2 Accent 2" w:semiHidden="0" w:uiPriority="68" w:unhideWhenUsed="0"/>
+    <w:lsdException w:name="Medium Grid 3 Accent 2" w:semiHidden="0" w:uiPriority="69" w:unhideWhenUsed="0"/>
+    <w:lsdException w:name="Dark List Accent 2" w:semiHidden="0" w:uiPriority="70" w:unhideWhenUsed="0"/>
+    <w:lsdException w:name="Colorful Shading Accent 2" w:semiHidden="0" w:uiPriority="71" w:unhideWhenUsed="0"/>
+    <w:lsdException w:name="Colorful List Accent 2" w:semiHidden="0" w:uiPriority="72" w:unhideWhenUsed="0"/>
+    <w:lsdException w:name="Colorful Grid Accent 2" w:semiHidden="0" w:uiPriority="73" w:unhideWhenUsed="0"/>
+    <w:lsdException w:name="Light Shading Accent 3" w:semiHidden="0" w:uiPriority="60" w:unhideWhenUsed="0"/>
+    <w:lsdException w:name="Light List Accent 3" w:semiHidden="0" w:uiPriority="61" w:unhideWhenUsed="0"/>
+    <w:lsdException w:name="Light Grid Accent 3" w:semiHidden="0" w:uiPriority="62" w:unhideWhenUsed="0"/>
+    <w:lsdException w:name="Medium Shading 1 Accent 3" w:semiHidden="0" w:uiPriority="63" w:unhideWhenUsed="0"/>
+    <w:lsdException w:name="Medium Shading 2 Accent 3" w:semiHidden="0" w:uiPriority="64" w:unhideWhenUsed="0"/>
+    <w:lsdException w:name="Medium List 1 Accent 3" w:semiHidden="0" w:uiPriority="65" w:unhideWhenUsed="0"/>
+    <w:lsdException w:name="Medium List 2 Accent 3" w:semiHidden="0" w:uiPriority="66" w:unhideWhenUsed="0"/>
+    <w:lsdException w:name="Medium Grid 1 Accent 3" w:semiHidden="0" w:uiPriority="67" w:unhideWhenUsed="0"/>
+    <w:lsdException w:name="Medium Grid 2 Accent 3" w:semiHidden="0" w:uiPriority="68" w:unhideWhenUsed="0"/>
+    <w:lsdException w:name="Medium Grid 3 Accent 3" w:semiHidden="0" w:uiPriority="69" w:unhideWhenUsed="0"/>
+    <w:lsdException w:name="Dark List Accent 3" w:semiHidden="0" w:uiPriority="70" w:unhideWhenUsed="0"/>
+    <w:lsdException w:name="Colorful Shading Accent 3" w:semiHidden="0" w:uiPriority="71" w:unhideWhenUsed="0"/>
+    <w:lsdException w:name="Colorful List Accent 3" w:semiHidden="0" w:uiPriority="72" w:unhideWhenUsed="0"/>
+    <w:lsdException w:name="Colorful Grid Accent 3" w:semiHidden="0" w:uiPriority="73" w:unhideWhenUsed="0"/>
+    <w:lsdException w:name="Light Shading Accent 4" w:semiHidden="0" w:uiPriority="60" w:unhideWhenUsed="0"/>
+    <w:lsdException w:name="Light List Accent 4" w:semiHidden="0" w:uiPriority="61" w:unhideWhenUsed="0"/>
+    <w:lsdException w:name="Light Grid Accent 4" w:semiHidden="0" w:uiPriority="62" w:unhideWhenUsed="0"/>
+    <w:lsdException w:name="Medium Shading 1 Accent 4" w:semiHidden="0" w:uiPriority="63" w:unhideWhenUsed="0"/>
+    <w:lsdException w:name="Medium Shading 2 Accent 4" w:semiHidden="0" w:uiPriority="64" w:unhideWhenUsed="0"/>
+    <w:lsdException w:name="Medium List 1 Accent 4" w:semiHidden="0" w:uiPriority="65" w:unhideWhenUsed="0"/>
+    <w:lsdException w:name="Medium List 2 Accent 4" w:semiHidden="0" w:uiPriority="66" w:unhideWhenUsed="0"/>
+    <w:lsdException w:name="Medium Grid 1 Accent 4" w:semiHidden="0" w:uiPriority="67" w:unhideWhenUsed="0"/>
+    <w:lsdException w:name="Medium Grid 2 Accent 4" w:semiHidden="0" w:uiPriority="68" w:unhideWhenUsed="0"/>
+    <w:lsdException w:name="Medium Grid 3 Accent 4" w:semiHidden="0" w:uiPriority="69" w:unhideWhenUsed="0"/>
+    <w:lsdException w:name="Dark List Accent 4" w:semiHidden="0" w:uiPriority="70" w:unhideWhenUsed="0"/>
+    <w:lsdException w:name="Colorful Shading Accent 4" w:semiHidden="0" w:uiPriority="71" w:unhideWhenUsed="0"/>
+    <w:lsdException w:name="Colorful List Accent 4" w:semiHidden="0" w:uiPriority="72" w:unhideWhenUsed="0"/>
+    <w:lsdException w:name="Colorful Grid Accent 4" w:semiHidden="0" w:uiPriority="73" w:unhideWhenUsed="0"/>
+    <w:lsdException w:name="Light Shading Accent 5" w:semiHidden="0" w:uiPriority="60" w:unhideWhenUsed="0"/>
+    <w:lsdException w:name="Light List Accent 5" w:semiHidden="0" w:uiPriority="61" w:unhideWhenUsed="0"/>
+    <w:lsdException w:name="Light Grid Accent 5" w:semiHidden="0" w:uiPriority="62" w:unhideWhenUsed="0"/>
+    <w:lsdException w:name="Medium Shading 1 Accent 5" w:semiHidden="0" w:uiPriority="63" w:unhideWhenUsed="0"/>
+    <w:lsdException w:name="Medium Shading 2 Accent 5" w:semiHidden="0" w:uiPriority="64" w:unhideWhenUsed="0"/>
+    <w:lsdException w:name="Medium List 1 Accent 5" w:semiHidden="0" w:uiPriority="65" w:unhideWhenUsed="0"/>
+    <w:lsdException w:name="Medium List 2 Accent 5" w:semiHidden="0" w:uiPriority="66" w:unhideWhenUsed="0"/>
+    <w:lsdException w:name="Medium Grid 1 Accent 5" w:semiHidden="0" w:uiPriority="67" w:unhideWhenUsed="0"/>
+    <w:lsdException w:name="Medium Grid 2 Accent 5" w:semiHidden="0" w:uiPriority="68" w:unhideWhenUsed="0"/>
+    <w:lsdException w:name="Medium Grid 3 Accent 5" w:semiHidden="0" w:uiPriority="69" w:unhideWhenUsed="0"/>
+    <w:lsdException w:name="Dark List Accent 5" w:semiHidden="0" w:uiPriority="70" w:unhideWhenUsed="0"/>
+    <w:lsdException w:name="Colorful Shading Accent 5" w:semiHidden="0" w:uiPriority="71" w:unhideWhenUsed="0"/>
+    <w:lsdException w:name="Colorful List Accent 5" w:semiHidden="0" w:uiPriority="72" w:unhideWhenUsed="0"/>
+    <w:lsdException w:name="Colorful Grid Accent 5" w:semiHidden="0" w:uiPriority="73" w:unhideWhenUsed="0"/>
+    <w:lsdException w:name="Light Shading Accent 6" w:semiHidden="0" w:uiPriority="60" w:unhideWhenUsed="0"/>
+    <w:lsdException w:name="Light List Accent 6" w:semiHidden="0" w:uiPriority="61" w:unhideWhenUsed="0"/>
+    <w:lsdException w:name="Light Grid Accent 6" w:semiHidden="0" w:uiPriority="62" w:unhideWhenUsed="0"/>
+    <w:lsdException w:name="Medium Shading 1 Accent 6" w:semiHidden="0" w:uiPriority="63" w:unhideWhenUsed="0"/>
+    <w:lsdException w:name="Medium Shading 2 Accent 6" w:semiHidden="0" w:uiPriority="64" w:unhideWhenUsed="0"/>
+    <w:lsdException w:name="Medium List 1 Accent 6" w:semiHidden="0" w:uiPriority="65" w:unhideWhenUsed="0"/>
+    <w:lsdException w:name="Medium List 2 Accent 6" w:semiHidden="0" w:uiPriority="66" w:unhideWhenUsed="0"/>
+    <w:lsdException w:name="Medium Grid 1 Accent 6" w:semiHidden="0" w:uiPriority="67" w:unhideWhenUsed="0"/>
+    <w:lsdException w:name="Medium Grid 2 Accent 6" w:semiHidden="0" w:uiPriority="68" w:unhideWhenUsed="0"/>
+    <w:lsdException w:name="Medium Grid 3 Accent 6" w:semiHidden="0" w:uiPriority="69" w:unhideWhenUsed="0"/>
+    <w:lsdException w:name="Dark List Accent 6" w:semiHidden="0" w:uiPriority="70" w:unhideWhenUsed="0"/>
+    <w:lsdException w:name="Colorful Shading Accent 6" w:semiHidden="0" w:uiPriority="71" w:unhideWhenUsed="0"/>
+    <w:lsdException w:name="Colorful List Accent 6" w:semiHidden="0" w:uiPriority="72" w:unhideWhenUsed="0"/>
+    <w:lsdException w:name="Colorful Grid Accent 6" w:semiHidden="0" w:uiPriority="73" w:unhideWhenUsed="0"/>
+    <w:lsdException w:name="Subtle Emphasis" w:semiHidden="0" w:uiPriority="19" w:unhideWhenUsed="0" w:qFormat="1"/>
+    <w:lsdException w:name="Intense Emphasis" w:semiHidden="0" w:uiPriority="21" w:unhideWhenUsed="0" w:qFormat="1"/>
+    <w:lsdException w:name="Subtle Reference" w:semiHidden="0" w:uiPriority="31" w:unhideWhenUsed="0" w:qFormat="1"/>
+    <w:lsdException w:name="Intense Reference" w:semiHidden="0" w:uiPriority="32" w:unhideWhenUsed="0" w:qFormat="1"/>
+    <w:lsdException w:name="Book Title" w:semiHidden="0" w:uiPriority="33" w:unhideWhenUsed="0" w:qFormat="1"/>
+    <w:lsdException w:name="Bibliography" w:uiPriority="37"/>
+    <w:lsdException w:name="TOC Heading" w:uiPriority="39" w:qFormat="1"/>
+  </w:latentStyles>
+  <w:style w:type="paragraph" w:default="1" w:styleId="Normal">
+    <w:name w:val="Normal"/>
+    <w:qFormat/>
+  </w:style>
+  <w:style w:type="character" w:default="1" w:styleId="Fuentedeprrafopredeter">
+    <w:name w:val="Default Paragraph Font"/>
+    <w:uiPriority w:val="1"/>
+    <w:semiHidden/>
+    <w:unhideWhenUsed/>
+  </w:style>
+  <w:style w:type="table" w:default="1" w:styleId="Tablanormal">
+    <w:name w:val="Normal Table"/>
+    <w:uiPriority w:val="99"/>
+    <w:semiHidden/>
+    <w:unhideWhenUsed/>
+    <w:tblPr>
+      <w:tblInd w:w="0" w:type="dxa"/>
+      <w:tblCellMar>
+        <w:top w:w="0" w:type="dxa"/>
+        <w:left w:w="108" w:type="dxa"/>
+        <w:bottom w:w="0" w:type="dxa"/>
+        <w:right w:w="108" w:type="dxa"/>
+      </w:tblCellMar>
+    </w:tblPr>
+  </w:style>
+  <w:style w:type="numbering" w:default="1" w:styleId="Sinlista">
+    <w:name w:val="No List"/>
+    <w:uiPriority w:val="99"/>
+    <w:semiHidden/>
+    <w:unhideWhenUsed/>
+  </w:style>
+  <w:style w:type="paragraph" w:styleId="Prrafodelista">
+    <w:name w:val="List Paragraph"/>
+    <w:basedOn w:val="Normal"/>
+    <w:uiPriority w:val="34"/>
+    <w:qFormat/>
+    <w:rsid w:val="007322A9"/>
+    <w:pPr>
+      <w:ind w:left="720"/>
+      <w:contextualSpacing/>
+    </w:pPr>
+  </w:style>
+</w:styles>
+</file>
+
+<file path=word/stylesWithEffects.xml><?xml version="1.0" encoding="utf-8"?>
+<w:styles xmlns:wpc="http://schemas.microsoft.com/office/word/2010/wordprocessingCanvas" xmlns:mc="http://schemas.openxmlformats.org/markup-compatibility/2006" xmlns:o="urn:schemas-microsoft-com:office:office" xmlns:r="http://schemas.openxmlformats.org/officeDocument/2006/relationships" xmlns:m="http://schemas.openxmlformats.org/officeDocument/2006/math" xmlns:v="urn:schemas-microsoft-com:vml" xmlns:wp14="http://schemas.microsoft.com/office/word/2010/wordprocessingDrawing" xmlns:wp="http://schemas.openxmlformats.org/drawingml/2006/wordprocessingDrawing" xmlns:w10="urn:schemas-microsoft-com:office:word" xmlns:w="http://schemas.openxmlformats.org/wordprocessingml/2006/main" xmlns:w14="http://schemas.microsoft.com/office/word/2010/wordml" xmlns:wpg="http://schemas.microsoft.com/office/word/2010/wordprocessingGroup" xmlns:wpi="http://schemas.microsoft.com/office/word/2010/wordprocessingInk" xmlns:wne="http://schemas.microsoft.com/office/word/2006/wordml" xmlns:wps="http://schemas.microsoft.com/office/word/2010/wordprocessingShape" mc:Ignorable="w14 wp14">
+  <w:docDefaults>
+    <w:rPrDefault>
+      <w:rPr>
+        <w:rFonts w:asciiTheme="minorHAnsi" w:eastAsiaTheme="minorHAnsi" w:hAnsiTheme="minorHAnsi" w:cstheme="minorBidi"/>
+        <w:sz w:val="22"/>
+        <w:szCs w:val="22"/>
+        <w:lang w:val="es-ES" w:eastAsia="en-US" w:bidi="ar-SA"/>
+      </w:rPr>
+    </w:rPrDefault>
+    <w:pPrDefault>
+      <w:pPr>
+        <w:spacing w:after="200" w:line="276" w:lineRule="auto"/>
+      </w:pPr>
+    </w:pPrDefault>
+  </w:docDefaults>
+  <w:latentStyles w:defLockedState="0" w:defUIPriority="99" w:defSemiHidden="1" w:defUnhideWhenUsed="1" w:defQFormat="0" w:count="267">
+    <w:lsdException w:name="Normal" w:semiHidden="0" w:uiPriority="0" w:unhideWhenUsed="0" w:qFormat="1"/>
+    <w:lsdException w:name="heading 1" w:semiHidden="0" w:uiPriority="9" w:unhideWhenUsed="0" w:qFormat="1"/>
+    <w:lsdException w:name="heading 2" w:uiPriority="9" w:qFormat="1"/>
+    <w:lsdException w:name="heading 3" w:uiPriority="9" w:qFormat="1"/>
+    <w:lsdException w:name="heading 4" w:uiPriority="9" w:qFormat="1"/>
+    <w:lsdException w:name="heading 5" w:uiPriority="9" w:qFormat="1"/>
+    <w:lsdException w:name="heading 6" w:uiPriority="9" w:qFormat="1"/>
+    <w:lsdException w:name="heading 7" w:uiPriority="9" w:qFormat="1"/>
+    <w:lsdException w:name="heading 8" w:uiPriority="9" w:qFormat="1"/>
+    <w:lsdException w:name="heading 9" w:uiPriority="9" w:qFormat="1"/>
+    <w:lsdException w:name="toc 1" w:uiPriority="39"/>
+    <w:lsdException w:name="toc 2" w:uiPriority="39"/>
+    <w:lsdException w:name="toc 3" w:uiPriority="39"/>
+    <w:lsdException w:name="toc 4" w:uiPriority="39"/>
+    <w:lsdException w:name="toc 5" w:uiPriority="39"/>
+    <w:lsdException w:name="toc 6" w:uiPriority="39"/>
+    <w:lsdException w:name="toc 7" w:uiPriority="39"/>
+    <w:lsdException w:name="toc 8" w:uiPriority="39"/>
+    <w:lsdException w:name="toc 9" w:uiPriority="39"/>
+    <w:lsdException w:name="caption" w:uiPriority="35" w:qFormat="1"/>
+    <w:lsdException w:name="Title" w:semiHidden="0" w:uiPriority="10" w:unhideWhenUsed="0" w:qFormat="1"/>
+    <w:lsdException w:name="Default Paragraph Font" w:uiPriority="1"/>
+    <w:lsdException w:name="Subtitle" w:semiHidden="0" w:uiPriority="11" w:unhideWhenUsed="0" w:qFormat="1"/>
+    <w:lsdException w:name="Strong" w:semiHidden="0" w:uiPriority="22" w:unhideWhenUsed="0" w:qFormat="1"/>
+    <w:lsdException w:name="Emphasis" w:semiHidden="0" w:uiPriority="20" w:unhideWhenUsed="0" w:qFormat="1"/>
+    <w:lsdException w:name="Table Grid" w:semiHidden="0" w:uiPriority="59" w:unhideWhenUsed="0"/>
+    <w:lsdException w:name="Placeholder Text" w:unhideWhenUsed="0"/>
+    <w:lsdException w:name="No Spacing" w:semiHidden="0" w:uiPriority="1" w:unhideWhenUsed="0" w:qFormat="1"/>
+    <w:lsdException w:name="Light Shading" w:semiHidden="0" w:uiPriority="60" w:unhideWhenUsed="0"/>
+    <w:lsdException w:name="Light List" w:semiHidden="0" w:uiPriority="61" w:unhideWhenUsed="0"/>
+    <w:lsdException w:name="Light Grid" w:semiHidden="0" w:uiPriority="62" w:unhideWhenUsed="0"/>
+    <w:lsdException w:name="Medium Shading 1" w:semiHidden="0" w:uiPriority="63" w:unhideWhenUsed="0"/>
+    <w:lsdException w:name="Medium Shading 2" w:semiHidden="0" w:uiPriority="64" w:unhideWhenUsed="0"/>
+    <w:lsdException w:name="Medium List 1" w:semiHidden="0" w:uiPriority="65" w:unhideWhenUsed="0"/>
+    <w:lsdException w:name="Medium List 2" w:semiHidden="0" w:uiPriority="66" w:unhideWhenUsed="0"/>
+    <w:lsdException w:name="Medium Grid 1" w:semiHidden="0" w:uiPriority="67" w:unhideWhenUsed="0"/>
+    <w:lsdException w:name="Medium Grid 2" w:semiHidden="0" w:uiPriority="68" w:unhideWhenUsed="0"/>
+    <w:lsdException w:name="Medium Grid 3" w:semiHidden="0" w:uiPriority="69" w:unhideWhenUsed="0"/>
+    <w:lsdException w:name="Dark List" w:semiHidden="0" w:uiPriority="70" w:unhideWhenUsed="0"/>
+    <w:lsdException w:name="Colorful Shading" w:semiHidden="0" w:uiPriority="71" w:unhideWhenUsed="0"/>
+    <w:lsdException w:name="Colorful List" w:semiHidden="0" w:uiPriority="72" w:unhideWhenUsed="0"/>
+    <w:lsdException w:name="Colorful Grid" w:semiHidden="0" w:uiPriority="73" w:unhideWhenUsed="0"/>
+    <w:lsdException w:name="Light Shading Accent 1" w:semiHidden="0" w:uiPriority="60" w:unhideWhenUsed="0"/>
+    <w:lsdException w:name="Light List Accent 1" w:semiHidden="0" w:uiPriority="61" w:unhideWhenUsed="0"/>
+    <w:lsdException w:name="Light Grid Accent 1" w:semiHidden="0" w:uiPriority="62" w:unhideWhenUsed="0"/>
+    <w:lsdException w:name="Medium Shading 1 Accent 1" w:semiHidden="0" w:uiPriority="63" w:unhideWhenUsed="0"/>
+    <w:lsdException w:name="Medium Shading 2 Accent 1" w:semiHidden="0" w:uiPriority="64" w:unhideWhenUsed="0"/>
+    <w:lsdException w:name="Medium List 1 Accent 1" w:semiHidden="0" w:uiPriority="65" w:unhideWhenUsed="0"/>
+    <w:lsdException w:name="Revision" w:unhideWhenUsed="0"/>
+    <w:lsdException w:name="List Paragraph" w:semiHidden="0" w:uiPriority="34" w:unhideWhenUsed="0" w:qFormat="1"/>
+    <w:lsdException w:name="Quote" w:semiHidden="0" w:uiPriority="29" w:unhideWhenUsed="0" w:qFormat="1"/>
+    <w:lsdException w:name="Intense Quote" w:semiHidden="0" w:uiPriority="30" w:unhideWhenUsed="0" w:qFormat="1"/>
+    <w:lsdException w:name="Medium List 2 Accent 1" w:semiHidden="0" w:uiPriority="66" w:unhideWhenUsed="0"/>
+    <w:lsdException w:name="Medium Grid 1 Accent 1" w:semiHidden="0" w:uiPriority="67" w:unhideWhenUsed="0"/>
+    <w:lsdException w:name="Medium Grid 2 Accent 1" w:semiHidden="0" w:uiPriority="68" w:unhideWhenUsed="0"/>
+    <w:lsdException w:name="Medium Grid 3 Accent 1" w:semiHidden="0" w:uiPriority="69" w:unhideWhenUsed="0"/>
+    <w:lsdException w:name="Dark List Accent 1" w:semiHidden="0" w:uiPriority="70" w:unhideWhenUsed="0"/>
+    <w:lsdException w:name="Colorful Shading Accent 1" w:semiHidden="0" w:uiPriority="71" w:unhideWhenUsed="0"/>
+    <w:lsdException w:name="Colorful List Accent 1" w:semiHidden="0" w:uiPriority="72" w:unhideWhenUsed="0"/>
+    <w:lsdException w:name="Colorful Grid Accent 1" w:semiHidden="0" w:uiPriority="73" w:unhideWhenUsed="0"/>
+    <w:lsdException w:name="Light Shading Accent 2" w:semiHidden="0" w:uiPriority="60" w:unhideWhenUsed="0"/>
+    <w:lsdException w:name="Light List Accent 2" w:semiHidden="0" w:uiPriority="61" w:unhideWhenUsed="0"/>
+    <w:lsdException w:name="Light Grid Accent 2" w:semiHidden="0" w:uiPriority="62" w:unhideWhenUsed="0"/>
+    <w:lsdException w:name="Medium Shading 1 Accent 2" w:semiHidden="0" w:uiPriority="63" w:unhideWhenUsed="0"/>
+    <w:lsdException w:name="Medium Shading 2 Accent 2" w:semiHidden="0" w:uiPriority="64" w:unhideWhenUsed="0"/>
+    <w:lsdException w:name="Medium List 1 Accent 2" w:semiHidden="0" w:uiPriority="65" w:unhideWhenUsed="0"/>
+    <w:lsdException w:name="Medium List 2 Accent 2" w:semiHidden="0" w:uiPriority="66" w:unhideWhenUsed="0"/>
+    <w:lsdException w:name="Medium Grid 1 Accent 2" w:semiHidden="0" w:uiPriority="67" w:unhideWhenUsed="0"/>
+    <w:lsdException w:name="Medium Grid 2 Accent 2" w:semiHidden="0" w:uiPriority="68" w:unhideWhenUsed="0"/>
+    <w:lsdException w:name="Medium Grid 3 Accent 2" w:semiHidden="0" w:uiPriority="69" w:unhideWhenUsed="0"/>
+    <w:lsdException w:name="Dark List Accent 2" w:semiHidden="0" w:uiPriority="70" w:unhideWhenUsed="0"/>
+    <w:lsdException w:name="Colorful Shading Accent 2" w:semiHidden="0" w:uiPriority="71" w:unhideWhenUsed="0"/>
+    <w:lsdException w:name="Colorful List Accent 2" w:semiHidden="0" w:uiPriority="72" w:unhideWhenUsed="0"/>
+    <w:lsdException w:name="Colorful Grid Accent 2" w:semiHidden="0" w:uiPriority="73" w:unhideWhenUsed="0"/>
+    <w:lsdException w:name="Light Shading Accent 3" w:semiHidden="0" w:uiPriority="60" w:unhideWhenUsed="0"/>
+    <w:lsdException w:name="Light List Accent 3" w:semiHidden="0" w:uiPriority="61" w:unhideWhenUsed="0"/>
+    <w:lsdException w:name="Light Grid Accent 3" w:semiHidden="0" w:uiPriority="62" w:unhideWhenUsed="0"/>
+    <w:lsdException w:name="Medium Shading 1 Accent 3" w:semiHidden="0" w:uiPriority="63" w:unhideWhenUsed="0"/>
+    <w:lsdException w:name="Medium Shading 2 Accent 3" w:semiHidden="0" w:uiPriority="64" w:unhideWhenUsed="0"/>
+    <w:lsdException w:name="Medium List 1 Accent 3" w:semiHidden="0" w:uiPriority="65" w:unhideWhenUsed="0"/>
+    <w:lsdException w:name="Medium List 2 Accent 3" w:semiHidden="0" w:uiPriority="66" w:unhideWhenUsed="0"/>
+    <w:lsdException w:name="Medium Grid 1 Accent 3" w:semiHidden="0" w:uiPriority="67" w:unhideWhenUsed="0"/>
+    <w:lsdException w:name="Medium Grid 2 Accent 3" w:semiHidden="0" w:uiPriority="68" w:unhideWhenUsed="0"/>
+    <w:lsdException w:name="Medium Grid 3 Accent 3" w:semiHidden="0" w:uiPriority="69" w:unhideWhenUsed="0"/>
+    <w:lsdException w:name="Dark List Accent 3" w:semiHidden="0" w:uiPriority="70" w:unhideWhenUsed="0"/>
+    <w:lsdException w:name="Colorful Shading Accent 3" w:semiHidden="0" w:uiPriority="71" w:unhideWhenUsed="0"/>
+    <w:lsdException w:name="Colorful List Accent 3" w:semiHidden="0" w:uiPriority="72" w:unhideWhenUsed="0"/>
+    <w:lsdException w:name="Colorful Grid Accent 3" w:semiHidden="0" w:uiPriority="73" w:unhideWhenUsed="0"/>
+    <w:lsdException w:name="Light Shading Accent 4" w:semiHidden="0" w:uiPriority="60" w:unhideWhenUsed="0"/>
+    <w:lsdException w:name="Light List Accent 4" w:semiHidden="0" w:uiPriority="61" w:unhideWhenUsed="0"/>
+    <w:lsdException w:name="Light Grid Accent 4" w:semiHidden="0" w:uiPriority="62" w:unhideWhenUsed="0"/>
+    <w:lsdException w:name="Medium Shading 1 Accent 4" w:semiHidden="0" w:uiPriority="63" w:unhideWhenUsed="0"/>
+    <w:lsdException w:name="Medium Shading 2 Accent 4" w:semiHidden="0" w:uiPriority="64" w:unhideWhenUsed="0"/>
+    <w:lsdException w:name="Medium List 1 Accent 4" w:semiHidden="0" w:uiPriority="65" w:unhideWhenUsed="0"/>
+    <w:lsdException w:name="Medium List 2 Accent 4" w:semiHidden="0" w:uiPriority="66" w:unhideWhenUsed="0"/>
+    <w:lsdException w:name="Medium Grid 1 Accent 4" w:semiHidden="0" w:uiPriority="67" w:unhideWhenUsed="0"/>
+    <w:lsdException w:name="Medium Grid 2 Accent 4" w:semiHidden="0" w:uiPriority="68" w:unhideWhenUsed="0"/>
+    <w:lsdException w:name="Medium Grid 3 Accent 4" w:semiHidden="0" w:uiPriority="69" w:unhideWhenUsed="0"/>
+    <w:lsdException w:name="Dark List Accent 4" w:semiHidden="0" w:uiPriority="70" w:unhideWhenUsed="0"/>
+    <w:lsdException w:name="Colorful Shading Accent 4" w:semiHidden="0" w:uiPriority="71" w:unhideWhenUsed="0"/>
+    <w:lsdException w:name="Colorful List Accent 4" w:semiHidden="0" w:uiPriority="72" w:unhideWhenUsed="0"/>
+    <w:lsdException w:name="Colorful Grid Accent 4" w:semiHidden="0" w:uiPriority="73" w:unhideWhenUsed="0"/>
+    <w:lsdException w:name="Light Shading Accent 5" w:semiHidden="0" w:uiPriority="60" w:unhideWhenUsed="0"/>
+    <w:lsdException w:name="Light List Accent 5" w:semiHidden="0" w:uiPriority="61" w:unhideWhenUsed="0"/>
+    <w:lsdException w:name="Light Grid Accent 5" w:semiHidden="0" w:uiPriority="62" w:unhideWhenUsed="0"/>
+    <w:lsdException w:name="Medium Shading 1 Accent 5" w:semiHidden="0" w:uiPriority="63" w:unhideWhenUsed="0"/>
+    <w:lsdException w:name="Medium Shading 2 Accent 5" w:semiHidden="0" w:uiPriority="64" w:unhideWhenUsed="0"/>
+    <w:lsdException w:name="Medium List 1 Accent 5" w:semiHidden="0" w:uiPriority="65" w:unhideWhenUsed="0"/>
+    <w:lsdException w:name="Medium List 2 Accent 5" w:semiHidden="0" w:uiPriority="66" w:unhideWhenUsed="0"/>
+    <w:lsdException w:name="Medium Grid 1 Accent 5" w:semiHidden="0" w:uiPriority="67" w:unhideWhenUsed="0"/>
+    <w:lsdException w:name="Medium Grid 2 Accent 5" w:semiHidden="0" w:uiPriority="68" w:unhideWhenUsed="0"/>
+    <w:lsdException w:name="Medium Grid 3 Accent 5" w:semiHidden="0" w:uiPriority="69" w:unhideWhenUsed="0"/>
+    <w:lsdException w:name="Dark List Accent 5" w:semiHidden="0" w:uiPriority="70" w:unhideWhenUsed="0"/>
+    <w:lsdException w:name="Colorful Shading Accent 5" w:semiHidden="0" w:uiPriority="71" w:unhideWhenUsed="0"/>
+    <w:lsdException w:name="Colorful List Accent 5" w:semiHidden="0" w:uiPriority="72" w:unhideWhenUsed="0"/>
+    <w:lsdException w:name="Colorful Grid Accent 5" w:semiHidden="0" w:uiPriority="73" w:unhideWhenUsed="0"/>
+    <w:lsdException w:name="Light Shading Accent 6" w:semiHidden="0" w:uiPriority="60" w:unhideWhenUsed="0"/>
+    <w:lsdException w:name="Light List Accent 6" w:semiHidden="0" w:uiPriority="61" w:unhideWhenUsed="0"/>
+    <w:lsdException w:name="Light Grid Accent 6" w:semiHidden="0" w:uiPriority="62" w:unhideWhenUsed="0"/>
+    <w:lsdException w:name="Medium Shading 1 Accent 6" w:semiHidden="0" w:uiPriority="63" w:unhideWhenUsed="0"/>
+    <w:lsdException w:name="Medium Shading 2 Accent 6" w:semiHidden="0" w:uiPriority="64" w:unhideWhenUsed="0"/>
+    <w:lsdException w:name="Medium List 1 Accent 6" w:semiHidden="0" w:uiPriority="65" w:unhideWhenUsed="0"/>
+    <w:lsdException w:name="Medium List 2 Accent 6" w:semiHidden="0" w:uiPriority="66" w:unhideWhenUsed="0"/>
+    <w:lsdException w:name="Medium Grid 1 Accent 6" w:semiHidden="0" w:uiPriority="67" w:unhideWhenUsed="0"/>
+    <w:lsdException w:name="Medium Grid 2 Accent 6" w:semiHidden="0" w:uiPriority="68" w:unhideWhenUsed="0"/>
+    <w:lsdException w:name="Medium Grid 3 Accent 6" w:semiHidden="0" w:uiPriority="69" w:unhideWhenUsed="0"/>
+    <w:lsdException w:name="Dark List Accent 6" w:semiHidden="0" w:uiPriority="70" w:unhideWhenUsed="0"/>
+    <w:lsdException w:name="Colorful Shading Accent 6" w:semiHidden="0" w:uiPriority="71" w:unhideWhenUsed="0"/>
+    <w:lsdException w:name="Colorful List Accent 6" w:semiHidden="0" w:uiPriority="72" w:unhideWhenUsed="0"/>
+    <w:lsdException w:name="Colorful Grid Accent 6" w:semiHidden="0" w:uiPriority="73" w:unhideWhenUsed="0"/>
+    <w:lsdException w:name="Subtle Emphasis" w:semiHidden="0" w:uiPriority="19" w:unhideWhenUsed="0" w:qFormat="1"/>
+    <w:lsdException w:name="Intense Emphasis" w:semiHidden="0" w:uiPriority="21" w:unhideWhenUsed="0" w:qFormat="1"/>
+    <w:lsdException w:name="Subtle Reference" w:semiHidden="0" w:uiPriority="31" w:unhideWhenUsed="0" w:qFormat="1"/>
+    <w:lsdException w:name="Intense Reference" w:semiHidden="0" w:uiPriority="32" w:unhideWhenUsed="0" w:qFormat="1"/>
+    <w:lsdException w:name="Book Title" w:semiHidden="0" w:uiPriority="33" w:unhideWhenUsed="0" w:qFormat="1"/>
+    <w:lsdException w:name="Bibliography" w:uiPriority="37"/>
+    <w:lsdException w:name="TOC Heading" w:uiPriority="39" w:qFormat="1"/>
   </w:latentStyles>
   <w:style w:type="paragraph" w:default="1" w:styleId="Normal">
     <w:name w:val="Normal"/>

</xml_diff>

<commit_message>
Actualizado el manual y movidos los documentos a su carpeta
</commit_message>
<xml_diff>
--- a/documentation/manual.docx
+++ b/documentation/manual.docx
@@ -1,6 +1,6 @@
 
 <file path=word/document.xml><?xml version="1.0" encoding="utf-8"?>
-<w:document xmlns:wpc="http://schemas.microsoft.com/office/word/2010/wordprocessingCanvas" xmlns:mc="http://schemas.openxmlformats.org/markup-compatibility/2006" xmlns:o="urn:schemas-microsoft-com:office:office" xmlns:r="http://schemas.openxmlformats.org/officeDocument/2006/relationships" xmlns:m="http://schemas.openxmlformats.org/officeDocument/2006/math" xmlns:v="urn:schemas-microsoft-com:vml" xmlns:wp14="http://schemas.microsoft.com/office/word/2010/wordprocessingDrawing" xmlns:wp="http://schemas.openxmlformats.org/drawingml/2006/wordprocessingDrawing" xmlns:w10="urn:schemas-microsoft-com:office:word" xmlns:w="http://schemas.openxmlformats.org/wordprocessingml/2006/main" xmlns:w14="http://schemas.microsoft.com/office/word/2010/wordml" xmlns:wpg="http://schemas.microsoft.com/office/word/2010/wordprocessingGroup" xmlns:wpi="http://schemas.microsoft.com/office/word/2010/wordprocessingInk" xmlns:wne="http://schemas.microsoft.com/office/word/2006/wordml" xmlns:wps="http://schemas.microsoft.com/office/word/2010/wordprocessingShape" mc:Ignorable="w14 wp14">
+<w:document xmlns:wpc="http://schemas.microsoft.com/office/word/2010/wordprocessingCanvas" xmlns:mc="http://schemas.openxmlformats.org/markup-compatibility/2006" xmlns:o="urn:schemas-microsoft-com:office:office" xmlns:r="http://schemas.openxmlformats.org/officeDocument/2006/relationships" xmlns:m="http://schemas.openxmlformats.org/officeDocument/2006/math" xmlns:v="urn:schemas-microsoft-com:vml" xmlns:wp14="http://schemas.microsoft.com/office/word/2010/wordprocessingDrawing" xmlns:wp="http://schemas.openxmlformats.org/drawingml/2006/wordprocessingDrawing" xmlns:w10="urn:schemas-microsoft-com:office:word" xmlns:w="http://schemas.openxmlformats.org/wordprocessingml/2006/main" xmlns:w14="http://schemas.microsoft.com/office/word/2010/wordml" xmlns:w15="http://schemas.microsoft.com/office/word/2012/wordml" xmlns:wpg="http://schemas.microsoft.com/office/word/2010/wordprocessingGroup" xmlns:wpi="http://schemas.microsoft.com/office/word/2010/wordprocessingInk" xmlns:wne="http://schemas.microsoft.com/office/word/2006/wordml" xmlns:wps="http://schemas.microsoft.com/office/word/2010/wordprocessingShape" mc:Ignorable="w14 w15 wp14">
   <w:body>
     <w:p>
       <w:pPr>
@@ -64,7 +64,7 @@
           <w:rFonts w:ascii="Arial" w:hAnsi="Arial" w:cs="Arial"/>
           <w:sz w:val="24"/>
         </w:rPr>
-        <w:t>.</w:t>
+        <w:t xml:space="preserve"> o un fichero de salida.</w:t>
       </w:r>
     </w:p>
     <w:p>
@@ -159,7 +159,21 @@
           <w:rFonts w:ascii="Arial" w:hAnsi="Arial" w:cs="Arial"/>
           <w:sz w:val="24"/>
         </w:rPr>
-        <w:t>Sistema operativo Windows.</w:t>
+        <w:t xml:space="preserve">Sistema operativo </w:t>
+      </w:r>
+      <w:r>
+        <w:rPr>
+          <w:rFonts w:ascii="Arial" w:hAnsi="Arial" w:cs="Arial"/>
+          <w:sz w:val="24"/>
+        </w:rPr>
+        <w:t>con Java 1.7+</w:t>
+      </w:r>
+      <w:r>
+        <w:rPr>
+          <w:rFonts w:ascii="Arial" w:hAnsi="Arial" w:cs="Arial"/>
+          <w:sz w:val="24"/>
+        </w:rPr>
+        <w:t>.</w:t>
       </w:r>
     </w:p>
     <w:p>
@@ -179,7 +193,7 @@
           <w:rFonts w:ascii="Arial" w:hAnsi="Arial" w:cs="Arial"/>
           <w:sz w:val="24"/>
         </w:rPr>
-        <w:t xml:space="preserve">Tener instalado </w:t>
+        <w:t xml:space="preserve">Una base </w:t>
       </w:r>
       <w:proofErr w:type="spellStart"/>
       <w:r>
@@ -195,7 +209,7 @@
           <w:rFonts w:ascii="Arial" w:hAnsi="Arial" w:cs="Arial"/>
           <w:sz w:val="24"/>
         </w:rPr>
-        <w:t>.</w:t>
+        <w:t xml:space="preserve"> en local (Para usar el guardado en base de datos)</w:t>
       </w:r>
     </w:p>
     <w:p>
@@ -225,7 +239,35 @@
           <w:rFonts w:ascii="Arial" w:hAnsi="Arial" w:cs="Arial"/>
           <w:sz w:val="24"/>
         </w:rPr>
-        <w:t xml:space="preserve">Ejecuta la aplicación Trivial3b.bat, con doble </w:t>
+        <w:t>Ejecuta la aplicación t</w:t>
+      </w:r>
+      <w:r>
+        <w:rPr>
+          <w:rFonts w:ascii="Arial" w:hAnsi="Arial" w:cs="Arial"/>
+          <w:sz w:val="24"/>
+        </w:rPr>
+        <w:t>rivial3b.</w:t>
+      </w:r>
+      <w:r>
+        <w:rPr>
+          <w:rFonts w:ascii="Arial" w:hAnsi="Arial" w:cs="Arial"/>
+          <w:sz w:val="24"/>
+        </w:rPr>
+        <w:t>jar</w:t>
+      </w:r>
+      <w:r>
+        <w:rPr>
+          <w:rFonts w:ascii="Arial" w:hAnsi="Arial" w:cs="Arial"/>
+          <w:sz w:val="24"/>
+        </w:rPr>
+        <w:t xml:space="preserve">, través de la ventana de comandos con la orden </w:t>
+      </w:r>
+      <w:r>
+        <w:rPr>
+          <w:rFonts w:ascii="Arial" w:hAnsi="Arial" w:cs="Arial"/>
+          <w:sz w:val="24"/>
+        </w:rPr>
+        <w:t>java –</w:t>
       </w:r>
       <w:proofErr w:type="spellStart"/>
       <w:r>
@@ -233,7 +275,7 @@
           <w:rFonts w:ascii="Arial" w:hAnsi="Arial" w:cs="Arial"/>
           <w:sz w:val="24"/>
         </w:rPr>
-        <w:t>click</w:t>
+        <w:t>jar</w:t>
       </w:r>
       <w:proofErr w:type="spellEnd"/>
       <w:r>
@@ -241,8 +283,17 @@
           <w:rFonts w:ascii="Arial" w:hAnsi="Arial" w:cs="Arial"/>
           <w:sz w:val="24"/>
         </w:rPr>
-        <w:t xml:space="preserve"> o a través de la ventana de comandos con la orden Trivial3b. Se le abrirá una ventana de comandos con la aplicación. </w:t>
-      </w:r>
+        <w:t xml:space="preserve"> trivial3b.jar [parámetros]</w:t>
+      </w:r>
+      <w:r>
+        <w:rPr>
+          <w:rFonts w:ascii="Arial" w:hAnsi="Arial" w:cs="Arial"/>
+          <w:sz w:val="24"/>
+        </w:rPr>
+        <w:t xml:space="preserve">. Se le abrirá una ventana de comandos con la aplicación. </w:t>
+      </w:r>
+      <w:bookmarkStart w:id="0" w:name="_GoBack"/>
+      <w:bookmarkEnd w:id="0"/>
     </w:p>
     <w:p>
       <w:pPr>
@@ -287,21 +338,21 @@
           <w:rFonts w:ascii="Arial" w:hAnsi="Arial" w:cs="Arial"/>
           <w:sz w:val="24"/>
         </w:rPr>
-        <w:t xml:space="preserve">, ésta, en concreto, precisa de tres parámetros para funcionar correctamente, si no </w:t>
-      </w:r>
-      <w:r>
-        <w:rPr>
-          <w:rFonts w:ascii="Arial" w:hAnsi="Arial" w:cs="Arial"/>
-          <w:sz w:val="24"/>
-        </w:rPr>
-        <w:t>los volverá a pedir</w:t>
-      </w:r>
-      <w:r>
-        <w:rPr>
-          <w:rFonts w:ascii="Arial" w:hAnsi="Arial" w:cs="Arial"/>
-          <w:sz w:val="24"/>
-        </w:rPr>
-        <w:t xml:space="preserve">. El formato de entrada de dichos parámetros sería: </w:t>
+        <w:t xml:space="preserve">, ésta, en concreto, precisa de </w:t>
+      </w:r>
+      <w:r>
+        <w:rPr>
+          <w:rFonts w:ascii="Arial" w:hAnsi="Arial" w:cs="Arial"/>
+          <w:sz w:val="24"/>
+        </w:rPr>
+        <w:t>al menos cuatro</w:t>
+      </w:r>
+      <w:r>
+        <w:rPr>
+          <w:rFonts w:ascii="Arial" w:hAnsi="Arial" w:cs="Arial"/>
+          <w:sz w:val="24"/>
+        </w:rPr>
+        <w:t xml:space="preserve"> parámetros para funcionar correctamente. El formato de entrada de dichos parámetros sería: </w:t>
       </w:r>
     </w:p>
     <w:p>
@@ -312,20 +363,29 @@
           <w:sz w:val="24"/>
         </w:rPr>
       </w:pPr>
+      <w:proofErr w:type="spellStart"/>
       <w:proofErr w:type="gramStart"/>
       <w:r>
         <w:rPr>
           <w:rFonts w:ascii="Arial" w:hAnsi="Arial" w:cs="Arial"/>
           <w:sz w:val="24"/>
         </w:rPr>
-        <w:t>nombre</w:t>
-      </w:r>
+        <w:t>formatoEntrada</w:t>
+      </w:r>
+      <w:proofErr w:type="spellEnd"/>
       <w:proofErr w:type="gramEnd"/>
       <w:r>
         <w:rPr>
           <w:rFonts w:ascii="Arial" w:hAnsi="Arial" w:cs="Arial"/>
           <w:sz w:val="24"/>
         </w:rPr>
+        <w:t xml:space="preserve"> nombre</w:t>
+      </w:r>
+      <w:r>
+        <w:rPr>
+          <w:rFonts w:ascii="Arial" w:hAnsi="Arial" w:cs="Arial"/>
+          <w:sz w:val="24"/>
+        </w:rPr>
         <w:t xml:space="preserve"> </w:t>
       </w:r>
       <w:proofErr w:type="spellStart"/>
@@ -334,7 +394,7 @@
           <w:rFonts w:ascii="Arial" w:hAnsi="Arial" w:cs="Arial"/>
           <w:sz w:val="24"/>
         </w:rPr>
-        <w:t>formatoEntrada</w:t>
+        <w:t>formatoSalida</w:t>
       </w:r>
       <w:proofErr w:type="spellEnd"/>
       <w:r>
@@ -350,9 +410,32 @@
           <w:rFonts w:ascii="Arial" w:hAnsi="Arial" w:cs="Arial"/>
           <w:sz w:val="24"/>
         </w:rPr>
-        <w:t>formatoSalida</w:t>
+        <w:t>tipoSalida</w:t>
       </w:r>
       <w:proofErr w:type="spellEnd"/>
+      <w:r>
+        <w:rPr>
+          <w:rFonts w:ascii="Arial" w:hAnsi="Arial" w:cs="Arial"/>
+          <w:sz w:val="24"/>
+        </w:rPr>
+        <w:t xml:space="preserve"> [</w:t>
+      </w:r>
+      <w:proofErr w:type="spellStart"/>
+      <w:r>
+        <w:rPr>
+          <w:rFonts w:ascii="Arial" w:hAnsi="Arial" w:cs="Arial"/>
+          <w:sz w:val="24"/>
+        </w:rPr>
+        <w:t>ficheroSalida</w:t>
+      </w:r>
+      <w:proofErr w:type="spellEnd"/>
+      <w:r>
+        <w:rPr>
+          <w:rFonts w:ascii="Arial" w:hAnsi="Arial" w:cs="Arial"/>
+          <w:sz w:val="24"/>
+        </w:rPr>
+        <w:t>]</w:t>
+      </w:r>
     </w:p>
     <w:p>
       <w:pPr>
@@ -366,12 +449,21 @@
           <w:sz w:val="24"/>
         </w:rPr>
       </w:pPr>
-      <w:r>
-        <w:rPr>
-          <w:rFonts w:ascii="Arial" w:hAnsi="Arial" w:cs="Arial"/>
-          <w:sz w:val="24"/>
-        </w:rPr>
-        <w:t>Nombre: nombre del fichero en el cuás se encuentran las preguntas a guardar.</w:t>
+      <w:proofErr w:type="spellStart"/>
+      <w:r>
+        <w:rPr>
+          <w:rFonts w:ascii="Arial" w:hAnsi="Arial" w:cs="Arial"/>
+          <w:sz w:val="24"/>
+        </w:rPr>
+        <w:t>formatoEntrada</w:t>
+      </w:r>
+      <w:proofErr w:type="spellEnd"/>
+      <w:r>
+        <w:rPr>
+          <w:rFonts w:ascii="Arial" w:hAnsi="Arial" w:cs="Arial"/>
+          <w:sz w:val="24"/>
+        </w:rPr>
+        <w:t>: formato del fichero nombre.</w:t>
       </w:r>
     </w:p>
     <w:p>
@@ -386,21 +478,12 @@
           <w:sz w:val="24"/>
         </w:rPr>
       </w:pPr>
-      <w:proofErr w:type="spellStart"/>
-      <w:r>
-        <w:rPr>
-          <w:rFonts w:ascii="Arial" w:hAnsi="Arial" w:cs="Arial"/>
-          <w:sz w:val="24"/>
-        </w:rPr>
-        <w:t>formatoEntrada</w:t>
-      </w:r>
-      <w:proofErr w:type="spellEnd"/>
-      <w:r>
-        <w:rPr>
-          <w:rFonts w:ascii="Arial" w:hAnsi="Arial" w:cs="Arial"/>
-          <w:sz w:val="24"/>
-        </w:rPr>
-        <w:t>: formato del fichero nombre.</w:t>
+      <w:r>
+        <w:rPr>
+          <w:rFonts w:ascii="Arial" w:hAnsi="Arial" w:cs="Arial"/>
+          <w:sz w:val="24"/>
+        </w:rPr>
+        <w:t>Nombre: nombre del fichero en el cuás se encuentran las preguntas a guardar.</w:t>
       </w:r>
     </w:p>
     <w:p>
@@ -448,24 +531,38 @@
     </w:p>
     <w:p>
       <w:pPr>
-        <w:rPr>
-          <w:rFonts w:ascii="Arial" w:hAnsi="Arial" w:cs="Arial"/>
-          <w:sz w:val="24"/>
-        </w:rPr>
-      </w:pPr>
-      <w:r>
-        <w:rPr>
-          <w:rFonts w:ascii="Arial" w:hAnsi="Arial" w:cs="Arial"/>
-          <w:sz w:val="24"/>
-        </w:rPr>
-        <w:t xml:space="preserve">Una vez ejecutado dicho comando el programa se encarga de generar el fichero de salida con el formato correspondiente y de guardarlo en la base de datos </w:t>
-      </w:r>
+        <w:pStyle w:val="Prrafodelista"/>
+        <w:numPr>
+          <w:ilvl w:val="0"/>
+          <w:numId w:val="2"/>
+        </w:numPr>
+        <w:rPr>
+          <w:rFonts w:ascii="Arial" w:hAnsi="Arial" w:cs="Arial"/>
+          <w:sz w:val="24"/>
+        </w:rPr>
+      </w:pPr>
       <w:proofErr w:type="spellStart"/>
       <w:r>
         <w:rPr>
           <w:rFonts w:ascii="Arial" w:hAnsi="Arial" w:cs="Arial"/>
           <w:sz w:val="24"/>
         </w:rPr>
+        <w:t>tipoSalida</w:t>
+      </w:r>
+      <w:proofErr w:type="spellEnd"/>
+      <w:r>
+        <w:rPr>
+          <w:rFonts w:ascii="Arial" w:hAnsi="Arial" w:cs="Arial"/>
+          <w:sz w:val="24"/>
+        </w:rPr>
+        <w:t xml:space="preserve">: La salida a usar, puede ser por consola, a un fichero o a una base de datos </w:t>
+      </w:r>
+      <w:proofErr w:type="spellStart"/>
+      <w:r>
+        <w:rPr>
+          <w:rFonts w:ascii="Arial" w:hAnsi="Arial" w:cs="Arial"/>
+          <w:sz w:val="24"/>
+        </w:rPr>
         <w:t>MongoDB</w:t>
       </w:r>
       <w:proofErr w:type="spellEnd"/>
@@ -474,30 +571,176 @@
           <w:rFonts w:ascii="Arial" w:hAnsi="Arial" w:cs="Arial"/>
           <w:sz w:val="24"/>
         </w:rPr>
-        <w:t xml:space="preserve"> en formato JSON.</w:t>
-      </w:r>
-    </w:p>
-    <w:p>
-      <w:pPr>
-        <w:rPr>
-          <w:rFonts w:ascii="Arial" w:hAnsi="Arial" w:cs="Arial"/>
-          <w:sz w:val="24"/>
-        </w:rPr>
-      </w:pPr>
-      <w:r>
-        <w:rPr>
-          <w:rFonts w:ascii="Arial" w:hAnsi="Arial" w:cs="Arial"/>
-          <w:sz w:val="24"/>
-        </w:rPr>
+        <w:t>.</w:t>
+      </w:r>
+    </w:p>
+    <w:p>
+      <w:pPr>
+        <w:pStyle w:val="Prrafodelista"/>
+        <w:numPr>
+          <w:ilvl w:val="0"/>
+          <w:numId w:val="2"/>
+        </w:numPr>
+        <w:rPr>
+          <w:rFonts w:ascii="Arial" w:hAnsi="Arial" w:cs="Arial"/>
+          <w:sz w:val="24"/>
+        </w:rPr>
+      </w:pPr>
+      <w:proofErr w:type="spellStart"/>
+      <w:r>
+        <w:rPr>
+          <w:rFonts w:ascii="Arial" w:hAnsi="Arial" w:cs="Arial"/>
+          <w:sz w:val="24"/>
+        </w:rPr>
+        <w:t>ficheroSalida</w:t>
+      </w:r>
+      <w:proofErr w:type="spellEnd"/>
+      <w:r>
+        <w:rPr>
+          <w:rFonts w:ascii="Arial" w:hAnsi="Arial" w:cs="Arial"/>
+          <w:sz w:val="24"/>
+        </w:rPr>
+        <w:t>: En caso se salida a fichero, para indicar la ruta del fichero de salida.</w:t>
+      </w:r>
+    </w:p>
+    <w:p>
+      <w:pPr>
+        <w:rPr>
+          <w:rFonts w:ascii="Arial" w:hAnsi="Arial" w:cs="Arial"/>
+          <w:sz w:val="24"/>
+        </w:rPr>
+      </w:pPr>
+      <w:r>
+        <w:rPr>
+          <w:rFonts w:ascii="Arial" w:hAnsi="Arial" w:cs="Arial"/>
+          <w:sz w:val="24"/>
+        </w:rPr>
+        <w:t>Una vez ejecutado dicho comando el programa se encarga de generar</w:t>
+      </w:r>
+      <w:r>
+        <w:rPr>
+          <w:rFonts w:ascii="Arial" w:hAnsi="Arial" w:cs="Arial"/>
+          <w:sz w:val="24"/>
+        </w:rPr>
+        <w:t xml:space="preserve"> la </w:t>
+      </w:r>
+      <w:r>
+        <w:rPr>
+          <w:rFonts w:ascii="Arial" w:hAnsi="Arial" w:cs="Arial"/>
+          <w:sz w:val="24"/>
+        </w:rPr>
+        <w:t>salida con el format</w:t>
+      </w:r>
+      <w:r>
+        <w:rPr>
+          <w:rFonts w:ascii="Arial" w:hAnsi="Arial" w:cs="Arial"/>
+          <w:sz w:val="24"/>
+        </w:rPr>
+        <w:t>o correspondiente y de guardarla en un fichero o en una</w:t>
+      </w:r>
+      <w:r>
+        <w:rPr>
+          <w:rFonts w:ascii="Arial" w:hAnsi="Arial" w:cs="Arial"/>
+          <w:sz w:val="24"/>
+        </w:rPr>
+        <w:t xml:space="preserve"> base de datos </w:t>
+      </w:r>
+      <w:proofErr w:type="spellStart"/>
+      <w:r>
+        <w:rPr>
+          <w:rFonts w:ascii="Arial" w:hAnsi="Arial" w:cs="Arial"/>
+          <w:sz w:val="24"/>
+        </w:rPr>
+        <w:t>MongoDB</w:t>
+      </w:r>
+      <w:proofErr w:type="spellEnd"/>
+      <w:r>
+        <w:rPr>
+          <w:rFonts w:ascii="Arial" w:hAnsi="Arial" w:cs="Arial"/>
+          <w:sz w:val="24"/>
+        </w:rPr>
+        <w:t xml:space="preserve"> en formato JSON</w:t>
+      </w:r>
+      <w:r>
+        <w:rPr>
+          <w:rFonts w:ascii="Arial" w:hAnsi="Arial" w:cs="Arial"/>
+          <w:sz w:val="24"/>
+        </w:rPr>
+        <w:t>, en función de la elección del cliente</w:t>
+      </w:r>
+      <w:r>
+        <w:rPr>
+          <w:rFonts w:ascii="Arial" w:hAnsi="Arial" w:cs="Arial"/>
+          <w:sz w:val="24"/>
+        </w:rPr>
+        <w:t>.</w:t>
+      </w:r>
+    </w:p>
+    <w:p>
+      <w:pPr>
+        <w:rPr>
+          <w:rFonts w:ascii="Arial" w:hAnsi="Arial" w:cs="Arial"/>
+          <w:sz w:val="24"/>
+        </w:rPr>
+      </w:pPr>
+      <w:r>
+        <w:rPr>
+          <w:rFonts w:ascii="Arial" w:hAnsi="Arial" w:cs="Arial"/>
+          <w:sz w:val="24"/>
+        </w:rPr>
+        <w:lastRenderedPageBreak/>
         <w:t xml:space="preserve">Si alguna de las preguntas procesadas tiene un formato incorrecto o algún fallo (p </w:t>
       </w:r>
+      <w:r>
+        <w:rPr>
+          <w:rFonts w:ascii="Arial" w:hAnsi="Arial" w:cs="Arial"/>
+          <w:sz w:val="24"/>
+        </w:rPr>
+        <w:t>ej.</w:t>
+      </w:r>
+      <w:r>
+        <w:rPr>
+          <w:rFonts w:ascii="Arial" w:hAnsi="Arial" w:cs="Arial"/>
+          <w:sz w:val="24"/>
+        </w:rPr>
+        <w:t xml:space="preserve">: no tiene respuesta correcta) la aplicación generará un mensaje de error </w:t>
+      </w:r>
+      <w:r>
+        <w:rPr>
+          <w:rFonts w:ascii="Arial" w:hAnsi="Arial" w:cs="Arial"/>
+          <w:sz w:val="24"/>
+        </w:rPr>
+        <w:t xml:space="preserve">e ignorará la pregunta, </w:t>
+      </w:r>
+      <w:r>
+        <w:rPr>
+          <w:rFonts w:ascii="Arial" w:hAnsi="Arial" w:cs="Arial"/>
+          <w:sz w:val="24"/>
+        </w:rPr>
+        <w:t xml:space="preserve">pero seguirá con el procesamiento del resto de preguntas. </w:t>
+      </w:r>
+    </w:p>
+    <w:p>
+      <w:pPr>
+        <w:rPr>
+          <w:rFonts w:ascii="Arial" w:hAnsi="Arial" w:cs="Arial"/>
+          <w:sz w:val="24"/>
+        </w:rPr>
+      </w:pPr>
+      <w:r>
+        <w:rPr>
+          <w:rFonts w:ascii="Arial" w:hAnsi="Arial" w:cs="Arial"/>
+          <w:sz w:val="24"/>
+        </w:rPr>
+        <w:t xml:space="preserve">Para salir de la aplicación se puede utilizar el comando </w:t>
+      </w:r>
       <w:proofErr w:type="spellStart"/>
       <w:r>
         <w:rPr>
           <w:rFonts w:ascii="Arial" w:hAnsi="Arial" w:cs="Arial"/>
           <w:sz w:val="24"/>
         </w:rPr>
-        <w:t>ej</w:t>
+        <w:t>exit</w:t>
       </w:r>
       <w:proofErr w:type="spellEnd"/>
       <w:r>
@@ -505,37 +748,6 @@
           <w:rFonts w:ascii="Arial" w:hAnsi="Arial" w:cs="Arial"/>
           <w:sz w:val="24"/>
         </w:rPr>
-        <w:t xml:space="preserve">: no tiene respuesta correcta) la aplicación generará un mensaje de error pero seguirá con el procesamiento del resto de preguntas. </w:t>
-      </w:r>
-    </w:p>
-    <w:p>
-      <w:pPr>
-        <w:rPr>
-          <w:rFonts w:ascii="Arial" w:hAnsi="Arial" w:cs="Arial"/>
-          <w:sz w:val="24"/>
-        </w:rPr>
-      </w:pPr>
-      <w:r>
-        <w:rPr>
-          <w:rFonts w:ascii="Arial" w:hAnsi="Arial" w:cs="Arial"/>
-          <w:sz w:val="24"/>
-        </w:rPr>
-        <w:t xml:space="preserve">Para salir de la aplicación se puede utilizar el comando </w:t>
-      </w:r>
-      <w:proofErr w:type="spellStart"/>
-      <w:r>
-        <w:rPr>
-          <w:rFonts w:ascii="Arial" w:hAnsi="Arial" w:cs="Arial"/>
-          <w:sz w:val="24"/>
-        </w:rPr>
-        <w:t>exit</w:t>
-      </w:r>
-      <w:proofErr w:type="spellEnd"/>
-      <w:r>
-        <w:rPr>
-          <w:rFonts w:ascii="Arial" w:hAnsi="Arial" w:cs="Arial"/>
-          <w:sz w:val="24"/>
-        </w:rPr>
         <w:t xml:space="preserve"> y la aplicación procederá a su cierre. </w:t>
       </w:r>
     </w:p>
@@ -546,8 +758,6 @@
           <w:sz w:val="24"/>
         </w:rPr>
       </w:pPr>
-      <w:bookmarkStart w:id="0" w:name="_GoBack"/>
-      <w:bookmarkEnd w:id="0"/>
     </w:p>
     <w:sectPr>
       <w:pgSz w:w="11906" w:h="16838"/>
@@ -560,7 +770,7 @@
 </file>
 
 <file path=word/numbering.xml><?xml version="1.0" encoding="utf-8"?>
-<w:numbering xmlns:wpc="http://schemas.microsoft.com/office/word/2010/wordprocessingCanvas" xmlns:mc="http://schemas.openxmlformats.org/markup-compatibility/2006" xmlns:o="urn:schemas-microsoft-com:office:office" xmlns:r="http://schemas.openxmlformats.org/officeDocument/2006/relationships" xmlns:m="http://schemas.openxmlformats.org/officeDocument/2006/math" xmlns:v="urn:schemas-microsoft-com:vml" xmlns:wp14="http://schemas.microsoft.com/office/word/2010/wordprocessingDrawing" xmlns:wp="http://schemas.openxmlformats.org/drawingml/2006/wordprocessingDrawing" xmlns:w10="urn:schemas-microsoft-com:office:word" xmlns:w="http://schemas.openxmlformats.org/wordprocessingml/2006/main" xmlns:w14="http://schemas.microsoft.com/office/word/2010/wordml" xmlns:wpg="http://schemas.microsoft.com/office/word/2010/wordprocessingGroup" xmlns:wpi="http://schemas.microsoft.com/office/word/2010/wordprocessingInk" xmlns:wne="http://schemas.microsoft.com/office/word/2006/wordml" xmlns:wps="http://schemas.microsoft.com/office/word/2010/wordprocessingShape" mc:Ignorable="w14 wp14">
+<w:numbering xmlns:wpc="http://schemas.microsoft.com/office/word/2010/wordprocessingCanvas" xmlns:mc="http://schemas.openxmlformats.org/markup-compatibility/2006" xmlns:o="urn:schemas-microsoft-com:office:office" xmlns:r="http://schemas.openxmlformats.org/officeDocument/2006/relationships" xmlns:m="http://schemas.openxmlformats.org/officeDocument/2006/math" xmlns:v="urn:schemas-microsoft-com:vml" xmlns:wp14="http://schemas.microsoft.com/office/word/2010/wordprocessingDrawing" xmlns:wp="http://schemas.openxmlformats.org/drawingml/2006/wordprocessingDrawing" xmlns:w10="urn:schemas-microsoft-com:office:word" xmlns:w="http://schemas.openxmlformats.org/wordprocessingml/2006/main" xmlns:w14="http://schemas.microsoft.com/office/word/2010/wordml" xmlns:w15="http://schemas.microsoft.com/office/word/2012/wordml" xmlns:wpg="http://schemas.microsoft.com/office/word/2010/wordprocessingGroup" xmlns:wpi="http://schemas.microsoft.com/office/word/2010/wordprocessingInk" xmlns:wne="http://schemas.microsoft.com/office/word/2006/wordml" xmlns:wps="http://schemas.microsoft.com/office/word/2010/wordprocessingShape" mc:Ignorable="w14 w15 wp14">
   <w:abstractNum w:abstractNumId="0">
     <w:nsid w:val="348515F2"/>
     <w:multiLevelType w:val="hybridMultilevel"/>
@@ -865,7 +1075,7 @@
 </file>
 
 <file path=word/styles.xml><?xml version="1.0" encoding="utf-8"?>
-<w:styles xmlns:mc="http://schemas.openxmlformats.org/markup-compatibility/2006" xmlns:r="http://schemas.openxmlformats.org/officeDocument/2006/relationships" xmlns:w="http://schemas.openxmlformats.org/wordprocessingml/2006/main" xmlns:w14="http://schemas.microsoft.com/office/word/2010/wordml" mc:Ignorable="w14">
+<w:styles xmlns:mc="http://schemas.openxmlformats.org/markup-compatibility/2006" xmlns:r="http://schemas.openxmlformats.org/officeDocument/2006/relationships" xmlns:w="http://schemas.openxmlformats.org/wordprocessingml/2006/main" xmlns:w14="http://schemas.microsoft.com/office/word/2010/wordml" xmlns:w15="http://schemas.microsoft.com/office/word/2012/wordml" mc:Ignorable="w14 w15">
   <w:docDefaults>
     <w:rPrDefault>
       <w:rPr>
@@ -881,345 +1091,378 @@
       </w:pPr>
     </w:pPrDefault>
   </w:docDefaults>
-  <w:latentStyles w:defLockedState="0" w:defUIPriority="99" w:defSemiHidden="1" w:defUnhideWhenUsed="1" w:defQFormat="0" w:count="267">
-    <w:lsdException w:name="Normal" w:semiHidden="0" w:uiPriority="0" w:unhideWhenUsed="0" w:qFormat="1"/>
-    <w:lsdException w:name="heading 1" w:semiHidden="0" w:uiPriority="9" w:unhideWhenUsed="0" w:qFormat="1"/>
-    <w:lsdException w:name="heading 2" w:uiPriority="9" w:qFormat="1"/>
-    <w:lsdException w:name="heading 3" w:uiPriority="9" w:qFormat="1"/>
-    <w:lsdException w:name="heading 4" w:uiPriority="9" w:qFormat="1"/>
-    <w:lsdException w:name="heading 5" w:uiPriority="9" w:qFormat="1"/>
-    <w:lsdException w:name="heading 6" w:uiPriority="9" w:qFormat="1"/>
-    <w:lsdException w:name="heading 7" w:uiPriority="9" w:qFormat="1"/>
-    <w:lsdException w:name="heading 8" w:uiPriority="9" w:qFormat="1"/>
-    <w:lsdException w:name="heading 9" w:uiPriority="9" w:qFormat="1"/>
-    <w:lsdException w:name="toc 1" w:uiPriority="39"/>
-    <w:lsdException w:name="toc 2" w:uiPriority="39"/>
-    <w:lsdException w:name="toc 3" w:uiPriority="39"/>
-    <w:lsdException w:name="toc 4" w:uiPriority="39"/>
-    <w:lsdException w:name="toc 5" w:uiPriority="39"/>
-    <w:lsdException w:name="toc 6" w:uiPriority="39"/>
-    <w:lsdException w:name="toc 7" w:uiPriority="39"/>
-    <w:lsdException w:name="toc 8" w:uiPriority="39"/>
-    <w:lsdException w:name="toc 9" w:uiPriority="39"/>
-    <w:lsdException w:name="caption" w:uiPriority="35" w:qFormat="1"/>
-    <w:lsdException w:name="Title" w:semiHidden="0" w:uiPriority="10" w:unhideWhenUsed="0" w:qFormat="1"/>
-    <w:lsdException w:name="Default Paragraph Font" w:uiPriority="1"/>
-    <w:lsdException w:name="Subtitle" w:semiHidden="0" w:uiPriority="11" w:unhideWhenUsed="0" w:qFormat="1"/>
-    <w:lsdException w:name="Strong" w:semiHidden="0" w:uiPriority="22" w:unhideWhenUsed="0" w:qFormat="1"/>
-    <w:lsdException w:name="Emphasis" w:semiHidden="0" w:uiPriority="20" w:unhideWhenUsed="0" w:qFormat="1"/>
-    <w:lsdException w:name="Table Grid" w:semiHidden="0" w:uiPriority="59" w:unhideWhenUsed="0"/>
-    <w:lsdException w:name="Placeholder Text" w:unhideWhenUsed="0"/>
-    <w:lsdException w:name="No Spacing" w:semiHidden="0" w:uiPriority="1" w:unhideWhenUsed="0" w:qFormat="1"/>
-    <w:lsdException w:name="Light Shading" w:semiHidden="0" w:uiPriority="60" w:unhideWhenUsed="0"/>
-    <w:lsdException w:name="Light List" w:semiHidden="0" w:uiPriority="61" w:unhideWhenUsed="0"/>
-    <w:lsdException w:name="Light Grid" w:semiHidden="0" w:uiPriority="62" w:unhideWhenUsed="0"/>
-    <w:lsdException w:name="Medium Shading 1" w:semiHidden="0" w:uiPriority="63" w:unhideWhenUsed="0"/>
-    <w:lsdException w:name="Medium Shading 2" w:semiHidden="0" w:uiPriority="64" w:unhideWhenUsed="0"/>
-    <w:lsdException w:name="Medium List 1" w:semiHidden="0" w:uiPriority="65" w:unhideWhenUsed="0"/>
-    <w:lsdException w:name="Medium List 2" w:semiHidden="0" w:uiPriority="66" w:unhideWhenUsed="0"/>
-    <w:lsdException w:name="Medium Grid 1" w:semiHidden="0" w:uiPriority="67" w:unhideWhenUsed="0"/>
-    <w:lsdException w:name="Medium Grid 2" w:semiHidden="0" w:uiPriority="68" w:unhideWhenUsed="0"/>
-    <w:lsdException w:name="Medium Grid 3" w:semiHidden="0" w:uiPriority="69" w:unhideWhenUsed="0"/>
-    <w:lsdException w:name="Dark List" w:semiHidden="0" w:uiPriority="70" w:unhideWhenUsed="0"/>
-    <w:lsdException w:name="Colorful Shading" w:semiHidden="0" w:uiPriority="71" w:unhideWhenUsed="0"/>
-    <w:lsdException w:name="Colorful List" w:semiHidden="0" w:uiPriority="72" w:unhideWhenUsed="0"/>
-    <w:lsdException w:name="Colorful Grid" w:semiHidden="0" w:uiPriority="73" w:unhideWhenUsed="0"/>
-    <w:lsdException w:name="Light Shading Accent 1" w:semiHidden="0" w:uiPriority="60" w:unhideWhenUsed="0"/>
-    <w:lsdException w:name="Light List Accent 1" w:semiHidden="0" w:uiPriority="61" w:unhideWhenUsed="0"/>
-    <w:lsdException w:name="Light Grid Accent 1" w:semiHidden="0" w:uiPriority="62" w:unhideWhenUsed="0"/>
-    <w:lsdException w:name="Medium Shading 1 Accent 1" w:semiHidden="0" w:uiPriority="63" w:unhideWhenUsed="0"/>
-    <w:lsdException w:name="Medium Shading 2 Accent 1" w:semiHidden="0" w:uiPriority="64" w:unhideWhenUsed="0"/>
-    <w:lsdException w:name="Medium List 1 Accent 1" w:semiHidden="0" w:uiPriority="65" w:unhideWhenUsed="0"/>
-    <w:lsdException w:name="Revision" w:unhideWhenUsed="0"/>
-    <w:lsdException w:name="List Paragraph" w:semiHidden="0" w:uiPriority="34" w:unhideWhenUsed="0" w:qFormat="1"/>
-    <w:lsdException w:name="Quote" w:semiHidden="0" w:uiPriority="29" w:unhideWhenUsed="0" w:qFormat="1"/>
-    <w:lsdException w:name="Intense Quote" w:semiHidden="0" w:uiPriority="30" w:unhideWhenUsed="0" w:qFormat="1"/>
-    <w:lsdException w:name="Medium List 2 Accent 1" w:semiHidden="0" w:uiPriority="66" w:unhideWhenUsed="0"/>
-    <w:lsdException w:name="Medium Grid 1 Accent 1" w:semiHidden="0" w:uiPriority="67" w:unhideWhenUsed="0"/>
-    <w:lsdException w:name="Medium Grid 2 Accent 1" w:semiHidden="0" w:uiPriority="68" w:unhideWhenUsed="0"/>
-    <w:lsdException w:name="Medium Grid 3 Accent 1" w:semiHidden="0" w:uiPriority="69" w:unhideWhenUsed="0"/>
-    <w:lsdException w:name="Dark List Accent 1" w:semiHidden="0" w:uiPriority="70" w:unhideWhenUsed="0"/>
-    <w:lsdException w:name="Colorful Shading Accent 1" w:semiHidden="0" w:uiPriority="71" w:unhideWhenUsed="0"/>
-    <w:lsdException w:name="Colorful List Accent 1" w:semiHidden="0" w:uiPriority="72" w:unhideWhenUsed="0"/>
-    <w:lsdException w:name="Colorful Grid Accent 1" w:semiHidden="0" w:uiPriority="73" w:unhideWhenUsed="0"/>
-    <w:lsdException w:name="Light Shading Accent 2" w:semiHidden="0" w:uiPriority="60" w:unhideWhenUsed="0"/>
-    <w:lsdException w:name="Light List Accent 2" w:semiHidden="0" w:uiPriority="61" w:unhideWhenUsed="0"/>
-    <w:lsdException w:name="Light Grid Accent 2" w:semiHidden="0" w:uiPriority="62" w:unhideWhenUsed="0"/>
-    <w:lsdException w:name="Medium Shading 1 Accent 2" w:semiHidden="0" w:uiPriority="63" w:unhideWhenUsed="0"/>
-    <w:lsdException w:name="Medium Shading 2 Accent 2" w:semiHidden="0" w:uiPriority="64" w:unhideWhenUsed="0"/>
-    <w:lsdException w:name="Medium List 1 Accent 2" w:semiHidden="0" w:uiPriority="65" w:unhideWhenUsed="0"/>
-    <w:lsdException w:name="Medium List 2 Accent 2" w:semiHidden="0" w:uiPriority="66" w:unhideWhenUsed="0"/>
-    <w:lsdException w:name="Medium Grid 1 Accent 2" w:semiHidden="0" w:uiPriority="67" w:unhideWhenUsed="0"/>
-    <w:lsdException w:name="Medium Grid 2 Accent 2" w:semiHidden="0" w:uiPriority="68" w:unhideWhenUsed="0"/>
-    <w:lsdException w:name="Medium Grid 3 Accent 2" w:semiHidden="0" w:uiPriority="69" w:unhideWhenUsed="0"/>
-    <w:lsdException w:name="Dark List Accent 2" w:semiHidden="0" w:uiPriority="70" w:unhideWhenUsed="0"/>
-    <w:lsdException w:name="Colorful Shading Accent 2" w:semiHidden="0" w:uiPriority="71" w:unhideWhenUsed="0"/>
-    <w:lsdException w:name="Colorful List Accent 2" w:semiHidden="0" w:uiPriority="72" w:unhideWhenUsed="0"/>
-    <w:lsdException w:name="Colorful Grid Accent 2" w:semiHidden="0" w:uiPriority="73" w:unhideWhenUsed="0"/>
-    <w:lsdException w:name="Light Shading Accent 3" w:semiHidden="0" w:uiPriority="60" w:unhideWhenUsed="0"/>
-    <w:lsdException w:name="Light List Accent 3" w:semiHidden="0" w:uiPriority="61" w:unhideWhenUsed="0"/>
-    <w:lsdException w:name="Light Grid Accent 3" w:semiHidden="0" w:uiPriority="62" w:unhideWhenUsed="0"/>
-    <w:lsdException w:name="Medium Shading 1 Accent 3" w:semiHidden="0" w:uiPriority="63" w:unhideWhenUsed="0"/>
-    <w:lsdException w:name="Medium Shading 2 Accent 3" w:semiHidden="0" w:uiPriority="64" w:unhideWhenUsed="0"/>
-    <w:lsdException w:name="Medium List 1 Accent 3" w:semiHidden="0" w:uiPriority="65" w:unhideWhenUsed="0"/>
-    <w:lsdException w:name="Medium List 2 Accent 3" w:semiHidden="0" w:uiPriority="66" w:unhideWhenUsed="0"/>
-    <w:lsdException w:name="Medium Grid 1 Accent 3" w:semiHidden="0" w:uiPriority="67" w:unhideWhenUsed="0"/>
-    <w:lsdException w:name="Medium Grid 2 Accent 3" w:semiHidden="0" w:uiPriority="68" w:unhideWhenUsed="0"/>
-    <w:lsdException w:name="Medium Grid 3 Accent 3" w:semiHidden="0" w:uiPriority="69" w:unhideWhenUsed="0"/>
-    <w:lsdException w:name="Dark List Accent 3" w:semiHidden="0" w:uiPriority="70" w:unhideWhenUsed="0"/>
-    <w:lsdException w:name="Colorful Shading Accent 3" w:semiHidden="0" w:uiPriority="71" w:unhideWhenUsed="0"/>
-    <w:lsdException w:name="Colorful List Accent 3" w:semiHidden="0" w:uiPriority="72" w:unhideWhenUsed="0"/>
-    <w:lsdException w:name="Colorful Grid Accent 3" w:semiHidden="0" w:uiPriority="73" w:unhideWhenUsed="0"/>
-    <w:lsdException w:name="Light Shading Accent 4" w:semiHidden="0" w:uiPriority="60" w:unhideWhenUsed="0"/>
-    <w:lsdException w:name="Light List Accent 4" w:semiHidden="0" w:uiPriority="61" w:unhideWhenUsed="0"/>
-    <w:lsdException w:name="Light Grid Accent 4" w:semiHidden="0" w:uiPriority="62" w:unhideWhenUsed="0"/>
-    <w:lsdException w:name="Medium Shading 1 Accent 4" w:semiHidden="0" w:uiPriority="63" w:unhideWhenUsed="0"/>
-    <w:lsdException w:name="Medium Shading 2 Accent 4" w:semiHidden="0" w:uiPriority="64" w:unhideWhenUsed="0"/>
-    <w:lsdException w:name="Medium List 1 Accent 4" w:semiHidden="0" w:uiPriority="65" w:unhideWhenUsed="0"/>
-    <w:lsdException w:name="Medium List 2 Accent 4" w:semiHidden="0" w:uiPriority="66" w:unhideWhenUsed="0"/>
-    <w:lsdException w:name="Medium Grid 1 Accent 4" w:semiHidden="0" w:uiPriority="67" w:unhideWhenUsed="0"/>
-    <w:lsdException w:name="Medium Grid 2 Accent 4" w:semiHidden="0" w:uiPriority="68" w:unhideWhenUsed="0"/>
-    <w:lsdException w:name="Medium Grid 3 Accent 4" w:semiHidden="0" w:uiPriority="69" w:unhideWhenUsed="0"/>
-    <w:lsdException w:name="Dark List Accent 4" w:semiHidden="0" w:uiPriority="70" w:unhideWhenUsed="0"/>
-    <w:lsdException w:name="Colorful Shading Accent 4" w:semiHidden="0" w:uiPriority="71" w:unhideWhenUsed="0"/>
-    <w:lsdException w:name="Colorful List Accent 4" w:semiHidden="0" w:uiPriority="72" w:unhideWhenUsed="0"/>
-    <w:lsdException w:name="Colorful Grid Accent 4" w:semiHidden="0" w:uiPriority="73" w:unhideWhenUsed="0"/>
-    <w:lsdException w:name="Light Shading Accent 5" w:semiHidden="0" w:uiPriority="60" w:unhideWhenUsed="0"/>
-    <w:lsdException w:name="Light List Accent 5" w:semiHidden="0" w:uiPriority="61" w:unhideWhenUsed="0"/>
-    <w:lsdException w:name="Light Grid Accent 5" w:semiHidden="0" w:uiPriority="62" w:unhideWhenUsed="0"/>
-    <w:lsdException w:name="Medium Shading 1 Accent 5" w:semiHidden="0" w:uiPriority="63" w:unhideWhenUsed="0"/>
-    <w:lsdException w:name="Medium Shading 2 Accent 5" w:semiHidden="0" w:uiPriority="64" w:unhideWhenUsed="0"/>
-    <w:lsdException w:name="Medium List 1 Accent 5" w:semiHidden="0" w:uiPriority="65" w:unhideWhenUsed="0"/>
-    <w:lsdException w:name="Medium List 2 Accent 5" w:semiHidden="0" w:uiPriority="66" w:unhideWhenUsed="0"/>
-    <w:lsdException w:name="Medium Grid 1 Accent 5" w:semiHidden="0" w:uiPriority="67" w:unhideWhenUsed="0"/>
-    <w:lsdException w:name="Medium Grid 2 Accent 5" w:semiHidden="0" w:uiPriority="68" w:unhideWhenUsed="0"/>
-    <w:lsdException w:name="Medium Grid 3 Accent 5" w:semiHidden="0" w:uiPriority="69" w:unhideWhenUsed="0"/>
-    <w:lsdException w:name="Dark List Accent 5" w:semiHidden="0" w:uiPriority="70" w:unhideWhenUsed="0"/>
-    <w:lsdException w:name="Colorful Shading Accent 5" w:semiHidden="0" w:uiPriority="71" w:unhideWhenUsed="0"/>
-    <w:lsdException w:name="Colorful List Accent 5" w:semiHidden="0" w:uiPriority="72" w:unhideWhenUsed="0"/>
-    <w:lsdException w:name="Colorful Grid Accent 5" w:semiHidden="0" w:uiPriority="73" w:unhideWhenUsed="0"/>
-    <w:lsdException w:name="Light Shading Accent 6" w:semiHidden="0" w:uiPriority="60" w:unhideWhenUsed="0"/>
-    <w:lsdException w:name="Light List Accent 6" w:semiHidden="0" w:uiPriority="61" w:unhideWhenUsed="0"/>
-    <w:lsdException w:name="Light Grid Accent 6" w:semiHidden="0" w:uiPriority="62" w:unhideWhenUsed="0"/>
-    <w:lsdException w:name="Medium Shading 1 Accent 6" w:semiHidden="0" w:uiPriority="63" w:unhideWhenUsed="0"/>
-    <w:lsdException w:name="Medium Shading 2 Accent 6" w:semiHidden="0" w:uiPriority="64" w:unhideWhenUsed="0"/>
-    <w:lsdException w:name="Medium List 1 Accent 6" w:semiHidden="0" w:uiPriority="65" w:unhideWhenUsed="0"/>
-    <w:lsdException w:name="Medium List 2 Accent 6" w:semiHidden="0" w:uiPriority="66" w:unhideWhenUsed="0"/>
-    <w:lsdException w:name="Medium Grid 1 Accent 6" w:semiHidden="0" w:uiPriority="67" w:unhideWhenUsed="0"/>
-    <w:lsdException w:name="Medium Grid 2 Accent 6" w:semiHidden="0" w:uiPriority="68" w:unhideWhenUsed="0"/>
-    <w:lsdException w:name="Medium Grid 3 Accent 6" w:semiHidden="0" w:uiPriority="69" w:unhideWhenUsed="0"/>
-    <w:lsdException w:name="Dark List Accent 6" w:semiHidden="0" w:uiPriority="70" w:unhideWhenUsed="0"/>
-    <w:lsdException w:name="Colorful Shading Accent 6" w:semiHidden="0" w:uiPriority="71" w:unhideWhenUsed="0"/>
-    <w:lsdException w:name="Colorful List Accent 6" w:semiHidden="0" w:uiPriority="72" w:unhideWhenUsed="0"/>
-    <w:lsdException w:name="Colorful Grid Accent 6" w:semiHidden="0" w:uiPriority="73" w:unhideWhenUsed="0"/>
-    <w:lsdException w:name="Subtle Emphasis" w:semiHidden="0" w:uiPriority="19" w:unhideWhenUsed="0" w:qFormat="1"/>
-    <w:lsdException w:name="Intense Emphasis" w:semiHidden="0" w:uiPriority="21" w:unhideWhenUsed="0" w:qFormat="1"/>
-    <w:lsdException w:name="Subtle Reference" w:semiHidden="0" w:uiPriority="31" w:unhideWhenUsed="0" w:qFormat="1"/>
-    <w:lsdException w:name="Intense Reference" w:semiHidden="0" w:uiPriority="32" w:unhideWhenUsed="0" w:qFormat="1"/>
-    <w:lsdException w:name="Book Title" w:semiHidden="0" w:uiPriority="33" w:unhideWhenUsed="0" w:qFormat="1"/>
-    <w:lsdException w:name="Bibliography" w:uiPriority="37"/>
-    <w:lsdException w:name="TOC Heading" w:uiPriority="39" w:qFormat="1"/>
-  </w:latentStyles>
-  <w:style w:type="paragraph" w:default="1" w:styleId="Normal">
-    <w:name w:val="Normal"/>
-    <w:qFormat/>
-  </w:style>
-  <w:style w:type="character" w:default="1" w:styleId="Fuentedeprrafopredeter">
-    <w:name w:val="Default Paragraph Font"/>
-    <w:uiPriority w:val="1"/>
-    <w:semiHidden/>
-    <w:unhideWhenUsed/>
-  </w:style>
-  <w:style w:type="table" w:default="1" w:styleId="Tablanormal">
-    <w:name w:val="Normal Table"/>
-    <w:uiPriority w:val="99"/>
-    <w:semiHidden/>
-    <w:unhideWhenUsed/>
-    <w:tblPr>
-      <w:tblInd w:w="0" w:type="dxa"/>
-      <w:tblCellMar>
-        <w:top w:w="0" w:type="dxa"/>
-        <w:left w:w="108" w:type="dxa"/>
-        <w:bottom w:w="0" w:type="dxa"/>
-        <w:right w:w="108" w:type="dxa"/>
-      </w:tblCellMar>
-    </w:tblPr>
-  </w:style>
-  <w:style w:type="numbering" w:default="1" w:styleId="Sinlista">
-    <w:name w:val="No List"/>
-    <w:uiPriority w:val="99"/>
-    <w:semiHidden/>
-    <w:unhideWhenUsed/>
-  </w:style>
-  <w:style w:type="paragraph" w:styleId="Prrafodelista">
-    <w:name w:val="List Paragraph"/>
-    <w:basedOn w:val="Normal"/>
-    <w:uiPriority w:val="34"/>
-    <w:qFormat/>
-    <w:rsid w:val="007322A9"/>
-    <w:pPr>
-      <w:ind w:left="720"/>
-      <w:contextualSpacing/>
-    </w:pPr>
-  </w:style>
-</w:styles>
-</file>
-
-<file path=word/stylesWithEffects.xml><?xml version="1.0" encoding="utf-8"?>
-<w:styles xmlns:wpc="http://schemas.microsoft.com/office/word/2010/wordprocessingCanvas" xmlns:mc="http://schemas.openxmlformats.org/markup-compatibility/2006" xmlns:o="urn:schemas-microsoft-com:office:office" xmlns:r="http://schemas.openxmlformats.org/officeDocument/2006/relationships" xmlns:m="http://schemas.openxmlformats.org/officeDocument/2006/math" xmlns:v="urn:schemas-microsoft-com:vml" xmlns:wp14="http://schemas.microsoft.com/office/word/2010/wordprocessingDrawing" xmlns:wp="http://schemas.openxmlformats.org/drawingml/2006/wordprocessingDrawing" xmlns:w10="urn:schemas-microsoft-com:office:word" xmlns:w="http://schemas.openxmlformats.org/wordprocessingml/2006/main" xmlns:w14="http://schemas.microsoft.com/office/word/2010/wordml" xmlns:wpg="http://schemas.microsoft.com/office/word/2010/wordprocessingGroup" xmlns:wpi="http://schemas.microsoft.com/office/word/2010/wordprocessingInk" xmlns:wne="http://schemas.microsoft.com/office/word/2006/wordml" xmlns:wps="http://schemas.microsoft.com/office/word/2010/wordprocessingShape" mc:Ignorable="w14 wp14">
-  <w:docDefaults>
-    <w:rPrDefault>
-      <w:rPr>
-        <w:rFonts w:asciiTheme="minorHAnsi" w:eastAsiaTheme="minorHAnsi" w:hAnsiTheme="minorHAnsi" w:cstheme="minorBidi"/>
-        <w:sz w:val="22"/>
-        <w:szCs w:val="22"/>
-        <w:lang w:val="es-ES" w:eastAsia="en-US" w:bidi="ar-SA"/>
-      </w:rPr>
-    </w:rPrDefault>
-    <w:pPrDefault>
-      <w:pPr>
-        <w:spacing w:after="200" w:line="276" w:lineRule="auto"/>
-      </w:pPr>
-    </w:pPrDefault>
-  </w:docDefaults>
-  <w:latentStyles w:defLockedState="0" w:defUIPriority="99" w:defSemiHidden="1" w:defUnhideWhenUsed="1" w:defQFormat="0" w:count="267">
-    <w:lsdException w:name="Normal" w:semiHidden="0" w:uiPriority="0" w:unhideWhenUsed="0" w:qFormat="1"/>
-    <w:lsdException w:name="heading 1" w:semiHidden="0" w:uiPriority="9" w:unhideWhenUsed="0" w:qFormat="1"/>
-    <w:lsdException w:name="heading 2" w:uiPriority="9" w:qFormat="1"/>
-    <w:lsdException w:name="heading 3" w:uiPriority="9" w:qFormat="1"/>
-    <w:lsdException w:name="heading 4" w:uiPriority="9" w:qFormat="1"/>
-    <w:lsdException w:name="heading 5" w:uiPriority="9" w:qFormat="1"/>
-    <w:lsdException w:name="heading 6" w:uiPriority="9" w:qFormat="1"/>
-    <w:lsdException w:name="heading 7" w:uiPriority="9" w:qFormat="1"/>
-    <w:lsdException w:name="heading 8" w:uiPriority="9" w:qFormat="1"/>
-    <w:lsdException w:name="heading 9" w:uiPriority="9" w:qFormat="1"/>
-    <w:lsdException w:name="toc 1" w:uiPriority="39"/>
-    <w:lsdException w:name="toc 2" w:uiPriority="39"/>
-    <w:lsdException w:name="toc 3" w:uiPriority="39"/>
-    <w:lsdException w:name="toc 4" w:uiPriority="39"/>
-    <w:lsdException w:name="toc 5" w:uiPriority="39"/>
-    <w:lsdException w:name="toc 6" w:uiPriority="39"/>
-    <w:lsdException w:name="toc 7" w:uiPriority="39"/>
-    <w:lsdException w:name="toc 8" w:uiPriority="39"/>
-    <w:lsdException w:name="toc 9" w:uiPriority="39"/>
-    <w:lsdException w:name="caption" w:uiPriority="35" w:qFormat="1"/>
-    <w:lsdException w:name="Title" w:semiHidden="0" w:uiPriority="10" w:unhideWhenUsed="0" w:qFormat="1"/>
-    <w:lsdException w:name="Default Paragraph Font" w:uiPriority="1"/>
-    <w:lsdException w:name="Subtitle" w:semiHidden="0" w:uiPriority="11" w:unhideWhenUsed="0" w:qFormat="1"/>
-    <w:lsdException w:name="Strong" w:semiHidden="0" w:uiPriority="22" w:unhideWhenUsed="0" w:qFormat="1"/>
-    <w:lsdException w:name="Emphasis" w:semiHidden="0" w:uiPriority="20" w:unhideWhenUsed="0" w:qFormat="1"/>
-    <w:lsdException w:name="Table Grid" w:semiHidden="0" w:uiPriority="59" w:unhideWhenUsed="0"/>
-    <w:lsdException w:name="Placeholder Text" w:unhideWhenUsed="0"/>
-    <w:lsdException w:name="No Spacing" w:semiHidden="0" w:uiPriority="1" w:unhideWhenUsed="0" w:qFormat="1"/>
-    <w:lsdException w:name="Light Shading" w:semiHidden="0" w:uiPriority="60" w:unhideWhenUsed="0"/>
-    <w:lsdException w:name="Light List" w:semiHidden="0" w:uiPriority="61" w:unhideWhenUsed="0"/>
-    <w:lsdException w:name="Light Grid" w:semiHidden="0" w:uiPriority="62" w:unhideWhenUsed="0"/>
-    <w:lsdException w:name="Medium Shading 1" w:semiHidden="0" w:uiPriority="63" w:unhideWhenUsed="0"/>
-    <w:lsdException w:name="Medium Shading 2" w:semiHidden="0" w:uiPriority="64" w:unhideWhenUsed="0"/>
-    <w:lsdException w:name="Medium List 1" w:semiHidden="0" w:uiPriority="65" w:unhideWhenUsed="0"/>
-    <w:lsdException w:name="Medium List 2" w:semiHidden="0" w:uiPriority="66" w:unhideWhenUsed="0"/>
-    <w:lsdException w:name="Medium Grid 1" w:semiHidden="0" w:uiPriority="67" w:unhideWhenUsed="0"/>
-    <w:lsdException w:name="Medium Grid 2" w:semiHidden="0" w:uiPriority="68" w:unhideWhenUsed="0"/>
-    <w:lsdException w:name="Medium Grid 3" w:semiHidden="0" w:uiPriority="69" w:unhideWhenUsed="0"/>
-    <w:lsdException w:name="Dark List" w:semiHidden="0" w:uiPriority="70" w:unhideWhenUsed="0"/>
-    <w:lsdException w:name="Colorful Shading" w:semiHidden="0" w:uiPriority="71" w:unhideWhenUsed="0"/>
-    <w:lsdException w:name="Colorful List" w:semiHidden="0" w:uiPriority="72" w:unhideWhenUsed="0"/>
-    <w:lsdException w:name="Colorful Grid" w:semiHidden="0" w:uiPriority="73" w:unhideWhenUsed="0"/>
-    <w:lsdException w:name="Light Shading Accent 1" w:semiHidden="0" w:uiPriority="60" w:unhideWhenUsed="0"/>
-    <w:lsdException w:name="Light List Accent 1" w:semiHidden="0" w:uiPriority="61" w:unhideWhenUsed="0"/>
-    <w:lsdException w:name="Light Grid Accent 1" w:semiHidden="0" w:uiPriority="62" w:unhideWhenUsed="0"/>
-    <w:lsdException w:name="Medium Shading 1 Accent 1" w:semiHidden="0" w:uiPriority="63" w:unhideWhenUsed="0"/>
-    <w:lsdException w:name="Medium Shading 2 Accent 1" w:semiHidden="0" w:uiPriority="64" w:unhideWhenUsed="0"/>
-    <w:lsdException w:name="Medium List 1 Accent 1" w:semiHidden="0" w:uiPriority="65" w:unhideWhenUsed="0"/>
-    <w:lsdException w:name="Revision" w:unhideWhenUsed="0"/>
-    <w:lsdException w:name="List Paragraph" w:semiHidden="0" w:uiPriority="34" w:unhideWhenUsed="0" w:qFormat="1"/>
-    <w:lsdException w:name="Quote" w:semiHidden="0" w:uiPriority="29" w:unhideWhenUsed="0" w:qFormat="1"/>
-    <w:lsdException w:name="Intense Quote" w:semiHidden="0" w:uiPriority="30" w:unhideWhenUsed="0" w:qFormat="1"/>
-    <w:lsdException w:name="Medium List 2 Accent 1" w:semiHidden="0" w:uiPriority="66" w:unhideWhenUsed="0"/>
-    <w:lsdException w:name="Medium Grid 1 Accent 1" w:semiHidden="0" w:uiPriority="67" w:unhideWhenUsed="0"/>
-    <w:lsdException w:name="Medium Grid 2 Accent 1" w:semiHidden="0" w:uiPriority="68" w:unhideWhenUsed="0"/>
-    <w:lsdException w:name="Medium Grid 3 Accent 1" w:semiHidden="0" w:uiPriority="69" w:unhideWhenUsed="0"/>
-    <w:lsdException w:name="Dark List Accent 1" w:semiHidden="0" w:uiPriority="70" w:unhideWhenUsed="0"/>
-    <w:lsdException w:name="Colorful Shading Accent 1" w:semiHidden="0" w:uiPriority="71" w:unhideWhenUsed="0"/>
-    <w:lsdException w:name="Colorful List Accent 1" w:semiHidden="0" w:uiPriority="72" w:unhideWhenUsed="0"/>
-    <w:lsdException w:name="Colorful Grid Accent 1" w:semiHidden="0" w:uiPriority="73" w:unhideWhenUsed="0"/>
-    <w:lsdException w:name="Light Shading Accent 2" w:semiHidden="0" w:uiPriority="60" w:unhideWhenUsed="0"/>
-    <w:lsdException w:name="Light List Accent 2" w:semiHidden="0" w:uiPriority="61" w:unhideWhenUsed="0"/>
-    <w:lsdException w:name="Light Grid Accent 2" w:semiHidden="0" w:uiPriority="62" w:unhideWhenUsed="0"/>
-    <w:lsdException w:name="Medium Shading 1 Accent 2" w:semiHidden="0" w:uiPriority="63" w:unhideWhenUsed="0"/>
-    <w:lsdException w:name="Medium Shading 2 Accent 2" w:semiHidden="0" w:uiPriority="64" w:unhideWhenUsed="0"/>
-    <w:lsdException w:name="Medium List 1 Accent 2" w:semiHidden="0" w:uiPriority="65" w:unhideWhenUsed="0"/>
-    <w:lsdException w:name="Medium List 2 Accent 2" w:semiHidden="0" w:uiPriority="66" w:unhideWhenUsed="0"/>
-    <w:lsdException w:name="Medium Grid 1 Accent 2" w:semiHidden="0" w:uiPriority="67" w:unhideWhenUsed="0"/>
-    <w:lsdException w:name="Medium Grid 2 Accent 2" w:semiHidden="0" w:uiPriority="68" w:unhideWhenUsed="0"/>
-    <w:lsdException w:name="Medium Grid 3 Accent 2" w:semiHidden="0" w:uiPriority="69" w:unhideWhenUsed="0"/>
-    <w:lsdException w:name="Dark List Accent 2" w:semiHidden="0" w:uiPriority="70" w:unhideWhenUsed="0"/>
-    <w:lsdException w:name="Colorful Shading Accent 2" w:semiHidden="0" w:uiPriority="71" w:unhideWhenUsed="0"/>
-    <w:lsdException w:name="Colorful List Accent 2" w:semiHidden="0" w:uiPriority="72" w:unhideWhenUsed="0"/>
-    <w:lsdException w:name="Colorful Grid Accent 2" w:semiHidden="0" w:uiPriority="73" w:unhideWhenUsed="0"/>
-    <w:lsdException w:name="Light Shading Accent 3" w:semiHidden="0" w:uiPriority="60" w:unhideWhenUsed="0"/>
-    <w:lsdException w:name="Light List Accent 3" w:semiHidden="0" w:uiPriority="61" w:unhideWhenUsed="0"/>
-    <w:lsdException w:name="Light Grid Accent 3" w:semiHidden="0" w:uiPriority="62" w:unhideWhenUsed="0"/>
-    <w:lsdException w:name="Medium Shading 1 Accent 3" w:semiHidden="0" w:uiPriority="63" w:unhideWhenUsed="0"/>
-    <w:lsdException w:name="Medium Shading 2 Accent 3" w:semiHidden="0" w:uiPriority="64" w:unhideWhenUsed="0"/>
-    <w:lsdException w:name="Medium List 1 Accent 3" w:semiHidden="0" w:uiPriority="65" w:unhideWhenUsed="0"/>
-    <w:lsdException w:name="Medium List 2 Accent 3" w:semiHidden="0" w:uiPriority="66" w:unhideWhenUsed="0"/>
-    <w:lsdException w:name="Medium Grid 1 Accent 3" w:semiHidden="0" w:uiPriority="67" w:unhideWhenUsed="0"/>
-    <w:lsdException w:name="Medium Grid 2 Accent 3" w:semiHidden="0" w:uiPriority="68" w:unhideWhenUsed="0"/>
-    <w:lsdException w:name="Medium Grid 3 Accent 3" w:semiHidden="0" w:uiPriority="69" w:unhideWhenUsed="0"/>
-    <w:lsdException w:name="Dark List Accent 3" w:semiHidden="0" w:uiPriority="70" w:unhideWhenUsed="0"/>
-    <w:lsdException w:name="Colorful Shading Accent 3" w:semiHidden="0" w:uiPriority="71" w:unhideWhenUsed="0"/>
-    <w:lsdException w:name="Colorful List Accent 3" w:semiHidden="0" w:uiPriority="72" w:unhideWhenUsed="0"/>
-    <w:lsdException w:name="Colorful Grid Accent 3" w:semiHidden="0" w:uiPriority="73" w:unhideWhenUsed="0"/>
-    <w:lsdException w:name="Light Shading Accent 4" w:semiHidden="0" w:uiPriority="60" w:unhideWhenUsed="0"/>
-    <w:lsdException w:name="Light List Accent 4" w:semiHidden="0" w:uiPriority="61" w:unhideWhenUsed="0"/>
-    <w:lsdException w:name="Light Grid Accent 4" w:semiHidden="0" w:uiPriority="62" w:unhideWhenUsed="0"/>
-    <w:lsdException w:name="Medium Shading 1 Accent 4" w:semiHidden="0" w:uiPriority="63" w:unhideWhenUsed="0"/>
-    <w:lsdException w:name="Medium Shading 2 Accent 4" w:semiHidden="0" w:uiPriority="64" w:unhideWhenUsed="0"/>
-    <w:lsdException w:name="Medium List 1 Accent 4" w:semiHidden="0" w:uiPriority="65" w:unhideWhenUsed="0"/>
-    <w:lsdException w:name="Medium List 2 Accent 4" w:semiHidden="0" w:uiPriority="66" w:unhideWhenUsed="0"/>
-    <w:lsdException w:name="Medium Grid 1 Accent 4" w:semiHidden="0" w:uiPriority="67" w:unhideWhenUsed="0"/>
-    <w:lsdException w:name="Medium Grid 2 Accent 4" w:semiHidden="0" w:uiPriority="68" w:unhideWhenUsed="0"/>
-    <w:lsdException w:name="Medium Grid 3 Accent 4" w:semiHidden="0" w:uiPriority="69" w:unhideWhenUsed="0"/>
-    <w:lsdException w:name="Dark List Accent 4" w:semiHidden="0" w:uiPriority="70" w:unhideWhenUsed="0"/>
-    <w:lsdException w:name="Colorful Shading Accent 4" w:semiHidden="0" w:uiPriority="71" w:unhideWhenUsed="0"/>
-    <w:lsdException w:name="Colorful List Accent 4" w:semiHidden="0" w:uiPriority="72" w:unhideWhenUsed="0"/>
-    <w:lsdException w:name="Colorful Grid Accent 4" w:semiHidden="0" w:uiPriority="73" w:unhideWhenUsed="0"/>
-    <w:lsdException w:name="Light Shading Accent 5" w:semiHidden="0" w:uiPriority="60" w:unhideWhenUsed="0"/>
-    <w:lsdException w:name="Light List Accent 5" w:semiHidden="0" w:uiPriority="61" w:unhideWhenUsed="0"/>
-    <w:lsdException w:name="Light Grid Accent 5" w:semiHidden="0" w:uiPriority="62" w:unhideWhenUsed="0"/>
-    <w:lsdException w:name="Medium Shading 1 Accent 5" w:semiHidden="0" w:uiPriority="63" w:unhideWhenUsed="0"/>
-    <w:lsdException w:name="Medium Shading 2 Accent 5" w:semiHidden="0" w:uiPriority="64" w:unhideWhenUsed="0"/>
-    <w:lsdException w:name="Medium List 1 Accent 5" w:semiHidden="0" w:uiPriority="65" w:unhideWhenUsed="0"/>
-    <w:lsdException w:name="Medium List 2 Accent 5" w:semiHidden="0" w:uiPriority="66" w:unhideWhenUsed="0"/>
-    <w:lsdException w:name="Medium Grid 1 Accent 5" w:semiHidden="0" w:uiPriority="67" w:unhideWhenUsed="0"/>
-    <w:lsdException w:name="Medium Grid 2 Accent 5" w:semiHidden="0" w:uiPriority="68" w:unhideWhenUsed="0"/>
-    <w:lsdException w:name="Medium Grid 3 Accent 5" w:semiHidden="0" w:uiPriority="69" w:unhideWhenUsed="0"/>
-    <w:lsdException w:name="Dark List Accent 5" w:semiHidden="0" w:uiPriority="70" w:unhideWhenUsed="0"/>
-    <w:lsdException w:name="Colorful Shading Accent 5" w:semiHidden="0" w:uiPriority="71" w:unhideWhenUsed="0"/>
-    <w:lsdException w:name="Colorful List Accent 5" w:semiHidden="0" w:uiPriority="72" w:unhideWhenUsed="0"/>
-    <w:lsdException w:name="Colorful Grid Accent 5" w:semiHidden="0" w:uiPriority="73" w:unhideWhenUsed="0"/>
-    <w:lsdException w:name="Light Shading Accent 6" w:semiHidden="0" w:uiPriority="60" w:unhideWhenUsed="0"/>
-    <w:lsdException w:name="Light List Accent 6" w:semiHidden="0" w:uiPriority="61" w:unhideWhenUsed="0"/>
-    <w:lsdException w:name="Light Grid Accent 6" w:semiHidden="0" w:uiPriority="62" w:unhideWhenUsed="0"/>
-    <w:lsdException w:name="Medium Shading 1 Accent 6" w:semiHidden="0" w:uiPriority="63" w:unhideWhenUsed="0"/>
-    <w:lsdException w:name="Medium Shading 2 Accent 6" w:semiHidden="0" w:uiPriority="64" w:unhideWhenUsed="0"/>
-    <w:lsdException w:name="Medium List 1 Accent 6" w:semiHidden="0" w:uiPriority="65" w:unhideWhenUsed="0"/>
-    <w:lsdException w:name="Medium List 2 Accent 6" w:semiHidden="0" w:uiPriority="66" w:unhideWhenUsed="0"/>
-    <w:lsdException w:name="Medium Grid 1 Accent 6" w:semiHidden="0" w:uiPriority="67" w:unhideWhenUsed="0"/>
-    <w:lsdException w:name="Medium Grid 2 Accent 6" w:semiHidden="0" w:uiPriority="68" w:unhideWhenUsed="0"/>
-    <w:lsdException w:name="Medium Grid 3 Accent 6" w:semiHidden="0" w:uiPriority="69" w:unhideWhenUsed="0"/>
-    <w:lsdException w:name="Dark List Accent 6" w:semiHidden="0" w:uiPriority="70" w:unhideWhenUsed="0"/>
-    <w:lsdException w:name="Colorful Shading Accent 6" w:semiHidden="0" w:uiPriority="71" w:unhideWhenUsed="0"/>
-    <w:lsdException w:name="Colorful List Accent 6" w:semiHidden="0" w:uiPriority="72" w:unhideWhenUsed="0"/>
-    <w:lsdException w:name="Colorful Grid Accent 6" w:semiHidden="0" w:uiPriority="73" w:unhideWhenUsed="0"/>
-    <w:lsdException w:name="Subtle Emphasis" w:semiHidden="0" w:uiPriority="19" w:unhideWhenUsed="0" w:qFormat="1"/>
-    <w:lsdException w:name="Intense Emphasis" w:semiHidden="0" w:uiPriority="21" w:unhideWhenUsed="0" w:qFormat="1"/>
-    <w:lsdException w:name="Subtle Reference" w:semiHidden="0" w:uiPriority="31" w:unhideWhenUsed="0" w:qFormat="1"/>
-    <w:lsdException w:name="Intense Reference" w:semiHidden="0" w:uiPriority="32" w:unhideWhenUsed="0" w:qFormat="1"/>
-    <w:lsdException w:name="Book Title" w:semiHidden="0" w:uiPriority="33" w:unhideWhenUsed="0" w:qFormat="1"/>
-    <w:lsdException w:name="Bibliography" w:uiPriority="37"/>
-    <w:lsdException w:name="TOC Heading" w:uiPriority="39" w:qFormat="1"/>
+  <w:latentStyles w:defLockedState="0" w:defUIPriority="99" w:defSemiHidden="0" w:defUnhideWhenUsed="0" w:defQFormat="0" w:count="371">
+    <w:lsdException w:name="Normal" w:uiPriority="0" w:qFormat="1"/>
+    <w:lsdException w:name="heading 1" w:uiPriority="9" w:qFormat="1"/>
+    <w:lsdException w:name="heading 2" w:semiHidden="1" w:uiPriority="9" w:unhideWhenUsed="1" w:qFormat="1"/>
+    <w:lsdException w:name="heading 3" w:semiHidden="1" w:uiPriority="9" w:unhideWhenUsed="1" w:qFormat="1"/>
+    <w:lsdException w:name="heading 4" w:semiHidden="1" w:uiPriority="9" w:unhideWhenUsed="1" w:qFormat="1"/>
+    <w:lsdException w:name="heading 5" w:semiHidden="1" w:uiPriority="9" w:unhideWhenUsed="1" w:qFormat="1"/>
+    <w:lsdException w:name="heading 6" w:semiHidden="1" w:uiPriority="9" w:unhideWhenUsed="1" w:qFormat="1"/>
+    <w:lsdException w:name="heading 7" w:semiHidden="1" w:uiPriority="9" w:unhideWhenUsed="1" w:qFormat="1"/>
+    <w:lsdException w:name="heading 8" w:semiHidden="1" w:uiPriority="9" w:unhideWhenUsed="1" w:qFormat="1"/>
+    <w:lsdException w:name="heading 9" w:semiHidden="1" w:uiPriority="9" w:unhideWhenUsed="1" w:qFormat="1"/>
+    <w:lsdException w:name="index 1" w:semiHidden="1" w:unhideWhenUsed="1"/>
+    <w:lsdException w:name="index 2" w:semiHidden="1" w:unhideWhenUsed="1"/>
+    <w:lsdException w:name="index 3" w:semiHidden="1" w:unhideWhenUsed="1"/>
+    <w:lsdException w:name="index 4" w:semiHidden="1" w:unhideWhenUsed="1"/>
+    <w:lsdException w:name="index 5" w:semiHidden="1" w:unhideWhenUsed="1"/>
+    <w:lsdException w:name="index 6" w:semiHidden="1" w:unhideWhenUsed="1"/>
+    <w:lsdException w:name="index 7" w:semiHidden="1" w:unhideWhenUsed="1"/>
+    <w:lsdException w:name="index 8" w:semiHidden="1" w:unhideWhenUsed="1"/>
+    <w:lsdException w:name="index 9" w:semiHidden="1" w:unhideWhenUsed="1"/>
+    <w:lsdException w:name="toc 1" w:semiHidden="1" w:uiPriority="39" w:unhideWhenUsed="1"/>
+    <w:lsdException w:name="toc 2" w:semiHidden="1" w:uiPriority="39" w:unhideWhenUsed="1"/>
+    <w:lsdException w:name="toc 3" w:semiHidden="1" w:uiPriority="39" w:unhideWhenUsed="1"/>
+    <w:lsdException w:name="toc 4" w:semiHidden="1" w:uiPriority="39" w:unhideWhenUsed="1"/>
+    <w:lsdException w:name="toc 5" w:semiHidden="1" w:uiPriority="39" w:unhideWhenUsed="1"/>
+    <w:lsdException w:name="toc 6" w:semiHidden="1" w:uiPriority="39" w:unhideWhenUsed="1"/>
+    <w:lsdException w:name="toc 7" w:semiHidden="1" w:uiPriority="39" w:unhideWhenUsed="1"/>
+    <w:lsdException w:name="toc 8" w:semiHidden="1" w:uiPriority="39" w:unhideWhenUsed="1"/>
+    <w:lsdException w:name="toc 9" w:semiHidden="1" w:uiPriority="39" w:unhideWhenUsed="1"/>
+    <w:lsdException w:name="Normal Indent" w:semiHidden="1" w:unhideWhenUsed="1"/>
+    <w:lsdException w:name="footnote text" w:semiHidden="1" w:unhideWhenUsed="1"/>
+    <w:lsdException w:name="annotation text" w:semiHidden="1" w:unhideWhenUsed="1"/>
+    <w:lsdException w:name="header" w:semiHidden="1" w:unhideWhenUsed="1"/>
+    <w:lsdException w:name="footer" w:semiHidden="1" w:unhideWhenUsed="1"/>
+    <w:lsdException w:name="index heading" w:semiHidden="1" w:unhideWhenUsed="1"/>
+    <w:lsdException w:name="caption" w:semiHidden="1" w:uiPriority="35" w:unhideWhenUsed="1" w:qFormat="1"/>
+    <w:lsdException w:name="table of figures" w:semiHidden="1" w:unhideWhenUsed="1"/>
+    <w:lsdException w:name="envelope address" w:semiHidden="1" w:unhideWhenUsed="1"/>
+    <w:lsdException w:name="envelope return" w:semiHidden="1" w:unhideWhenUsed="1"/>
+    <w:lsdException w:name="footnote reference" w:semiHidden="1" w:unhideWhenUsed="1"/>
+    <w:lsdException w:name="annotation reference" w:semiHidden="1" w:unhideWhenUsed="1"/>
+    <w:lsdException w:name="line number" w:semiHidden="1" w:unhideWhenUsed="1"/>
+    <w:lsdException w:name="page number" w:semiHidden="1" w:unhideWhenUsed="1"/>
+    <w:lsdException w:name="endnote reference" w:semiHidden="1" w:unhideWhenUsed="1"/>
+    <w:lsdException w:name="endnote text" w:semiHidden="1" w:unhideWhenUsed="1"/>
+    <w:lsdException w:name="table of authorities" w:semiHidden="1" w:unhideWhenUsed="1"/>
+    <w:lsdException w:name="macro" w:semiHidden="1" w:unhideWhenUsed="1"/>
+    <w:lsdException w:name="toa heading" w:semiHidden="1" w:unhideWhenUsed="1"/>
+    <w:lsdException w:name="List" w:semiHidden="1" w:unhideWhenUsed="1"/>
+    <w:lsdException w:name="List Bullet" w:semiHidden="1" w:unhideWhenUsed="1"/>
+    <w:lsdException w:name="List Number" w:semiHidden="1" w:unhideWhenUsed="1"/>
+    <w:lsdException w:name="List 2" w:semiHidden="1" w:unhideWhenUsed="1"/>
+    <w:lsdException w:name="List 3" w:semiHidden="1" w:unhideWhenUsed="1"/>
+    <w:lsdException w:name="List 4" w:semiHidden="1" w:unhideWhenUsed="1"/>
+    <w:lsdException w:name="List 5" w:semiHidden="1" w:unhideWhenUsed="1"/>
+    <w:lsdException w:name="List Bullet 2" w:semiHidden="1" w:unhideWhenUsed="1"/>
+    <w:lsdException w:name="List Bullet 3" w:semiHidden="1" w:unhideWhenUsed="1"/>
+    <w:lsdException w:name="List Bullet 4" w:semiHidden="1" w:unhideWhenUsed="1"/>
+    <w:lsdException w:name="List Bullet 5" w:semiHidden="1" w:unhideWhenUsed="1"/>
+    <w:lsdException w:name="List Number 2" w:semiHidden="1" w:unhideWhenUsed="1"/>
+    <w:lsdException w:name="List Number 3" w:semiHidden="1" w:unhideWhenUsed="1"/>
+    <w:lsdException w:name="List Number 4" w:semiHidden="1" w:unhideWhenUsed="1"/>
+    <w:lsdException w:name="List Number 5" w:semiHidden="1" w:unhideWhenUsed="1"/>
+    <w:lsdException w:name="Title" w:uiPriority="10" w:qFormat="1"/>
+    <w:lsdException w:name="Closing" w:semiHidden="1" w:unhideWhenUsed="1"/>
+    <w:lsdException w:name="Signature" w:semiHidden="1" w:unhideWhenUsed="1"/>
+    <w:lsdException w:name="Default Paragraph Font" w:semiHidden="1" w:uiPriority="1" w:unhideWhenUsed="1"/>
+    <w:lsdException w:name="Body Text" w:semiHidden="1" w:unhideWhenUsed="1"/>
+    <w:lsdException w:name="Body Text Indent" w:semiHidden="1" w:unhideWhenUsed="1"/>
+    <w:lsdException w:name="List Continue" w:semiHidden="1" w:unhideWhenUsed="1"/>
+    <w:lsdException w:name="List Continue 2" w:semiHidden="1" w:unhideWhenUsed="1"/>
+    <w:lsdException w:name="List Continue 3" w:semiHidden="1" w:unhideWhenUsed="1"/>
+    <w:lsdException w:name="List Continue 4" w:semiHidden="1" w:unhideWhenUsed="1"/>
+    <w:lsdException w:name="List Continue 5" w:semiHidden="1" w:unhideWhenUsed="1"/>
+    <w:lsdException w:name="Message Header" w:semiHidden="1" w:unhideWhenUsed="1"/>
+    <w:lsdException w:name="Subtitle" w:uiPriority="11" w:qFormat="1"/>
+    <w:lsdException w:name="Salutation" w:semiHidden="1" w:unhideWhenUsed="1"/>
+    <w:lsdException w:name="Date" w:semiHidden="1" w:unhideWhenUsed="1"/>
+    <w:lsdException w:name="Body Text First Indent" w:semiHidden="1" w:unhideWhenUsed="1"/>
+    <w:lsdException w:name="Body Text First Indent 2" w:semiHidden="1" w:unhideWhenUsed="1"/>
+    <w:lsdException w:name="Note Heading" w:semiHidden="1" w:unhideWhenUsed="1"/>
+    <w:lsdException w:name="Body Text 2" w:semiHidden="1" w:unhideWhenUsed="1"/>
+    <w:lsdException w:name="Body Text 3" w:semiHidden="1" w:unhideWhenUsed="1"/>
+    <w:lsdException w:name="Body Text Indent 2" w:semiHidden="1" w:unhideWhenUsed="1"/>
+    <w:lsdException w:name="Body Text Indent 3" w:semiHidden="1" w:unhideWhenUsed="1"/>
+    <w:lsdException w:name="Block Text" w:semiHidden="1" w:unhideWhenUsed="1"/>
+    <w:lsdException w:name="Hyperlink" w:semiHidden="1" w:unhideWhenUsed="1"/>
+    <w:lsdException w:name="FollowedHyperlink" w:semiHidden="1" w:unhideWhenUsed="1"/>
+    <w:lsdException w:name="Strong" w:uiPriority="22" w:qFormat="1"/>
+    <w:lsdException w:name="Emphasis" w:uiPriority="20" w:qFormat="1"/>
+    <w:lsdException w:name="Document Map" w:semiHidden="1" w:unhideWhenUsed="1"/>
+    <w:lsdException w:name="Plain Text" w:semiHidden="1" w:unhideWhenUsed="1"/>
+    <w:lsdException w:name="E-mail Signature" w:semiHidden="1" w:unhideWhenUsed="1"/>
+    <w:lsdException w:name="HTML Top of Form" w:semiHidden="1" w:unhideWhenUsed="1"/>
+    <w:lsdException w:name="HTML Bottom of Form" w:semiHidden="1" w:unhideWhenUsed="1"/>
+    <w:lsdException w:name="Normal (Web)" w:semiHidden="1" w:unhideWhenUsed="1"/>
+    <w:lsdException w:name="HTML Acronym" w:semiHidden="1" w:unhideWhenUsed="1"/>
+    <w:lsdException w:name="HTML Address" w:semiHidden="1" w:unhideWhenUsed="1"/>
+    <w:lsdException w:name="HTML Cite" w:semiHidden="1" w:unhideWhenUsed="1"/>
+    <w:lsdException w:name="HTML Code" w:semiHidden="1" w:unhideWhenUsed="1"/>
+    <w:lsdException w:name="HTML Definition" w:semiHidden="1" w:unhideWhenUsed="1"/>
+    <w:lsdException w:name="HTML Keyboard" w:semiHidden="1" w:unhideWhenUsed="1"/>
+    <w:lsdException w:name="HTML Preformatted" w:semiHidden="1" w:unhideWhenUsed="1"/>
+    <w:lsdException w:name="HTML Sample" w:semiHidden="1" w:unhideWhenUsed="1"/>
+    <w:lsdException w:name="HTML Typewriter" w:semiHidden="1" w:unhideWhenUsed="1"/>
+    <w:lsdException w:name="HTML Variable" w:semiHidden="1" w:unhideWhenUsed="1"/>
+    <w:lsdException w:name="Normal Table" w:semiHidden="1" w:unhideWhenUsed="1"/>
+    <w:lsdException w:name="annotation subject" w:semiHidden="1" w:unhideWhenUsed="1"/>
+    <w:lsdException w:name="No List" w:semiHidden="1" w:unhideWhenUsed="1"/>
+    <w:lsdException w:name="Outline List 1" w:semiHidden="1" w:unhideWhenUsed="1"/>
+    <w:lsdException w:name="Outline List 2" w:semiHidden="1" w:unhideWhenUsed="1"/>
+    <w:lsdException w:name="Outline List 3" w:semiHidden="1" w:unhideWhenUsed="1"/>
+    <w:lsdException w:name="Table Simple 1" w:semiHidden="1" w:unhideWhenUsed="1"/>
+    <w:lsdException w:name="Table Simple 2" w:semiHidden="1" w:unhideWhenUsed="1"/>
+    <w:lsdException w:name="Table Simple 3" w:semiHidden="1" w:unhideWhenUsed="1"/>
+    <w:lsdException w:name="Table Classic 1" w:semiHidden="1" w:unhideWhenUsed="1"/>
+    <w:lsdException w:name="Table Classic 2" w:semiHidden="1" w:unhideWhenUsed="1"/>
+    <w:lsdException w:name="Table Classic 3" w:semiHidden="1" w:unhideWhenUsed="1"/>
+    <w:lsdException w:name="Table Classic 4" w:semiHidden="1" w:unhideWhenUsed="1"/>
+    <w:lsdException w:name="Table Colorful 1" w:semiHidden="1" w:unhideWhenUsed="1"/>
+    <w:lsdException w:name="Table Colorful 2" w:semiHidden="1" w:unhideWhenUsed="1"/>
+    <w:lsdException w:name="Table Colorful 3" w:semiHidden="1" w:unhideWhenUsed="1"/>
+    <w:lsdException w:name="Table Columns 1" w:semiHidden="1" w:unhideWhenUsed="1"/>
+    <w:lsdException w:name="Table Columns 2" w:semiHidden="1" w:unhideWhenUsed="1"/>
+    <w:lsdException w:name="Table Columns 3" w:semiHidden="1" w:unhideWhenUsed="1"/>
+    <w:lsdException w:name="Table Columns 4" w:semiHidden="1" w:unhideWhenUsed="1"/>
+    <w:lsdException w:name="Table Columns 5" w:semiHidden="1" w:unhideWhenUsed="1"/>
+    <w:lsdException w:name="Table Grid 1" w:semiHidden="1" w:unhideWhenUsed="1"/>
+    <w:lsdException w:name="Table Grid 2" w:semiHidden="1" w:unhideWhenUsed="1"/>
+    <w:lsdException w:name="Table Grid 3" w:semiHidden="1" w:unhideWhenUsed="1"/>
+    <w:lsdException w:name="Table Grid 4" w:semiHidden="1" w:unhideWhenUsed="1"/>
+    <w:lsdException w:name="Table Grid 5" w:semiHidden="1" w:unhideWhenUsed="1"/>
+    <w:lsdException w:name="Table Grid 6" w:semiHidden="1" w:unhideWhenUsed="1"/>
+    <w:lsdException w:name="Table Grid 7" w:semiHidden="1" w:unhideWhenUsed="1"/>
+    <w:lsdException w:name="Table Grid 8" w:semiHidden="1" w:unhideWhenUsed="1"/>
+    <w:lsdException w:name="Table List 1" w:semiHidden="1" w:unhideWhenUsed="1"/>
+    <w:lsdException w:name="Table List 2" w:semiHidden="1" w:unhideWhenUsed="1"/>
+    <w:lsdException w:name="Table List 3" w:semiHidden="1" w:unhideWhenUsed="1"/>
+    <w:lsdException w:name="Table List 4" w:semiHidden="1" w:unhideWhenUsed="1"/>
+    <w:lsdException w:name="Table List 5" w:semiHidden="1" w:unhideWhenUsed="1"/>
+    <w:lsdException w:name="Table List 6" w:semiHidden="1" w:unhideWhenUsed="1"/>
+    <w:lsdException w:name="Table List 7" w:semiHidden="1" w:unhideWhenUsed="1"/>
+    <w:lsdException w:name="Table List 8" w:semiHidden="1" w:unhideWhenUsed="1"/>
+    <w:lsdException w:name="Table 3D effects 1" w:semiHidden="1" w:unhideWhenUsed="1"/>
+    <w:lsdException w:name="Table 3D effects 2" w:semiHidden="1" w:unhideWhenUsed="1"/>
+    <w:lsdException w:name="Table 3D effects 3" w:semiHidden="1" w:unhideWhenUsed="1"/>
+    <w:lsdException w:name="Table Contemporary" w:semiHidden="1" w:unhideWhenUsed="1"/>
+    <w:lsdException w:name="Table Elegant" w:semiHidden="1" w:unhideWhenUsed="1"/>
+    <w:lsdException w:name="Table Professional" w:semiHidden="1" w:unhideWhenUsed="1"/>
+    <w:lsdException w:name="Table Subtle 1" w:semiHidden="1" w:unhideWhenUsed="1"/>
+    <w:lsdException w:name="Table Subtle 2" w:semiHidden="1" w:unhideWhenUsed="1"/>
+    <w:lsdException w:name="Table Web 1" w:semiHidden="1" w:unhideWhenUsed="1"/>
+    <w:lsdException w:name="Table Web 2" w:semiHidden="1" w:unhideWhenUsed="1"/>
+    <w:lsdException w:name="Table Web 3" w:semiHidden="1" w:unhideWhenUsed="1"/>
+    <w:lsdException w:name="Balloon Text" w:semiHidden="1" w:unhideWhenUsed="1"/>
+    <w:lsdException w:name="Table Grid" w:uiPriority="59"/>
+    <w:lsdException w:name="Table Theme" w:semiHidden="1" w:unhideWhenUsed="1"/>
+    <w:lsdException w:name="Placeholder Text" w:semiHidden="1"/>
+    <w:lsdException w:name="No Spacing" w:uiPriority="1" w:qFormat="1"/>
+    <w:lsdException w:name="Light Shading" w:uiPriority="60"/>
+    <w:lsdException w:name="Light List" w:uiPriority="61"/>
+    <w:lsdException w:name="Light Grid" w:uiPriority="62"/>
+    <w:lsdException w:name="Medium Shading 1" w:uiPriority="63"/>
+    <w:lsdException w:name="Medium Shading 2" w:uiPriority="64"/>
+    <w:lsdException w:name="Medium List 1" w:uiPriority="65"/>
+    <w:lsdException w:name="Medium List 2" w:uiPriority="66"/>
+    <w:lsdException w:name="Medium Grid 1" w:uiPriority="67"/>
+    <w:lsdException w:name="Medium Grid 2" w:uiPriority="68"/>
+    <w:lsdException w:name="Medium Grid 3" w:uiPriority="69"/>
+    <w:lsdException w:name="Dark List" w:uiPriority="70"/>
+    <w:lsdException w:name="Colorful Shading" w:uiPriority="71"/>
+    <w:lsdException w:name="Colorful List" w:uiPriority="72"/>
+    <w:lsdException w:name="Colorful Grid" w:uiPriority="73"/>
+    <w:lsdException w:name="Light Shading Accent 1" w:uiPriority="60"/>
+    <w:lsdException w:name="Light List Accent 1" w:uiPriority="61"/>
+    <w:lsdException w:name="Light Grid Accent 1" w:uiPriority="62"/>
+    <w:lsdException w:name="Medium Shading 1 Accent 1" w:uiPriority="63"/>
+    <w:lsdException w:name="Medium Shading 2 Accent 1" w:uiPriority="64"/>
+    <w:lsdException w:name="Medium List 1 Accent 1" w:uiPriority="65"/>
+    <w:lsdException w:name="Revision" w:semiHidden="1"/>
+    <w:lsdException w:name="List Paragraph" w:uiPriority="34" w:qFormat="1"/>
+    <w:lsdException w:name="Quote" w:uiPriority="29" w:qFormat="1"/>
+    <w:lsdException w:name="Intense Quote" w:uiPriority="30" w:qFormat="1"/>
+    <w:lsdException w:name="Medium List 2 Accent 1" w:uiPriority="66"/>
+    <w:lsdException w:name="Medium Grid 1 Accent 1" w:uiPriority="67"/>
+    <w:lsdException w:name="Medium Grid 2 Accent 1" w:uiPriority="68"/>
+    <w:lsdException w:name="Medium Grid 3 Accent 1" w:uiPriority="69"/>
+    <w:lsdException w:name="Dark List Accent 1" w:uiPriority="70"/>
+    <w:lsdException w:name="Colorful Shading Accent 1" w:uiPriority="71"/>
+    <w:lsdException w:name="Colorful List Accent 1" w:uiPriority="72"/>
+    <w:lsdException w:name="Colorful Grid Accent 1" w:uiPriority="73"/>
+    <w:lsdException w:name="Light Shading Accent 2" w:uiPriority="60"/>
+    <w:lsdException w:name="Light List Accent 2" w:uiPriority="61"/>
+    <w:lsdException w:name="Light Grid Accent 2" w:uiPriority="62"/>
+    <w:lsdException w:name="Medium Shading 1 Accent 2" w:uiPriority="63"/>
+    <w:lsdException w:name="Medium Shading 2 Accent 2" w:uiPriority="64"/>
+    <w:lsdException w:name="Medium List 1 Accent 2" w:uiPriority="65"/>
+    <w:lsdException w:name="Medium List 2 Accent 2" w:uiPriority="66"/>
+    <w:lsdException w:name="Medium Grid 1 Accent 2" w:uiPriority="67"/>
+    <w:lsdException w:name="Medium Grid 2 Accent 2" w:uiPriority="68"/>
+    <w:lsdException w:name="Medium Grid 3 Accent 2" w:uiPriority="69"/>
+    <w:lsdException w:name="Dark List Accent 2" w:uiPriority="70"/>
+    <w:lsdException w:name="Colorful Shading Accent 2" w:uiPriority="71"/>
+    <w:lsdException w:name="Colorful List Accent 2" w:uiPriority="72"/>
+    <w:lsdException w:name="Colorful Grid Accent 2" w:uiPriority="73"/>
+    <w:lsdException w:name="Light Shading Accent 3" w:uiPriority="60"/>
+    <w:lsdException w:name="Light List Accent 3" w:uiPriority="61"/>
+    <w:lsdException w:name="Light Grid Accent 3" w:uiPriority="62"/>
+    <w:lsdException w:name="Medium Shading 1 Accent 3" w:uiPriority="63"/>
+    <w:lsdException w:name="Medium Shading 2 Accent 3" w:uiPriority="64"/>
+    <w:lsdException w:name="Medium List 1 Accent 3" w:uiPriority="65"/>
+    <w:lsdException w:name="Medium List 2 Accent 3" w:uiPriority="66"/>
+    <w:lsdException w:name="Medium Grid 1 Accent 3" w:uiPriority="67"/>
+    <w:lsdException w:name="Medium Grid 2 Accent 3" w:uiPriority="68"/>
+    <w:lsdException w:name="Medium Grid 3 Accent 3" w:uiPriority="69"/>
+    <w:lsdException w:name="Dark List Accent 3" w:uiPriority="70"/>
+    <w:lsdException w:name="Colorful Shading Accent 3" w:uiPriority="71"/>
+    <w:lsdException w:name="Colorful List Accent 3" w:uiPriority="72"/>
+    <w:lsdException w:name="Colorful Grid Accent 3" w:uiPriority="73"/>
+    <w:lsdException w:name="Light Shading Accent 4" w:uiPriority="60"/>
+    <w:lsdException w:name="Light List Accent 4" w:uiPriority="61"/>
+    <w:lsdException w:name="Light Grid Accent 4" w:uiPriority="62"/>
+    <w:lsdException w:name="Medium Shading 1 Accent 4" w:uiPriority="63"/>
+    <w:lsdException w:name="Medium Shading 2 Accent 4" w:uiPriority="64"/>
+    <w:lsdException w:name="Medium List 1 Accent 4" w:uiPriority="65"/>
+    <w:lsdException w:name="Medium List 2 Accent 4" w:uiPriority="66"/>
+    <w:lsdException w:name="Medium Grid 1 Accent 4" w:uiPriority="67"/>
+    <w:lsdException w:name="Medium Grid 2 Accent 4" w:uiPriority="68"/>
+    <w:lsdException w:name="Medium Grid 3 Accent 4" w:uiPriority="69"/>
+    <w:lsdException w:name="Dark List Accent 4" w:uiPriority="70"/>
+    <w:lsdException w:name="Colorful Shading Accent 4" w:uiPriority="71"/>
+    <w:lsdException w:name="Colorful List Accent 4" w:uiPriority="72"/>
+    <w:lsdException w:name="Colorful Grid Accent 4" w:uiPriority="73"/>
+    <w:lsdException w:name="Light Shading Accent 5" w:uiPriority="60"/>
+    <w:lsdException w:name="Light List Accent 5" w:uiPriority="61"/>
+    <w:lsdException w:name="Light Grid Accent 5" w:uiPriority="62"/>
+    <w:lsdException w:name="Medium Shading 1 Accent 5" w:uiPriority="63"/>
+    <w:lsdException w:name="Medium Shading 2 Accent 5" w:uiPriority="64"/>
+    <w:lsdException w:name="Medium List 1 Accent 5" w:uiPriority="65"/>
+    <w:lsdException w:name="Medium List 2 Accent 5" w:uiPriority="66"/>
+    <w:lsdException w:name="Medium Grid 1 Accent 5" w:uiPriority="67"/>
+    <w:lsdException w:name="Medium Grid 2 Accent 5" w:uiPriority="68"/>
+    <w:lsdException w:name="Medium Grid 3 Accent 5" w:uiPriority="69"/>
+    <w:lsdException w:name="Dark List Accent 5" w:uiPriority="70"/>
+    <w:lsdException w:name="Colorful Shading Accent 5" w:uiPriority="71"/>
+    <w:lsdException w:name="Colorful List Accent 5" w:uiPriority="72"/>
+    <w:lsdException w:name="Colorful Grid Accent 5" w:uiPriority="73"/>
+    <w:lsdException w:name="Light Shading Accent 6" w:uiPriority="60"/>
+    <w:lsdException w:name="Light List Accent 6" w:uiPriority="61"/>
+    <w:lsdException w:name="Light Grid Accent 6" w:uiPriority="62"/>
+    <w:lsdException w:name="Medium Shading 1 Accent 6" w:uiPriority="63"/>
+    <w:lsdException w:name="Medium Shading 2 Accent 6" w:uiPriority="64"/>
+    <w:lsdException w:name="Medium List 1 Accent 6" w:uiPriority="65"/>
+    <w:lsdException w:name="Medium List 2 Accent 6" w:uiPriority="66"/>
+    <w:lsdException w:name="Medium Grid 1 Accent 6" w:uiPriority="67"/>
+    <w:lsdException w:name="Medium Grid 2 Accent 6" w:uiPriority="68"/>
+    <w:lsdException w:name="Medium Grid 3 Accent 6" w:uiPriority="69"/>
+    <w:lsdException w:name="Dark List Accent 6" w:uiPriority="70"/>
+    <w:lsdException w:name="Colorful Shading Accent 6" w:uiPriority="71"/>
+    <w:lsdException w:name="Colorful List Accent 6" w:uiPriority="72"/>
+    <w:lsdException w:name="Colorful Grid Accent 6" w:uiPriority="73"/>
+    <w:lsdException w:name="Subtle Emphasis" w:uiPriority="19" w:qFormat="1"/>
+    <w:lsdException w:name="Intense Emphasis" w:uiPriority="21" w:qFormat="1"/>
+    <w:lsdException w:name="Subtle Reference" w:uiPriority="31" w:qFormat="1"/>
+    <w:lsdException w:name="Intense Reference" w:uiPriority="32" w:qFormat="1"/>
+    <w:lsdException w:name="Book Title" w:uiPriority="33" w:qFormat="1"/>
+    <w:lsdException w:name="Bibliography" w:semiHidden="1" w:uiPriority="37" w:unhideWhenUsed="1"/>
+    <w:lsdException w:name="TOC Heading" w:semiHidden="1" w:uiPriority="39" w:unhideWhenUsed="1" w:qFormat="1"/>
+    <w:lsdException w:name="Plain Table 1" w:uiPriority="41"/>
+    <w:lsdException w:name="Plain Table 2" w:uiPriority="42"/>
+    <w:lsdException w:name="Plain Table 3" w:uiPriority="43"/>
+    <w:lsdException w:name="Plain Table 4" w:uiPriority="44"/>
+    <w:lsdException w:name="Plain Table 5" w:uiPriority="45"/>
+    <w:lsdException w:name="Grid Table Light" w:uiPriority="40"/>
+    <w:lsdException w:name="Grid Table 1 Light" w:uiPriority="46"/>
+    <w:lsdException w:name="Grid Table 2" w:uiPriority="47"/>
+    <w:lsdException w:name="Grid Table 3" w:uiPriority="48"/>
+    <w:lsdException w:name="Grid Table 4" w:uiPriority="49"/>
+    <w:lsdException w:name="Grid Table 5 Dark" w:uiPriority="50"/>
+    <w:lsdException w:name="Grid Table 6 Colorful" w:uiPriority="51"/>
+    <w:lsdException w:name="Grid Table 7 Colorful" w:uiPriority="52"/>
+    <w:lsdException w:name="Grid Table 1 Light Accent 1" w:uiPriority="46"/>
+    <w:lsdException w:name="Grid Table 2 Accent 1" w:uiPriority="47"/>
+    <w:lsdException w:name="Grid Table 3 Accent 1" w:uiPriority="48"/>
+    <w:lsdException w:name="Grid Table 4 Accent 1" w:uiPriority="49"/>
+    <w:lsdException w:name="Grid Table 5 Dark Accent 1" w:uiPriority="50"/>
+    <w:lsdException w:name="Grid Table 6 Colorful Accent 1" w:uiPriority="51"/>
+    <w:lsdException w:name="Grid Table 7 Colorful Accent 1" w:uiPriority="52"/>
+    <w:lsdException w:name="Grid Table 1 Light Accent 2" w:uiPriority="46"/>
+    <w:lsdException w:name="Grid Table 2 Accent 2" w:uiPriority="47"/>
+    <w:lsdException w:name="Grid Table 3 Accent 2" w:uiPriority="48"/>
+    <w:lsdException w:name="Grid Table 4 Accent 2" w:uiPriority="49"/>
+    <w:lsdException w:name="Grid Table 5 Dark Accent 2" w:uiPriority="50"/>
+    <w:lsdException w:name="Grid Table 6 Colorful Accent 2" w:uiPriority="51"/>
+    <w:lsdException w:name="Grid Table 7 Colorful Accent 2" w:uiPriority="52"/>
+    <w:lsdException w:name="Grid Table 1 Light Accent 3" w:uiPriority="46"/>
+    <w:lsdException w:name="Grid Table 2 Accent 3" w:uiPriority="47"/>
+    <w:lsdException w:name="Grid Table 3 Accent 3" w:uiPriority="48"/>
+    <w:lsdException w:name="Grid Table 4 Accent 3" w:uiPriority="49"/>
+    <w:lsdException w:name="Grid Table 5 Dark Accent 3" w:uiPriority="50"/>
+    <w:lsdException w:name="Grid Table 6 Colorful Accent 3" w:uiPriority="51"/>
+    <w:lsdException w:name="Grid Table 7 Colorful Accent 3" w:uiPriority="52"/>
+    <w:lsdException w:name="Grid Table 1 Light Accent 4" w:uiPriority="46"/>
+    <w:lsdException w:name="Grid Table 2 Accent 4" w:uiPriority="47"/>
+    <w:lsdException w:name="Grid Table 3 Accent 4" w:uiPriority="48"/>
+    <w:lsdException w:name="Grid Table 4 Accent 4" w:uiPriority="49"/>
+    <w:lsdException w:name="Grid Table 5 Dark Accent 4" w:uiPriority="50"/>
+    <w:lsdException w:name="Grid Table 6 Colorful Accent 4" w:uiPriority="51"/>
+    <w:lsdException w:name="Grid Table 7 Colorful Accent 4" w:uiPriority="52"/>
+    <w:lsdException w:name="Grid Table 1 Light Accent 5" w:uiPriority="46"/>
+    <w:lsdException w:name="Grid Table 2 Accent 5" w:uiPriority="47"/>
+    <w:lsdException w:name="Grid Table 3 Accent 5" w:uiPriority="48"/>
+    <w:lsdException w:name="Grid Table 4 Accent 5" w:uiPriority="49"/>
+    <w:lsdException w:name="Grid Table 5 Dark Accent 5" w:uiPriority="50"/>
+    <w:lsdException w:name="Grid Table 6 Colorful Accent 5" w:uiPriority="51"/>
+    <w:lsdException w:name="Grid Table 7 Colorful Accent 5" w:uiPriority="52"/>
+    <w:lsdException w:name="Grid Table 1 Light Accent 6" w:uiPriority="46"/>
+    <w:lsdException w:name="Grid Table 2 Accent 6" w:uiPriority="47"/>
+    <w:lsdException w:name="Grid Table 3 Accent 6" w:uiPriority="48"/>
+    <w:lsdException w:name="Grid Table 4 Accent 6" w:uiPriority="49"/>
+    <w:lsdException w:name="Grid Table 5 Dark Accent 6" w:uiPriority="50"/>
+    <w:lsdException w:name="Grid Table 6 Colorful Accent 6" w:uiPriority="51"/>
+    <w:lsdException w:name="Grid Table 7 Colorful Accent 6" w:uiPriority="52"/>
+    <w:lsdException w:name="List Table 1 Light" w:uiPriority="46"/>
+    <w:lsdException w:name="List Table 2" w:uiPriority="47"/>
+    <w:lsdException w:name="List Table 3" w:uiPriority="48"/>
+    <w:lsdException w:name="List Table 4" w:uiPriority="49"/>
+    <w:lsdException w:name="List Table 5 Dark" w:uiPriority="50"/>
+    <w:lsdException w:name="List Table 6 Colorful" w:uiPriority="51"/>
+    <w:lsdException w:name="List Table 7 Colorful" w:uiPriority="52"/>
+    <w:lsdException w:name="List Table 1 Light Accent 1" w:uiPriority="46"/>
+    <w:lsdException w:name="List Table 2 Accent 1" w:uiPriority="47"/>
+    <w:lsdException w:name="List Table 3 Accent 1" w:uiPriority="48"/>
+    <w:lsdException w:name="List Table 4 Accent 1" w:uiPriority="49"/>
+    <w:lsdException w:name="List Table 5 Dark Accent 1" w:uiPriority="50"/>
+    <w:lsdException w:name="List Table 6 Colorful Accent 1" w:uiPriority="51"/>
+    <w:lsdException w:name="List Table 7 Colorful Accent 1" w:uiPriority="52"/>
+    <w:lsdException w:name="List Table 1 Light Accent 2" w:uiPriority="46"/>
+    <w:lsdException w:name="List Table 2 Accent 2" w:uiPriority="47"/>
+    <w:lsdException w:name="List Table 3 Accent 2" w:uiPriority="48"/>
+    <w:lsdException w:name="List Table 4 Accent 2" w:uiPriority="49"/>
+    <w:lsdException w:name="List Table 5 Dark Accent 2" w:uiPriority="50"/>
+    <w:lsdException w:name="List Table 6 Colorful Accent 2" w:uiPriority="51"/>
+    <w:lsdException w:name="List Table 7 Colorful Accent 2" w:uiPriority="52"/>
+    <w:lsdException w:name="List Table 1 Light Accent 3" w:uiPriority="46"/>
+    <w:lsdException w:name="List Table 2 Accent 3" w:uiPriority="47"/>
+    <w:lsdException w:name="List Table 3 Accent 3" w:uiPriority="48"/>
+    <w:lsdException w:name="List Table 4 Accent 3" w:uiPriority="49"/>
+    <w:lsdException w:name="List Table 5 Dark Accent 3" w:uiPriority="50"/>
+    <w:lsdException w:name="List Table 6 Colorful Accent 3" w:uiPriority="51"/>
+    <w:lsdException w:name="List Table 7 Colorful Accent 3" w:uiPriority="52"/>
+    <w:lsdException w:name="List Table 1 Light Accent 4" w:uiPriority="46"/>
+    <w:lsdException w:name="List Table 2 Accent 4" w:uiPriority="47"/>
+    <w:lsdException w:name="List Table 3 Accent 4" w:uiPriority="48"/>
+    <w:lsdException w:name="List Table 4 Accent 4" w:uiPriority="49"/>
+    <w:lsdException w:name="List Table 5 Dark Accent 4" w:uiPriority="50"/>
+    <w:lsdException w:name="List Table 6 Colorful Accent 4" w:uiPriority="51"/>
+    <w:lsdException w:name="List Table 7 Colorful Accent 4" w:uiPriority="52"/>
+    <w:lsdException w:name="List Table 1 Light Accent 5" w:uiPriority="46"/>
+    <w:lsdException w:name="List Table 2 Accent 5" w:uiPriority="47"/>
+    <w:lsdException w:name="List Table 3 Accent 5" w:uiPriority="48"/>
+    <w:lsdException w:name="List Table 4 Accent 5" w:uiPriority="49"/>
+    <w:lsdException w:name="List Table 5 Dark Accent 5" w:uiPriority="50"/>
+    <w:lsdException w:name="List Table 6 Colorful Accent 5" w:uiPriority="51"/>
+    <w:lsdException w:name="List Table 7 Colorful Accent 5" w:uiPriority="52"/>
+    <w:lsdException w:name="List Table 1 Light Accent 6" w:uiPriority="46"/>
+    <w:lsdException w:name="List Table 2 Accent 6" w:uiPriority="47"/>
+    <w:lsdException w:name="List Table 3 Accent 6" w:uiPriority="48"/>
+    <w:lsdException w:name="List Table 4 Accent 6" w:uiPriority="49"/>
+    <w:lsdException w:name="List Table 5 Dark Accent 6" w:uiPriority="50"/>
+    <w:lsdException w:name="List Table 6 Colorful Accent 6" w:uiPriority="51"/>
+    <w:lsdException w:name="List Table 7 Colorful Accent 6" w:uiPriority="52"/>
   </w:latentStyles>
   <w:style w:type="paragraph" w:default="1" w:styleId="Normal">
     <w:name w:val="Normal"/>

</xml_diff>

<commit_message>
Separado el extractor de preguntas de la subida a Mongo y movidas las preguntas de pruebas a la carpeta test
También se ha actualizado el manual
</commit_message>
<xml_diff>
--- a/documentation/manual.docx
+++ b/documentation/manual.docx
@@ -50,21 +50,94 @@
           <w:rFonts w:ascii="Arial" w:hAnsi="Arial" w:cs="Arial"/>
           <w:sz w:val="24"/>
         </w:rPr>
-        <w:t xml:space="preserve">La aplicación se encarga de </w:t>
-      </w:r>
-      <w:r>
-        <w:rPr>
-          <w:rFonts w:ascii="Arial" w:hAnsi="Arial" w:cs="Arial"/>
-          <w:sz w:val="24"/>
-        </w:rPr>
-        <w:t>leer ficheros con los enunciados y respuestas de preguntas, procesa dichas preguntas indicando si hay errores o son correctas y las almacena en una base de datos</w:t>
-      </w:r>
-      <w:r>
-        <w:rPr>
-          <w:rFonts w:ascii="Arial" w:hAnsi="Arial" w:cs="Arial"/>
-          <w:sz w:val="24"/>
-        </w:rPr>
-        <w:t xml:space="preserve"> o un fichero de salida.</w:t>
+        <w:t xml:space="preserve">La aplicación, en un primer paso, </w:t>
+      </w:r>
+      <w:r>
+        <w:rPr>
+          <w:rFonts w:ascii="Arial" w:hAnsi="Arial" w:cs="Arial"/>
+          <w:sz w:val="24"/>
+        </w:rPr>
+        <w:t xml:space="preserve">se encarga de </w:t>
+      </w:r>
+      <w:r>
+        <w:rPr>
+          <w:rFonts w:ascii="Arial" w:hAnsi="Arial" w:cs="Arial"/>
+          <w:sz w:val="24"/>
+        </w:rPr>
+        <w:t>leer ficheros con los enunciados y respuestas de preguntas, procesa</w:t>
+      </w:r>
+      <w:r>
+        <w:rPr>
+          <w:rFonts w:ascii="Arial" w:hAnsi="Arial" w:cs="Arial"/>
+          <w:sz w:val="24"/>
+        </w:rPr>
+        <w:t>s</w:t>
+      </w:r>
+      <w:r>
+        <w:rPr>
+          <w:rFonts w:ascii="Arial" w:hAnsi="Arial" w:cs="Arial"/>
+          <w:sz w:val="24"/>
+        </w:rPr>
+        <w:t xml:space="preserve"> dichas preguntas indicando si hay errores o son correctas y </w:t>
+      </w:r>
+      <w:r>
+        <w:rPr>
+          <w:rFonts w:ascii="Arial" w:hAnsi="Arial" w:cs="Arial"/>
+          <w:sz w:val="24"/>
+        </w:rPr>
+        <w:t xml:space="preserve">guardarlas </w:t>
+      </w:r>
+      <w:r>
+        <w:rPr>
+          <w:rFonts w:ascii="Arial" w:hAnsi="Arial" w:cs="Arial"/>
+          <w:sz w:val="24"/>
+        </w:rPr>
+        <w:t>un fichero</w:t>
+      </w:r>
+      <w:r>
+        <w:rPr>
+          <w:rFonts w:ascii="Arial" w:hAnsi="Arial" w:cs="Arial"/>
+          <w:sz w:val="24"/>
+        </w:rPr>
+        <w:t xml:space="preserve"> intermedio</w:t>
+      </w:r>
+      <w:r>
+        <w:rPr>
+          <w:rFonts w:ascii="Arial" w:hAnsi="Arial" w:cs="Arial"/>
+          <w:sz w:val="24"/>
+        </w:rPr>
+        <w:t xml:space="preserve"> de salida.</w:t>
+      </w:r>
+    </w:p>
+    <w:p>
+      <w:pPr>
+        <w:rPr>
+          <w:rFonts w:ascii="Arial" w:hAnsi="Arial" w:cs="Arial"/>
+          <w:sz w:val="24"/>
+        </w:rPr>
+      </w:pPr>
+      <w:r>
+        <w:rPr>
+          <w:rFonts w:ascii="Arial" w:hAnsi="Arial" w:cs="Arial"/>
+          <w:sz w:val="24"/>
+        </w:rPr>
+        <w:t xml:space="preserve">En un segundo paso, se encarga de subir esas preguntas (una vez el operario las haya revisado, si así lo desea) a una base de datos </w:t>
+      </w:r>
+      <w:proofErr w:type="spellStart"/>
+      <w:r>
+        <w:rPr>
+          <w:rFonts w:ascii="Arial" w:hAnsi="Arial" w:cs="Arial"/>
+          <w:sz w:val="24"/>
+        </w:rPr>
+        <w:t>MongoDB</w:t>
+      </w:r>
+      <w:proofErr w:type="spellEnd"/>
+      <w:r>
+        <w:rPr>
+          <w:rFonts w:ascii="Arial" w:hAnsi="Arial" w:cs="Arial"/>
+          <w:sz w:val="24"/>
+        </w:rPr>
+        <w:t>.</w:t>
       </w:r>
     </w:p>
     <w:p>
@@ -260,14 +333,79 @@
           <w:rFonts w:ascii="Arial" w:hAnsi="Arial" w:cs="Arial"/>
           <w:sz w:val="24"/>
         </w:rPr>
-        <w:t xml:space="preserve">, través de la ventana de comandos con la orden </w:t>
-      </w:r>
-      <w:r>
-        <w:rPr>
-          <w:rFonts w:ascii="Arial" w:hAnsi="Arial" w:cs="Arial"/>
-          <w:sz w:val="24"/>
-        </w:rPr>
-        <w:t>java –</w:t>
+        <w:t xml:space="preserve">, </w:t>
+      </w:r>
+      <w:r>
+        <w:rPr>
+          <w:rFonts w:ascii="Arial" w:hAnsi="Arial" w:cs="Arial"/>
+          <w:sz w:val="24"/>
+        </w:rPr>
+        <w:t xml:space="preserve">a </w:t>
+      </w:r>
+      <w:r>
+        <w:rPr>
+          <w:rFonts w:ascii="Arial" w:hAnsi="Arial" w:cs="Arial"/>
+          <w:sz w:val="24"/>
+        </w:rPr>
+        <w:t xml:space="preserve">través de la ventana de comandos con la orden </w:t>
+      </w:r>
+      <w:r>
+        <w:rPr>
+          <w:rFonts w:ascii="Arial" w:hAnsi="Arial" w:cs="Arial"/>
+          <w:sz w:val="24"/>
+        </w:rPr>
+        <w:t>java –jar trivial3b.jar</w:t>
+      </w:r>
+      <w:r>
+        <w:rPr>
+          <w:rFonts w:ascii="Arial" w:hAnsi="Arial" w:cs="Arial"/>
+          <w:sz w:val="24"/>
+        </w:rPr>
+        <w:t xml:space="preserve"> &lt;modo&gt;</w:t>
+      </w:r>
+      <w:r>
+        <w:rPr>
+          <w:rFonts w:ascii="Arial" w:hAnsi="Arial" w:cs="Arial"/>
+          <w:sz w:val="24"/>
+        </w:rPr>
+        <w:t xml:space="preserve"> </w:t>
+      </w:r>
+      <w:r>
+        <w:rPr>
+          <w:rFonts w:ascii="Arial" w:hAnsi="Arial" w:cs="Arial"/>
+          <w:sz w:val="24"/>
+        </w:rPr>
+        <w:t>&lt;parámetros&gt;.</w:t>
+      </w:r>
+    </w:p>
+    <w:p>
+      <w:pPr>
+        <w:rPr>
+          <w:rFonts w:ascii="Arial" w:hAnsi="Arial" w:cs="Arial"/>
+          <w:sz w:val="24"/>
+        </w:rPr>
+      </w:pPr>
+      <w:r>
+        <w:rPr>
+          <w:rFonts w:ascii="Arial" w:hAnsi="Arial" w:cs="Arial"/>
+          <w:sz w:val="24"/>
+        </w:rPr>
+        <w:t>3-Funcionalidad general.</w:t>
+      </w:r>
+    </w:p>
+    <w:p>
+      <w:pPr>
+        <w:rPr>
+          <w:rFonts w:ascii="Arial" w:hAnsi="Arial" w:cs="Arial"/>
+          <w:sz w:val="24"/>
+        </w:rPr>
+      </w:pPr>
+      <w:r>
+        <w:rPr>
+          <w:rFonts w:ascii="Arial" w:hAnsi="Arial" w:cs="Arial"/>
+          <w:sz w:val="24"/>
+        </w:rPr>
+        <w:t xml:space="preserve">La forma de utilizar esta aplicación es la misma que cualquier otra de tipo </w:t>
       </w:r>
       <w:proofErr w:type="spellStart"/>
       <w:r>
@@ -275,7 +413,7 @@
           <w:rFonts w:ascii="Arial" w:hAnsi="Arial" w:cs="Arial"/>
           <w:sz w:val="24"/>
         </w:rPr>
-        <w:t>jar</w:t>
+        <w:t>bash</w:t>
       </w:r>
       <w:proofErr w:type="spellEnd"/>
       <w:r>
@@ -283,158 +421,457 @@
           <w:rFonts w:ascii="Arial" w:hAnsi="Arial" w:cs="Arial"/>
           <w:sz w:val="24"/>
         </w:rPr>
-        <w:t xml:space="preserve"> trivial3b.jar [parámetros]</w:t>
-      </w:r>
-      <w:r>
-        <w:rPr>
-          <w:rFonts w:ascii="Arial" w:hAnsi="Arial" w:cs="Arial"/>
-          <w:sz w:val="24"/>
-        </w:rPr>
-        <w:t xml:space="preserve">. Se le abrirá una ventana de comandos con la aplicación. </w:t>
-      </w:r>
-      <w:bookmarkStart w:id="0" w:name="_GoBack"/>
-      <w:bookmarkEnd w:id="0"/>
-    </w:p>
-    <w:p>
-      <w:pPr>
-        <w:rPr>
-          <w:rFonts w:ascii="Arial" w:hAnsi="Arial" w:cs="Arial"/>
-          <w:sz w:val="24"/>
-        </w:rPr>
-      </w:pPr>
-      <w:r>
-        <w:rPr>
-          <w:rFonts w:ascii="Arial" w:hAnsi="Arial" w:cs="Arial"/>
-          <w:sz w:val="24"/>
-        </w:rPr>
-        <w:t>3-Funcionalidad general.</w:t>
-      </w:r>
-    </w:p>
-    <w:p>
-      <w:pPr>
-        <w:rPr>
-          <w:rFonts w:ascii="Arial" w:hAnsi="Arial" w:cs="Arial"/>
-          <w:sz w:val="24"/>
-        </w:rPr>
-      </w:pPr>
-      <w:r>
-        <w:rPr>
-          <w:rFonts w:ascii="Arial" w:hAnsi="Arial" w:cs="Arial"/>
-          <w:sz w:val="24"/>
-        </w:rPr>
-        <w:t xml:space="preserve">La forma de utilizar esta aplicación es la misma que cualquier otra de tipo </w:t>
+        <w:t xml:space="preserve">, ésta, en concreto, precisa de </w:t>
+      </w:r>
+      <w:r>
+        <w:rPr>
+          <w:rFonts w:ascii="Arial" w:hAnsi="Arial" w:cs="Arial"/>
+          <w:sz w:val="24"/>
+        </w:rPr>
+        <w:t xml:space="preserve">al menos </w:t>
+      </w:r>
+      <w:r>
+        <w:rPr>
+          <w:rFonts w:ascii="Arial" w:hAnsi="Arial" w:cs="Arial"/>
+          <w:sz w:val="24"/>
+        </w:rPr>
+        <w:t>tres</w:t>
+      </w:r>
+      <w:r>
+        <w:rPr>
+          <w:rFonts w:ascii="Arial" w:hAnsi="Arial" w:cs="Arial"/>
+          <w:sz w:val="24"/>
+        </w:rPr>
+        <w:t xml:space="preserve"> parámetros para funcionar correctamente. El formato de entrada sería: </w:t>
+      </w:r>
+    </w:p>
+    <w:p>
+      <w:pPr>
+        <w:autoSpaceDE w:val="0"/>
+        <w:autoSpaceDN w:val="0"/>
+        <w:adjustRightInd w:val="0"/>
+        <w:spacing w:after="0" w:line="240" w:lineRule="auto"/>
+        <w:rPr>
+          <w:rFonts w:ascii="Consolas" w:hAnsi="Consolas" w:cs="Consolas"/>
+          <w:sz w:val="20"/>
+          <w:szCs w:val="20"/>
+        </w:rPr>
+      </w:pPr>
+      <w:r>
+        <w:rPr>
+          <w:rFonts w:ascii="Consolas" w:hAnsi="Consolas" w:cs="Consolas"/>
+          <w:color w:val="000000"/>
+          <w:sz w:val="20"/>
+          <w:szCs w:val="20"/>
+        </w:rPr>
+        <w:t>Uso: ja</w:t>
+      </w:r>
+      <w:r>
+        <w:rPr>
+          <w:rFonts w:ascii="Consolas" w:hAnsi="Consolas" w:cs="Consolas"/>
+          <w:color w:val="000000"/>
+          <w:sz w:val="20"/>
+          <w:szCs w:val="20"/>
+        </w:rPr>
+        <w:t>va -jar extract.jar &lt;modo&gt; &lt;pará</w:t>
+      </w:r>
+      <w:r>
+        <w:rPr>
+          <w:rFonts w:ascii="Consolas" w:hAnsi="Consolas" w:cs="Consolas"/>
+          <w:color w:val="000000"/>
+          <w:sz w:val="20"/>
+          <w:szCs w:val="20"/>
+        </w:rPr>
+        <w:t>metros&gt;</w:t>
+      </w:r>
+    </w:p>
+    <w:p>
+      <w:pPr>
+        <w:autoSpaceDE w:val="0"/>
+        <w:autoSpaceDN w:val="0"/>
+        <w:adjustRightInd w:val="0"/>
+        <w:spacing w:after="0" w:line="240" w:lineRule="auto"/>
+        <w:rPr>
+          <w:rFonts w:ascii="Consolas" w:hAnsi="Consolas" w:cs="Consolas"/>
+          <w:sz w:val="20"/>
+          <w:szCs w:val="20"/>
+        </w:rPr>
+      </w:pPr>
+    </w:p>
+    <w:p>
+      <w:pPr>
+        <w:autoSpaceDE w:val="0"/>
+        <w:autoSpaceDN w:val="0"/>
+        <w:adjustRightInd w:val="0"/>
+        <w:spacing w:after="0" w:line="240" w:lineRule="auto"/>
+        <w:rPr>
+          <w:rFonts w:ascii="Consolas" w:hAnsi="Consolas" w:cs="Consolas"/>
+          <w:sz w:val="20"/>
+          <w:szCs w:val="20"/>
+        </w:rPr>
+      </w:pPr>
+      <w:r>
+        <w:rPr>
+          <w:rFonts w:ascii="Consolas" w:hAnsi="Consolas" w:cs="Consolas"/>
+          <w:color w:val="000000"/>
+          <w:sz w:val="20"/>
+          <w:szCs w:val="20"/>
+        </w:rPr>
+        <w:t>Modos:</w:t>
+      </w:r>
+    </w:p>
+    <w:p>
+      <w:pPr>
+        <w:autoSpaceDE w:val="0"/>
+        <w:autoSpaceDN w:val="0"/>
+        <w:adjustRightInd w:val="0"/>
+        <w:spacing w:after="0" w:line="240" w:lineRule="auto"/>
+        <w:rPr>
+          <w:rFonts w:ascii="Consolas" w:hAnsi="Consolas" w:cs="Consolas"/>
+          <w:sz w:val="20"/>
+          <w:szCs w:val="20"/>
+        </w:rPr>
+      </w:pPr>
+      <w:r>
+        <w:rPr>
+          <w:rFonts w:ascii="Consolas" w:hAnsi="Consolas" w:cs="Consolas"/>
+          <w:color w:val="000000"/>
+          <w:sz w:val="20"/>
+          <w:szCs w:val="20"/>
+        </w:rPr>
+        <w:t xml:space="preserve"> - </w:t>
       </w:r>
       <w:proofErr w:type="spellStart"/>
       <w:r>
         <w:rPr>
-          <w:rFonts w:ascii="Arial" w:hAnsi="Arial" w:cs="Arial"/>
-          <w:sz w:val="24"/>
-        </w:rPr>
-        <w:t>bash</w:t>
+          <w:rFonts w:ascii="Consolas" w:hAnsi="Consolas" w:cs="Consolas"/>
+          <w:color w:val="000000"/>
+          <w:sz w:val="20"/>
+          <w:szCs w:val="20"/>
+        </w:rPr>
+        <w:t>extract</w:t>
       </w:r>
       <w:proofErr w:type="spellEnd"/>
       <w:r>
         <w:rPr>
-          <w:rFonts w:ascii="Arial" w:hAnsi="Arial" w:cs="Arial"/>
-          <w:sz w:val="24"/>
-        </w:rPr>
-        <w:t xml:space="preserve">, ésta, en concreto, precisa de </w:t>
-      </w:r>
-      <w:r>
-        <w:rPr>
-          <w:rFonts w:ascii="Arial" w:hAnsi="Arial" w:cs="Arial"/>
-          <w:sz w:val="24"/>
-        </w:rPr>
-        <w:t>al menos cuatro</w:t>
-      </w:r>
-      <w:r>
-        <w:rPr>
-          <w:rFonts w:ascii="Arial" w:hAnsi="Arial" w:cs="Arial"/>
-          <w:sz w:val="24"/>
-        </w:rPr>
-        <w:t xml:space="preserve"> parámetros para funcionar correctamente. El formato de entrada de dichos parámetros sería: </w:t>
-      </w:r>
-    </w:p>
-    <w:p>
-      <w:pPr>
-        <w:jc w:val="center"/>
-        <w:rPr>
-          <w:rFonts w:ascii="Arial" w:hAnsi="Arial" w:cs="Arial"/>
-          <w:sz w:val="24"/>
-        </w:rPr>
-      </w:pPr>
+          <w:rFonts w:ascii="Consolas" w:hAnsi="Consolas" w:cs="Consolas"/>
+          <w:color w:val="000000"/>
+          <w:sz w:val="20"/>
+          <w:szCs w:val="20"/>
+        </w:rPr>
+        <w:t xml:space="preserve">: Extrae </w:t>
+      </w:r>
+      <w:r>
+        <w:rPr>
+          <w:rFonts w:ascii="Consolas" w:hAnsi="Consolas" w:cs="Consolas"/>
+          <w:color w:val="000000"/>
+          <w:sz w:val="20"/>
+          <w:szCs w:val="20"/>
+        </w:rPr>
+        <w:t>las</w:t>
+      </w:r>
+      <w:r>
+        <w:rPr>
+          <w:rFonts w:ascii="Consolas" w:hAnsi="Consolas" w:cs="Consolas"/>
+          <w:color w:val="000000"/>
+          <w:sz w:val="20"/>
+          <w:szCs w:val="20"/>
+        </w:rPr>
+        <w:t xml:space="preserve"> preguntas a un fichero de salida</w:t>
+      </w:r>
+    </w:p>
+    <w:p>
+      <w:pPr>
+        <w:autoSpaceDE w:val="0"/>
+        <w:autoSpaceDN w:val="0"/>
+        <w:adjustRightInd w:val="0"/>
+        <w:spacing w:after="0" w:line="240" w:lineRule="auto"/>
+        <w:rPr>
+          <w:rFonts w:ascii="Consolas" w:hAnsi="Consolas" w:cs="Consolas"/>
+          <w:sz w:val="20"/>
+          <w:szCs w:val="20"/>
+        </w:rPr>
+      </w:pPr>
+      <w:r>
+        <w:rPr>
+          <w:rFonts w:ascii="Consolas" w:hAnsi="Consolas" w:cs="Consolas"/>
+          <w:color w:val="000000"/>
+          <w:sz w:val="20"/>
+          <w:szCs w:val="20"/>
+        </w:rPr>
+        <w:tab/>
+        <w:t xml:space="preserve"> - Parámetros: &lt;entrada&gt; &lt;formato</w:t>
+      </w:r>
+      <w:r>
+        <w:rPr>
+          <w:rFonts w:ascii="Consolas" w:hAnsi="Consolas" w:cs="Consolas"/>
+          <w:color w:val="000000"/>
+          <w:sz w:val="20"/>
+          <w:szCs w:val="20"/>
+        </w:rPr>
+        <w:t>-</w:t>
+      </w:r>
+      <w:r>
+        <w:rPr>
+          <w:rFonts w:ascii="Consolas" w:hAnsi="Consolas" w:cs="Consolas"/>
+          <w:color w:val="000000"/>
+          <w:sz w:val="20"/>
+          <w:szCs w:val="20"/>
+        </w:rPr>
+        <w:t>entrada&gt; &lt;salida&gt; &lt;formato</w:t>
+      </w:r>
+      <w:r>
+        <w:rPr>
+          <w:rFonts w:ascii="Consolas" w:hAnsi="Consolas" w:cs="Consolas"/>
+          <w:color w:val="000000"/>
+          <w:sz w:val="20"/>
+          <w:szCs w:val="20"/>
+        </w:rPr>
+        <w:t>-</w:t>
+      </w:r>
+      <w:r>
+        <w:rPr>
+          <w:rFonts w:ascii="Consolas" w:hAnsi="Consolas" w:cs="Consolas"/>
+          <w:color w:val="000000"/>
+          <w:sz w:val="20"/>
+          <w:szCs w:val="20"/>
+        </w:rPr>
+        <w:t>salida&gt;</w:t>
+      </w:r>
+    </w:p>
+    <w:p>
+      <w:pPr>
+        <w:autoSpaceDE w:val="0"/>
+        <w:autoSpaceDN w:val="0"/>
+        <w:adjustRightInd w:val="0"/>
+        <w:spacing w:after="0" w:line="240" w:lineRule="auto"/>
+        <w:rPr>
+          <w:rFonts w:ascii="Consolas" w:hAnsi="Consolas" w:cs="Consolas"/>
+          <w:sz w:val="20"/>
+          <w:szCs w:val="20"/>
+        </w:rPr>
+      </w:pPr>
+      <w:r>
+        <w:rPr>
+          <w:rFonts w:ascii="Consolas" w:hAnsi="Consolas" w:cs="Consolas"/>
+          <w:color w:val="000000"/>
+          <w:sz w:val="20"/>
+          <w:szCs w:val="20"/>
+        </w:rPr>
+        <w:tab/>
+        <w:t xml:space="preserve"> Los formatos de entrada son: </w:t>
+      </w:r>
       <w:proofErr w:type="spellStart"/>
+      <w:r>
+        <w:rPr>
+          <w:rFonts w:ascii="Consolas" w:hAnsi="Consolas" w:cs="Consolas"/>
+          <w:color w:val="000000"/>
+          <w:sz w:val="20"/>
+          <w:szCs w:val="20"/>
+        </w:rPr>
+        <w:t>gift</w:t>
+      </w:r>
+      <w:proofErr w:type="spellEnd"/>
+      <w:r>
+        <w:rPr>
+          <w:rFonts w:ascii="Consolas" w:hAnsi="Consolas" w:cs="Consolas"/>
+          <w:color w:val="000000"/>
+          <w:sz w:val="20"/>
+          <w:szCs w:val="20"/>
+        </w:rPr>
+        <w:t xml:space="preserve">, </w:t>
+      </w:r>
+      <w:proofErr w:type="spellStart"/>
+      <w:r>
+        <w:rPr>
+          <w:rFonts w:ascii="Consolas" w:hAnsi="Consolas" w:cs="Consolas"/>
+          <w:color w:val="000000"/>
+          <w:sz w:val="20"/>
+          <w:szCs w:val="20"/>
+        </w:rPr>
+        <w:t>xml</w:t>
+      </w:r>
+      <w:proofErr w:type="spellEnd"/>
+    </w:p>
+    <w:p>
+      <w:pPr>
+        <w:autoSpaceDE w:val="0"/>
+        <w:autoSpaceDN w:val="0"/>
+        <w:adjustRightInd w:val="0"/>
+        <w:spacing w:after="0" w:line="240" w:lineRule="auto"/>
+        <w:rPr>
+          <w:rFonts w:ascii="Consolas" w:hAnsi="Consolas" w:cs="Consolas"/>
+          <w:sz w:val="20"/>
+          <w:szCs w:val="20"/>
+        </w:rPr>
+      </w:pPr>
+      <w:r>
+        <w:rPr>
+          <w:rFonts w:ascii="Consolas" w:hAnsi="Consolas" w:cs="Consolas"/>
+          <w:color w:val="000000"/>
+          <w:sz w:val="20"/>
+          <w:szCs w:val="20"/>
+        </w:rPr>
+        <w:tab/>
+        <w:t xml:space="preserve"> Los formatos de salida son: </w:t>
+      </w:r>
+      <w:proofErr w:type="spellStart"/>
+      <w:r>
+        <w:rPr>
+          <w:rFonts w:ascii="Consolas" w:hAnsi="Consolas" w:cs="Consolas"/>
+          <w:color w:val="000000"/>
+          <w:sz w:val="20"/>
+          <w:szCs w:val="20"/>
+        </w:rPr>
+        <w:t>json</w:t>
+      </w:r>
+      <w:proofErr w:type="spellEnd"/>
+    </w:p>
+    <w:p>
+      <w:pPr>
+        <w:autoSpaceDE w:val="0"/>
+        <w:autoSpaceDN w:val="0"/>
+        <w:adjustRightInd w:val="0"/>
+        <w:spacing w:after="0" w:line="240" w:lineRule="auto"/>
+        <w:rPr>
+          <w:rFonts w:ascii="Consolas" w:hAnsi="Consolas" w:cs="Consolas"/>
+          <w:sz w:val="20"/>
+          <w:szCs w:val="20"/>
+        </w:rPr>
+      </w:pPr>
+    </w:p>
+    <w:p>
+      <w:pPr>
+        <w:autoSpaceDE w:val="0"/>
+        <w:autoSpaceDN w:val="0"/>
+        <w:adjustRightInd w:val="0"/>
+        <w:spacing w:after="0" w:line="240" w:lineRule="auto"/>
+        <w:rPr>
+          <w:rFonts w:ascii="Consolas" w:hAnsi="Consolas" w:cs="Consolas"/>
+          <w:sz w:val="20"/>
+          <w:szCs w:val="20"/>
+        </w:rPr>
+      </w:pPr>
+      <w:r>
+        <w:rPr>
+          <w:rFonts w:ascii="Consolas" w:hAnsi="Consolas" w:cs="Consolas"/>
+          <w:color w:val="000000"/>
+          <w:sz w:val="20"/>
+          <w:szCs w:val="20"/>
+        </w:rPr>
+        <w:t xml:space="preserve"> - </w:t>
+      </w:r>
+      <w:proofErr w:type="spellStart"/>
+      <w:r>
+        <w:rPr>
+          <w:rFonts w:ascii="Consolas" w:hAnsi="Consolas" w:cs="Consolas"/>
+          <w:color w:val="000000"/>
+          <w:sz w:val="20"/>
+          <w:szCs w:val="20"/>
+        </w:rPr>
+        <w:t>upload</w:t>
+      </w:r>
+      <w:proofErr w:type="spellEnd"/>
+      <w:r>
+        <w:rPr>
+          <w:rFonts w:ascii="Consolas" w:hAnsi="Consolas" w:cs="Consolas"/>
+          <w:color w:val="000000"/>
+          <w:sz w:val="20"/>
+          <w:szCs w:val="20"/>
+        </w:rPr>
+        <w:t>: Sube las preguntas extraídas a la base de datos</w:t>
+      </w:r>
+    </w:p>
+    <w:p>
+      <w:pPr>
+        <w:autoSpaceDE w:val="0"/>
+        <w:autoSpaceDN w:val="0"/>
+        <w:adjustRightInd w:val="0"/>
+        <w:spacing w:after="0" w:line="240" w:lineRule="auto"/>
+        <w:rPr>
+          <w:rFonts w:ascii="Consolas" w:hAnsi="Consolas" w:cs="Consolas"/>
+          <w:sz w:val="20"/>
+          <w:szCs w:val="20"/>
+        </w:rPr>
+      </w:pPr>
+      <w:r>
+        <w:rPr>
+          <w:rFonts w:ascii="Consolas" w:hAnsi="Consolas" w:cs="Consolas"/>
+          <w:color w:val="000000"/>
+          <w:sz w:val="20"/>
+          <w:szCs w:val="20"/>
+        </w:rPr>
+        <w:tab/>
+        <w:t xml:space="preserve"> - Parámetros: &lt;entrada&gt; &lt;servidor&gt;</w:t>
+      </w:r>
+    </w:p>
+    <w:p>
+      <w:pPr>
+        <w:autoSpaceDE w:val="0"/>
+        <w:autoSpaceDN w:val="0"/>
+        <w:adjustRightInd w:val="0"/>
+        <w:spacing w:after="0" w:line="240" w:lineRule="auto"/>
+        <w:rPr>
+          <w:rFonts w:ascii="Consolas" w:hAnsi="Consolas" w:cs="Consolas"/>
+          <w:sz w:val="20"/>
+          <w:szCs w:val="20"/>
+        </w:rPr>
+      </w:pPr>
+      <w:r>
+        <w:rPr>
+          <w:rFonts w:ascii="Consolas" w:hAnsi="Consolas" w:cs="Consolas"/>
+          <w:color w:val="000000"/>
+          <w:sz w:val="20"/>
+          <w:szCs w:val="20"/>
+        </w:rPr>
+        <w:tab/>
+        <w:t xml:space="preserve"> El servidor es de tipo url:puerto</w:t>
+      </w:r>
+    </w:p>
+    <w:p>
+      <w:pPr>
+        <w:rPr>
+          <w:rFonts w:ascii="Consolas" w:hAnsi="Consolas" w:cs="Consolas"/>
+          <w:color w:val="000000"/>
+          <w:sz w:val="20"/>
+          <w:szCs w:val="20"/>
+        </w:rPr>
+      </w:pPr>
+      <w:r>
+        <w:rPr>
+          <w:rFonts w:ascii="Consolas" w:hAnsi="Consolas" w:cs="Consolas"/>
+          <w:color w:val="000000"/>
+          <w:sz w:val="20"/>
+          <w:szCs w:val="20"/>
+        </w:rPr>
+        <w:tab/>
+        <w:t xml:space="preserve"> En caso de omisión se supondrá localhost</w:t>
+      </w:r>
       <w:proofErr w:type="gramStart"/>
       <w:r>
         <w:rPr>
-          <w:rFonts w:ascii="Arial" w:hAnsi="Arial" w:cs="Arial"/>
-          <w:sz w:val="24"/>
-        </w:rPr>
-        <w:t>formatoEntrada</w:t>
-      </w:r>
-      <w:proofErr w:type="spellEnd"/>
+          <w:rFonts w:ascii="Consolas" w:hAnsi="Consolas" w:cs="Consolas"/>
+          <w:color w:val="000000"/>
+          <w:sz w:val="20"/>
+          <w:szCs w:val="20"/>
+        </w:rPr>
+        <w:t>:27017</w:t>
+      </w:r>
       <w:proofErr w:type="gramEnd"/>
-      <w:r>
-        <w:rPr>
-          <w:rFonts w:ascii="Arial" w:hAnsi="Arial" w:cs="Arial"/>
-          <w:sz w:val="24"/>
-        </w:rPr>
-        <w:t xml:space="preserve"> nombre</w:t>
-      </w:r>
-      <w:r>
-        <w:rPr>
-          <w:rFonts w:ascii="Arial" w:hAnsi="Arial" w:cs="Arial"/>
-          <w:sz w:val="24"/>
-        </w:rPr>
-        <w:t xml:space="preserve"> </w:t>
-      </w:r>
-      <w:proofErr w:type="spellStart"/>
-      <w:r>
-        <w:rPr>
-          <w:rFonts w:ascii="Arial" w:hAnsi="Arial" w:cs="Arial"/>
-          <w:sz w:val="24"/>
-        </w:rPr>
-        <w:t>formatoSalida</w:t>
-      </w:r>
-      <w:proofErr w:type="spellEnd"/>
-      <w:r>
-        <w:rPr>
-          <w:rFonts w:ascii="Arial" w:hAnsi="Arial" w:cs="Arial"/>
-          <w:sz w:val="24"/>
-        </w:rPr>
-        <w:t xml:space="preserve"> </w:t>
-      </w:r>
-      <w:proofErr w:type="spellStart"/>
-      <w:r>
-        <w:rPr>
-          <w:rFonts w:ascii="Arial" w:hAnsi="Arial" w:cs="Arial"/>
-          <w:sz w:val="24"/>
-        </w:rPr>
-        <w:t>tipoSalida</w:t>
-      </w:r>
-      <w:proofErr w:type="spellEnd"/>
-      <w:r>
-        <w:rPr>
-          <w:rFonts w:ascii="Arial" w:hAnsi="Arial" w:cs="Arial"/>
-          <w:sz w:val="24"/>
-        </w:rPr>
-        <w:t xml:space="preserve"> [</w:t>
-      </w:r>
-      <w:proofErr w:type="spellStart"/>
-      <w:r>
-        <w:rPr>
-          <w:rFonts w:ascii="Arial" w:hAnsi="Arial" w:cs="Arial"/>
-          <w:sz w:val="24"/>
-        </w:rPr>
-        <w:t>ficheroSalida</w:t>
-      </w:r>
-      <w:proofErr w:type="spellEnd"/>
-      <w:r>
-        <w:rPr>
-          <w:rFonts w:ascii="Arial" w:hAnsi="Arial" w:cs="Arial"/>
-          <w:sz w:val="24"/>
-        </w:rPr>
-        <w:t>]</w:t>
+    </w:p>
+    <w:p>
+      <w:pPr>
+        <w:rPr>
+          <w:rFonts w:ascii="Arial" w:hAnsi="Arial" w:cs="Arial"/>
+          <w:sz w:val="24"/>
+        </w:rPr>
+      </w:pPr>
+      <w:r>
+        <w:rPr>
+          <w:rFonts w:ascii="Arial" w:hAnsi="Arial" w:cs="Arial"/>
+          <w:sz w:val="24"/>
+        </w:rPr>
+        <w:t>El significado de dichos parámetros es el siguiente:</w:t>
       </w:r>
     </w:p>
     <w:p>
@@ -449,21 +886,40 @@
           <w:sz w:val="24"/>
         </w:rPr>
       </w:pPr>
-      <w:proofErr w:type="spellStart"/>
-      <w:r>
-        <w:rPr>
-          <w:rFonts w:ascii="Arial" w:hAnsi="Arial" w:cs="Arial"/>
-          <w:sz w:val="24"/>
-        </w:rPr>
-        <w:t>formatoEntrada</w:t>
-      </w:r>
-      <w:proofErr w:type="spellEnd"/>
-      <w:r>
-        <w:rPr>
-          <w:rFonts w:ascii="Arial" w:hAnsi="Arial" w:cs="Arial"/>
-          <w:sz w:val="24"/>
-        </w:rPr>
-        <w:t>: formato del fichero nombre.</w:t>
+      <w:r>
+        <w:rPr>
+          <w:rFonts w:ascii="Arial" w:hAnsi="Arial" w:cs="Arial"/>
+          <w:sz w:val="24"/>
+        </w:rPr>
+        <w:t>entrada</w:t>
+      </w:r>
+      <w:r>
+        <w:rPr>
+          <w:rFonts w:ascii="Arial" w:hAnsi="Arial" w:cs="Arial"/>
+          <w:sz w:val="24"/>
+        </w:rPr>
+        <w:t xml:space="preserve">: </w:t>
+      </w:r>
+      <w:r>
+        <w:rPr>
+          <w:rFonts w:ascii="Arial" w:hAnsi="Arial" w:cs="Arial"/>
+          <w:sz w:val="24"/>
+        </w:rPr>
+        <w:t xml:space="preserve">Ubicación del fichero en el cuál </w:t>
+      </w:r>
+      <w:r>
+        <w:rPr>
+          <w:rFonts w:ascii="Arial" w:hAnsi="Arial" w:cs="Arial"/>
+          <w:sz w:val="24"/>
+        </w:rPr>
+        <w:t>se encuentran las preguntas</w:t>
+      </w:r>
+      <w:r>
+        <w:rPr>
+          <w:rFonts w:ascii="Arial" w:hAnsi="Arial" w:cs="Arial"/>
+          <w:sz w:val="24"/>
+        </w:rPr>
+        <w:t>.</w:t>
       </w:r>
     </w:p>
     <w:p>
@@ -483,7 +939,28 @@
           <w:rFonts w:ascii="Arial" w:hAnsi="Arial" w:cs="Arial"/>
           <w:sz w:val="24"/>
         </w:rPr>
-        <w:t>Nombre: nombre del fichero en el cuás se encuentran las preguntas a guardar.</w:t>
+        <w:t>formato-entrada: F</w:t>
+      </w:r>
+      <w:r>
+        <w:rPr>
+          <w:rFonts w:ascii="Arial" w:hAnsi="Arial" w:cs="Arial"/>
+          <w:sz w:val="24"/>
+        </w:rPr>
+        <w:t xml:space="preserve">ormato del fichero </w:t>
+      </w:r>
+      <w:r>
+        <w:rPr>
+          <w:rFonts w:ascii="Arial" w:hAnsi="Arial" w:cs="Arial"/>
+          <w:sz w:val="24"/>
+        </w:rPr>
+        <w:t>de entrada</w:t>
+      </w:r>
+      <w:r>
+        <w:rPr>
+          <w:rFonts w:ascii="Arial" w:hAnsi="Arial" w:cs="Arial"/>
+          <w:sz w:val="24"/>
+        </w:rPr>
+        <w:t>.</w:t>
       </w:r>
     </w:p>
     <w:p>
@@ -498,35 +975,33 @@
           <w:sz w:val="24"/>
         </w:rPr>
       </w:pPr>
-      <w:proofErr w:type="spellStart"/>
-      <w:r>
-        <w:rPr>
-          <w:rFonts w:ascii="Arial" w:hAnsi="Arial" w:cs="Arial"/>
-          <w:sz w:val="24"/>
-        </w:rPr>
-        <w:t>formatoSalida</w:t>
-      </w:r>
-      <w:proofErr w:type="spellEnd"/>
-      <w:r>
-        <w:rPr>
-          <w:rFonts w:ascii="Arial" w:hAnsi="Arial" w:cs="Arial"/>
-          <w:sz w:val="24"/>
-        </w:rPr>
-        <w:t>: formato del fichero en el que queremos que la aplicación nos devuelva las preguntas</w:t>
-      </w:r>
-      <w:r>
-        <w:rPr>
-          <w:rFonts w:ascii="Arial" w:hAnsi="Arial" w:cs="Arial"/>
-          <w:sz w:val="24"/>
-        </w:rPr>
-        <w:t xml:space="preserve"> </w:t>
-      </w:r>
-      <w:r>
-        <w:rPr>
-          <w:rFonts w:ascii="Arial" w:hAnsi="Arial" w:cs="Arial"/>
-          <w:sz w:val="24"/>
-        </w:rPr>
-        <w:t>(de momento solo está JSON).</w:t>
+      <w:r>
+        <w:rPr>
+          <w:rFonts w:ascii="Arial" w:hAnsi="Arial" w:cs="Arial"/>
+          <w:sz w:val="24"/>
+        </w:rPr>
+        <w:t>f</w:t>
+      </w:r>
+      <w:r>
+        <w:rPr>
+          <w:rFonts w:ascii="Arial" w:hAnsi="Arial" w:cs="Arial"/>
+          <w:sz w:val="24"/>
+        </w:rPr>
+        <w:t>ichero</w:t>
+      </w:r>
+      <w:r>
+        <w:rPr>
+          <w:rFonts w:ascii="Arial" w:hAnsi="Arial" w:cs="Arial"/>
+          <w:sz w:val="24"/>
+        </w:rPr>
+        <w:t>-salida: En caso de</w:t>
+      </w:r>
+      <w:r>
+        <w:rPr>
+          <w:rFonts w:ascii="Arial" w:hAnsi="Arial" w:cs="Arial"/>
+          <w:sz w:val="24"/>
+        </w:rPr>
+        <w:t xml:space="preserve"> salida a fichero, para indicar la ruta del fichero de salida.</w:t>
       </w:r>
     </w:p>
     <w:p>
@@ -541,13 +1016,142 @@
           <w:sz w:val="24"/>
         </w:rPr>
       </w:pPr>
+      <w:r>
+        <w:rPr>
+          <w:rFonts w:ascii="Arial" w:hAnsi="Arial" w:cs="Arial"/>
+          <w:sz w:val="24"/>
+        </w:rPr>
+        <w:lastRenderedPageBreak/>
+        <w:t>f</w:t>
+      </w:r>
+      <w:r>
+        <w:rPr>
+          <w:rFonts w:ascii="Arial" w:hAnsi="Arial" w:cs="Arial"/>
+          <w:sz w:val="24"/>
+        </w:rPr>
+        <w:t>ormato</w:t>
+      </w:r>
+      <w:r>
+        <w:rPr>
+          <w:rFonts w:ascii="Arial" w:hAnsi="Arial" w:cs="Arial"/>
+          <w:sz w:val="24"/>
+        </w:rPr>
+        <w:t>-s</w:t>
+      </w:r>
+      <w:r>
+        <w:rPr>
+          <w:rFonts w:ascii="Arial" w:hAnsi="Arial" w:cs="Arial"/>
+          <w:sz w:val="24"/>
+        </w:rPr>
+        <w:t>alida: formato del fichero en el que queremos que la aplicación nos devuelva las preguntas</w:t>
+      </w:r>
+      <w:r>
+        <w:rPr>
+          <w:rFonts w:ascii="Arial" w:hAnsi="Arial" w:cs="Arial"/>
+          <w:sz w:val="24"/>
+        </w:rPr>
+        <w:t xml:space="preserve"> </w:t>
+      </w:r>
+      <w:r>
+        <w:rPr>
+          <w:rFonts w:ascii="Arial" w:hAnsi="Arial" w:cs="Arial"/>
+          <w:sz w:val="24"/>
+        </w:rPr>
+        <w:t>(de momento solo está JSON).</w:t>
+      </w:r>
+    </w:p>
+    <w:p>
+      <w:pPr>
+        <w:rPr>
+          <w:rFonts w:ascii="Arial" w:hAnsi="Arial" w:cs="Arial"/>
+          <w:sz w:val="24"/>
+        </w:rPr>
+      </w:pPr>
+      <w:r>
+        <w:rPr>
+          <w:rFonts w:ascii="Arial" w:hAnsi="Arial" w:cs="Arial"/>
+          <w:sz w:val="24"/>
+        </w:rPr>
+        <w:t>Una vez ejecutado dicho comando</w:t>
+      </w:r>
+      <w:r>
+        <w:rPr>
+          <w:rFonts w:ascii="Arial" w:hAnsi="Arial" w:cs="Arial"/>
+          <w:sz w:val="24"/>
+        </w:rPr>
+        <w:t xml:space="preserve"> con el primero de los modos,</w:t>
+      </w:r>
+      <w:r>
+        <w:rPr>
+          <w:rFonts w:ascii="Arial" w:hAnsi="Arial" w:cs="Arial"/>
+          <w:sz w:val="24"/>
+        </w:rPr>
+        <w:t xml:space="preserve"> el programa se encarga de generar</w:t>
+      </w:r>
+      <w:r>
+        <w:rPr>
+          <w:rFonts w:ascii="Arial" w:hAnsi="Arial" w:cs="Arial"/>
+          <w:sz w:val="24"/>
+        </w:rPr>
+        <w:t xml:space="preserve"> la </w:t>
+      </w:r>
+      <w:r>
+        <w:rPr>
+          <w:rFonts w:ascii="Arial" w:hAnsi="Arial" w:cs="Arial"/>
+          <w:sz w:val="24"/>
+        </w:rPr>
+        <w:t>salida con el format</w:t>
+      </w:r>
+      <w:r>
+        <w:rPr>
+          <w:rFonts w:ascii="Arial" w:hAnsi="Arial" w:cs="Arial"/>
+          <w:sz w:val="24"/>
+        </w:rPr>
+        <w:t>o correspondiente y de guardarla en un fichero</w:t>
+      </w:r>
+      <w:r>
+        <w:rPr>
+          <w:rFonts w:ascii="Arial" w:hAnsi="Arial" w:cs="Arial"/>
+          <w:sz w:val="24"/>
+        </w:rPr>
+        <w:t>.</w:t>
+      </w:r>
+    </w:p>
+    <w:p>
+      <w:pPr>
+        <w:rPr>
+          <w:rFonts w:ascii="Arial" w:hAnsi="Arial" w:cs="Arial"/>
+          <w:sz w:val="24"/>
+        </w:rPr>
+      </w:pPr>
+      <w:r>
+        <w:rPr>
+          <w:rFonts w:ascii="Arial" w:hAnsi="Arial" w:cs="Arial"/>
+          <w:sz w:val="24"/>
+        </w:rPr>
+        <w:t xml:space="preserve">Cuando el usuario lo vea oportuno, con el segundo de los modos es posible guardar los datos de ese fichero </w:t>
+      </w:r>
+      <w:r>
+        <w:rPr>
+          <w:rFonts w:ascii="Arial" w:hAnsi="Arial" w:cs="Arial"/>
+          <w:sz w:val="24"/>
+        </w:rPr>
+        <w:t>en una</w:t>
+      </w:r>
+      <w:r>
+        <w:rPr>
+          <w:rFonts w:ascii="Arial" w:hAnsi="Arial" w:cs="Arial"/>
+          <w:sz w:val="24"/>
+        </w:rPr>
+        <w:t xml:space="preserve"> base de datos </w:t>
+      </w:r>
       <w:proofErr w:type="spellStart"/>
       <w:r>
         <w:rPr>
           <w:rFonts w:ascii="Arial" w:hAnsi="Arial" w:cs="Arial"/>
           <w:sz w:val="24"/>
         </w:rPr>
-        <w:t>tipoSalida</w:t>
+        <w:t>MongoDB</w:t>
       </w:r>
       <w:proofErr w:type="spellEnd"/>
       <w:r>
@@ -555,140 +1159,21 @@
           <w:rFonts w:ascii="Arial" w:hAnsi="Arial" w:cs="Arial"/>
           <w:sz w:val="24"/>
         </w:rPr>
-        <w:t xml:space="preserve">: La salida a usar, puede ser por consola, a un fichero o a una base de datos </w:t>
-      </w:r>
-      <w:proofErr w:type="spellStart"/>
-      <w:r>
-        <w:rPr>
-          <w:rFonts w:ascii="Arial" w:hAnsi="Arial" w:cs="Arial"/>
-          <w:sz w:val="24"/>
-        </w:rPr>
-        <w:t>MongoDB</w:t>
-      </w:r>
-      <w:proofErr w:type="spellEnd"/>
-      <w:r>
-        <w:rPr>
-          <w:rFonts w:ascii="Arial" w:hAnsi="Arial" w:cs="Arial"/>
-          <w:sz w:val="24"/>
-        </w:rPr>
-        <w:t>.</w:t>
-      </w:r>
-    </w:p>
-    <w:p>
-      <w:pPr>
-        <w:pStyle w:val="Prrafodelista"/>
-        <w:numPr>
-          <w:ilvl w:val="0"/>
-          <w:numId w:val="2"/>
-        </w:numPr>
-        <w:rPr>
-          <w:rFonts w:ascii="Arial" w:hAnsi="Arial" w:cs="Arial"/>
-          <w:sz w:val="24"/>
-        </w:rPr>
-      </w:pPr>
-      <w:proofErr w:type="spellStart"/>
-      <w:r>
-        <w:rPr>
-          <w:rFonts w:ascii="Arial" w:hAnsi="Arial" w:cs="Arial"/>
-          <w:sz w:val="24"/>
-        </w:rPr>
-        <w:t>ficheroSalida</w:t>
-      </w:r>
-      <w:proofErr w:type="spellEnd"/>
-      <w:r>
-        <w:rPr>
-          <w:rFonts w:ascii="Arial" w:hAnsi="Arial" w:cs="Arial"/>
-          <w:sz w:val="24"/>
-        </w:rPr>
-        <w:t>: En caso se salida a fichero, para indicar la ruta del fichero de salida.</w:t>
-      </w:r>
-    </w:p>
-    <w:p>
-      <w:pPr>
-        <w:rPr>
-          <w:rFonts w:ascii="Arial" w:hAnsi="Arial" w:cs="Arial"/>
-          <w:sz w:val="24"/>
-        </w:rPr>
-      </w:pPr>
-      <w:r>
-        <w:rPr>
-          <w:rFonts w:ascii="Arial" w:hAnsi="Arial" w:cs="Arial"/>
-          <w:sz w:val="24"/>
-        </w:rPr>
-        <w:t>Una vez ejecutado dicho comando el programa se encarga de generar</w:t>
-      </w:r>
-      <w:r>
-        <w:rPr>
-          <w:rFonts w:ascii="Arial" w:hAnsi="Arial" w:cs="Arial"/>
-          <w:sz w:val="24"/>
-        </w:rPr>
-        <w:t xml:space="preserve"> la </w:t>
-      </w:r>
-      <w:r>
-        <w:rPr>
-          <w:rFonts w:ascii="Arial" w:hAnsi="Arial" w:cs="Arial"/>
-          <w:sz w:val="24"/>
-        </w:rPr>
-        <w:t>salida con el format</w:t>
-      </w:r>
-      <w:r>
-        <w:rPr>
-          <w:rFonts w:ascii="Arial" w:hAnsi="Arial" w:cs="Arial"/>
-          <w:sz w:val="24"/>
-        </w:rPr>
-        <w:t>o correspondiente y de guardarla en un fichero o en una</w:t>
-      </w:r>
-      <w:r>
-        <w:rPr>
-          <w:rFonts w:ascii="Arial" w:hAnsi="Arial" w:cs="Arial"/>
-          <w:sz w:val="24"/>
-        </w:rPr>
-        <w:t xml:space="preserve"> base de datos </w:t>
-      </w:r>
-      <w:proofErr w:type="spellStart"/>
-      <w:r>
-        <w:rPr>
-          <w:rFonts w:ascii="Arial" w:hAnsi="Arial" w:cs="Arial"/>
-          <w:sz w:val="24"/>
-        </w:rPr>
-        <w:t>MongoDB</w:t>
-      </w:r>
-      <w:proofErr w:type="spellEnd"/>
-      <w:r>
-        <w:rPr>
-          <w:rFonts w:ascii="Arial" w:hAnsi="Arial" w:cs="Arial"/>
-          <w:sz w:val="24"/>
-        </w:rPr>
-        <w:t xml:space="preserve"> en formato JSON</w:t>
-      </w:r>
-      <w:r>
-        <w:rPr>
-          <w:rFonts w:ascii="Arial" w:hAnsi="Arial" w:cs="Arial"/>
-          <w:sz w:val="24"/>
-        </w:rPr>
-        <w:t>, en función de la elección del cliente</w:t>
-      </w:r>
-      <w:r>
-        <w:rPr>
-          <w:rFonts w:ascii="Arial" w:hAnsi="Arial" w:cs="Arial"/>
-          <w:sz w:val="24"/>
-        </w:rPr>
-        <w:t>.</w:t>
-      </w:r>
-    </w:p>
-    <w:p>
-      <w:pPr>
-        <w:rPr>
-          <w:rFonts w:ascii="Arial" w:hAnsi="Arial" w:cs="Arial"/>
-          <w:sz w:val="24"/>
-        </w:rPr>
-      </w:pPr>
-      <w:r>
-        <w:rPr>
-          <w:rFonts w:ascii="Arial" w:hAnsi="Arial" w:cs="Arial"/>
-          <w:sz w:val="24"/>
-        </w:rPr>
-        <w:lastRenderedPageBreak/>
+        <w:t xml:space="preserve"> en formato JSON.</w:t>
+      </w:r>
+    </w:p>
+    <w:p>
+      <w:pPr>
+        <w:rPr>
+          <w:rFonts w:ascii="Arial" w:hAnsi="Arial" w:cs="Arial"/>
+          <w:sz w:val="24"/>
+        </w:rPr>
+      </w:pPr>
+      <w:r>
+        <w:rPr>
+          <w:rFonts w:ascii="Arial" w:hAnsi="Arial" w:cs="Arial"/>
+          <w:sz w:val="24"/>
+        </w:rPr>
         <w:t xml:space="preserve">Si alguna de las preguntas procesadas tiene un formato incorrecto o algún fallo (p </w:t>
       </w:r>
       <w:r>
@@ -717,47 +1202,17 @@
           <w:rFonts w:ascii="Arial" w:hAnsi="Arial" w:cs="Arial"/>
           <w:sz w:val="24"/>
         </w:rPr>
-        <w:t xml:space="preserve">pero seguirá con el procesamiento del resto de preguntas. </w:t>
-      </w:r>
-    </w:p>
-    <w:p>
-      <w:pPr>
-        <w:rPr>
-          <w:rFonts w:ascii="Arial" w:hAnsi="Arial" w:cs="Arial"/>
-          <w:sz w:val="24"/>
-        </w:rPr>
-      </w:pPr>
-      <w:r>
-        <w:rPr>
-          <w:rFonts w:ascii="Arial" w:hAnsi="Arial" w:cs="Arial"/>
-          <w:sz w:val="24"/>
-        </w:rPr>
-        <w:t xml:space="preserve">Para salir de la aplicación se puede utilizar el comando </w:t>
-      </w:r>
-      <w:proofErr w:type="spellStart"/>
-      <w:r>
-        <w:rPr>
-          <w:rFonts w:ascii="Arial" w:hAnsi="Arial" w:cs="Arial"/>
-          <w:sz w:val="24"/>
-        </w:rPr>
-        <w:t>exit</w:t>
-      </w:r>
-      <w:proofErr w:type="spellEnd"/>
-      <w:r>
-        <w:rPr>
-          <w:rFonts w:ascii="Arial" w:hAnsi="Arial" w:cs="Arial"/>
-          <w:sz w:val="24"/>
-        </w:rPr>
-        <w:t xml:space="preserve"> y la aplicación procederá a su cierre. </w:t>
-      </w:r>
-    </w:p>
-    <w:p>
-      <w:pPr>
-        <w:rPr>
-          <w:rFonts w:ascii="Arial" w:hAnsi="Arial" w:cs="Arial"/>
-          <w:sz w:val="24"/>
-        </w:rPr>
-      </w:pPr>
+        <w:t>pero seguirá con el proces</w:t>
+      </w:r>
+      <w:r>
+        <w:rPr>
+          <w:rFonts w:ascii="Arial" w:hAnsi="Arial" w:cs="Arial"/>
+          <w:sz w:val="24"/>
+        </w:rPr>
+        <w:t>amiento del resto de preguntas.</w:t>
+      </w:r>
+      <w:bookmarkStart w:id="0" w:name="_GoBack"/>
+      <w:bookmarkEnd w:id="0"/>
     </w:p>
     <w:sectPr>
       <w:pgSz w:w="11906" w:h="16838"/>
@@ -952,7 +1407,7 @@
   <w:abstractNum w:abstractNumId="2">
     <w:nsid w:val="58A9012C"/>
     <w:multiLevelType w:val="hybridMultilevel"/>
-    <w:tmpl w:val="557271B8"/>
+    <w:tmpl w:val="5E76541C"/>
     <w:lvl w:ilvl="0" w:tplc="0C0A0001">
       <w:start w:val="1"/>
       <w:numFmt w:val="bullet"/>

</xml_diff>